<commit_message>
Semesterbericht: Motivation und Umgebung angepasst, diverse Tippfehler ausgebessert
</commit_message>
<xml_diff>
--- a/Projektplanung/Zwischenbericht_Februar.docx
+++ b/Projektplanung/Zwischenbericht_Februar.docx
@@ -239,8 +239,16 @@
           <w:lang w:val="de-AT"/>
         </w:rPr>
         <w:tab/>
-        <w:t>DI Eduard Hirsch, DI Fabian Knirsch, BSc</w:t>
-      </w:r>
+        <w:t xml:space="preserve">DI Eduard Hirsch, DI Fabian Knirsch, </w:t>
+      </w:r>
+      <w:proofErr w:type="spellStart"/>
+      <w:r>
+        <w:rPr>
+          <w:lang w:val="de-AT"/>
+        </w:rPr>
+        <w:t>BSc</w:t>
+      </w:r>
+      <w:proofErr w:type="spellEnd"/>
     </w:p>
     <w:p>
       <w:pPr>
@@ -387,11 +395,33 @@
         </w:rPr>
         <w:tab/>
       </w:r>
+      <w:proofErr w:type="spellStart"/>
       <w:r>
         <w:rPr>
           <w:lang w:val="de-AT"/>
         </w:rPr>
-        <w:t>Isdor Reimar Klammer, BSc.</w:t>
+        <w:t>Isdor</w:t>
+      </w:r>
+      <w:proofErr w:type="spellEnd"/>
+      <w:r>
+        <w:rPr>
+          <w:lang w:val="de-AT"/>
+        </w:rPr>
+        <w:t xml:space="preserve"> Reimar Klammer, </w:t>
+      </w:r>
+      <w:proofErr w:type="spellStart"/>
+      <w:r>
+        <w:rPr>
+          <w:lang w:val="de-AT"/>
+        </w:rPr>
+        <w:t>BSc</w:t>
+      </w:r>
+      <w:proofErr w:type="spellEnd"/>
+      <w:r>
+        <w:rPr>
+          <w:lang w:val="de-AT"/>
+        </w:rPr>
+        <w:t>.</w:t>
       </w:r>
     </w:p>
     <w:p>
@@ -419,7 +449,21 @@
           <w:lang w:val="de-AT"/>
         </w:rPr>
         <w:tab/>
-        <w:t>Maximilian Unterrainer, BSc.</w:t>
+        <w:t xml:space="preserve">Maximilian Unterrainer, </w:t>
+      </w:r>
+      <w:proofErr w:type="spellStart"/>
+      <w:r>
+        <w:rPr>
+          <w:lang w:val="de-AT"/>
+        </w:rPr>
+        <w:t>BSc</w:t>
+      </w:r>
+      <w:proofErr w:type="spellEnd"/>
+      <w:r>
+        <w:rPr>
+          <w:lang w:val="de-AT"/>
+        </w:rPr>
+        <w:t>.</w:t>
       </w:r>
     </w:p>
     <w:p>
@@ -447,7 +491,21 @@
           <w:lang w:val="de-AT"/>
         </w:rPr>
         <w:tab/>
-        <w:t>Christopher Wieland, BSc.</w:t>
+        <w:t xml:space="preserve">Christopher Wieland, </w:t>
+      </w:r>
+      <w:proofErr w:type="spellStart"/>
+      <w:r>
+        <w:rPr>
+          <w:lang w:val="de-AT"/>
+        </w:rPr>
+        <w:t>BSc</w:t>
+      </w:r>
+      <w:proofErr w:type="spellEnd"/>
+      <w:r>
+        <w:rPr>
+          <w:lang w:val="de-AT"/>
+        </w:rPr>
+        <w:t>.</w:t>
       </w:r>
     </w:p>
     <w:p>
@@ -498,11 +556,19 @@
           <w:lang w:val="de-AT"/>
         </w:rPr>
       </w:pPr>
+      <w:proofErr w:type="spellStart"/>
       <w:r>
         <w:rPr>
           <w:lang w:val="de-AT"/>
         </w:rPr>
-        <w:t>Puch/Salzburg</w:t>
+        <w:t>Puch</w:t>
+      </w:r>
+      <w:proofErr w:type="spellEnd"/>
+      <w:r>
+        <w:rPr>
+          <w:lang w:val="de-AT"/>
+        </w:rPr>
+        <w:t>/Salzburg</w:t>
       </w:r>
       <w:r>
         <w:rPr>
@@ -4094,6 +4160,7 @@
           <w:lang w:val="en-US"/>
         </w:rPr>
       </w:pPr>
+      <w:proofErr w:type="spellStart"/>
       <w:r>
         <w:rPr>
           <w:lang w:val="en-US"/>
@@ -4101,6 +4168,7 @@
         <w:lastRenderedPageBreak/>
         <w:t>Abkürzungsverzeichnis</w:t>
       </w:r>
+      <w:proofErr w:type="spellEnd"/>
     </w:p>
     <w:p>
       <w:pPr>
@@ -4169,6 +4237,44 @@
         <w:rPr>
           <w:lang w:val="en-US"/>
         </w:rPr>
+        <w:t>API</w:t>
+      </w:r>
+      <w:r>
+        <w:rPr>
+          <w:lang w:val="en-US"/>
+        </w:rPr>
+        <w:tab/>
+      </w:r>
+      <w:r>
+        <w:rPr>
+          <w:lang w:val="en-US"/>
+        </w:rPr>
+        <w:tab/>
+      </w:r>
+      <w:r>
+        <w:rPr>
+          <w:lang w:val="en-US"/>
+        </w:rPr>
+        <w:tab/>
+      </w:r>
+      <w:r>
+        <w:rPr>
+          <w:lang w:val="en-US"/>
+        </w:rPr>
+        <w:tab/>
+        <w:t>Application Programming Interface</w:t>
+      </w:r>
+    </w:p>
+    <w:p>
+      <w:pPr>
+        <w:rPr>
+          <w:lang w:val="en-US"/>
+        </w:rPr>
+      </w:pPr>
+      <w:r>
+        <w:rPr>
+          <w:lang w:val="en-US"/>
+        </w:rPr>
         <w:t>COSEM</w:t>
       </w:r>
       <w:r>
@@ -4214,19 +4320,54 @@
           <w:lang w:val="en-US"/>
         </w:rPr>
         <w:tab/>
-        <w:t>Datenformat- und Verbrauchsinformationsdarstellungs Verordnung</w:t>
-      </w:r>
-    </w:p>
-    <w:p>
-      <w:pPr>
+      </w:r>
+      <w:proofErr w:type="spellStart"/>
+      <w:r>
         <w:rPr>
           <w:lang w:val="en-US"/>
         </w:rPr>
-      </w:pPr>
+        <w:t>Datenformat</w:t>
+      </w:r>
+      <w:proofErr w:type="spellEnd"/>
       <w:r>
         <w:rPr>
           <w:lang w:val="en-US"/>
         </w:rPr>
+        <w:t xml:space="preserve">- und </w:t>
+      </w:r>
+      <w:proofErr w:type="spellStart"/>
+      <w:r>
+        <w:rPr>
+          <w:lang w:val="en-US"/>
+        </w:rPr>
+        <w:t>Verbrauchsinformationsdarstellungs</w:t>
+      </w:r>
+      <w:proofErr w:type="spellEnd"/>
+      <w:r>
+        <w:rPr>
+          <w:lang w:val="en-US"/>
+        </w:rPr>
+        <w:t xml:space="preserve"> </w:t>
+      </w:r>
+      <w:proofErr w:type="spellStart"/>
+      <w:r>
+        <w:rPr>
+          <w:lang w:val="en-US"/>
+        </w:rPr>
+        <w:t>Verordnung</w:t>
+      </w:r>
+      <w:proofErr w:type="spellEnd"/>
+    </w:p>
+    <w:p>
+      <w:pPr>
+        <w:rPr>
+          <w:lang w:val="en-US"/>
+        </w:rPr>
+      </w:pPr>
+      <w:r>
+        <w:rPr>
+          <w:lang w:val="en-US"/>
+        </w:rPr>
         <w:t xml:space="preserve">DLSM </w:t>
       </w:r>
       <w:r>
@@ -4320,7 +4461,56 @@
         <w:rPr>
           <w:lang w:val="de-DE"/>
         </w:rPr>
-        <w:t>Josef Ressel Zentrum für Anwenderorientierte Smart Grid Privacy, Sicherheit und Steuerung</w:t>
+        <w:t xml:space="preserve">Josef </w:t>
+      </w:r>
+      <w:proofErr w:type="spellStart"/>
+      <w:r>
+        <w:rPr>
+          <w:lang w:val="de-DE"/>
+        </w:rPr>
+        <w:t>Ressel</w:t>
+      </w:r>
+      <w:proofErr w:type="spellEnd"/>
+      <w:r>
+        <w:rPr>
+          <w:lang w:val="de-DE"/>
+        </w:rPr>
+        <w:t xml:space="preserve"> Zentrum für Anwenderorientierte Smart </w:t>
+      </w:r>
+      <w:proofErr w:type="spellStart"/>
+      <w:r>
+        <w:rPr>
+          <w:lang w:val="de-DE"/>
+        </w:rPr>
+        <w:t>Grid</w:t>
+      </w:r>
+      <w:proofErr w:type="spellEnd"/>
+      <w:r>
+        <w:rPr>
+          <w:lang w:val="de-DE"/>
+        </w:rPr>
+        <w:t xml:space="preserve"> Privacy, Sicherheit und Steuerung</w:t>
+      </w:r>
+    </w:p>
+    <w:p>
+      <w:pPr>
+        <w:ind w:left="2832" w:hanging="2832"/>
+        <w:rPr>
+          <w:lang w:val="de-DE"/>
+        </w:rPr>
+      </w:pPr>
+      <w:r>
+        <w:rPr>
+          <w:lang w:val="de-DE"/>
+        </w:rPr>
+        <w:t>JRZ-DB</w:t>
+      </w:r>
+      <w:r>
+        <w:rPr>
+          <w:lang w:val="de-DE"/>
+        </w:rPr>
+        <w:tab/>
+        <w:t>Datenbank, die im JRZ eingesetzt wird und auf deren Basis die gemeinsame Datenplattform entwickelt wird.</w:t>
       </w:r>
     </w:p>
     <w:p>
@@ -4400,7 +4590,21 @@
         <w:rPr>
           <w:lang w:val="de-DE"/>
         </w:rPr>
-        <w:t>Intelligente Messgeräte-AnforderungsVO 2011</w:t>
+        <w:t>Intelligente Messgeräte-</w:t>
+      </w:r>
+      <w:proofErr w:type="spellStart"/>
+      <w:r>
+        <w:rPr>
+          <w:lang w:val="de-DE"/>
+        </w:rPr>
+        <w:t>AnforderungsVO</w:t>
+      </w:r>
+      <w:proofErr w:type="spellEnd"/>
+      <w:r>
+        <w:rPr>
+          <w:lang w:val="de-DE"/>
+        </w:rPr>
+        <w:t xml:space="preserve"> 2011</w:t>
       </w:r>
     </w:p>
     <w:p>
@@ -4463,7 +4667,15 @@
         <w:tab/>
       </w:r>
       <w:r>
-        <w:t>Object identification system, entsprechend der EN 62056-01</w:t>
+        <w:t xml:space="preserve">Object identification system, </w:t>
+      </w:r>
+      <w:proofErr w:type="spellStart"/>
+      <w:r>
+        <w:t>entsprechend</w:t>
+      </w:r>
+      <w:proofErr w:type="spellEnd"/>
+      <w:r>
+        <w:t xml:space="preserve"> der EN 62056-01</w:t>
       </w:r>
     </w:p>
     <w:p>
@@ -4524,6 +4736,44 @@
           <w:lang w:val="en-US"/>
         </w:rPr>
         <w:t xml:space="preserve">Role Based Access Control </w:t>
+      </w:r>
+    </w:p>
+    <w:p>
+      <w:pPr>
+        <w:rPr>
+          <w:lang w:val="de-AT"/>
+        </w:rPr>
+      </w:pPr>
+      <w:proofErr w:type="spellStart"/>
+      <w:r>
+        <w:rPr>
+          <w:rFonts w:cstheme="minorHAnsi"/>
+          <w:lang w:val="de-DE"/>
+        </w:rPr>
+        <w:t>SmartValAPI</w:t>
+      </w:r>
+      <w:proofErr w:type="spellEnd"/>
+      <w:r>
+        <w:rPr>
+          <w:rFonts w:cstheme="minorHAnsi"/>
+          <w:lang w:val="de-DE"/>
+        </w:rPr>
+        <w:tab/>
+      </w:r>
+      <w:r>
+        <w:rPr>
+          <w:rFonts w:cstheme="minorHAnsi"/>
+          <w:lang w:val="de-DE"/>
+        </w:rPr>
+        <w:tab/>
+      </w:r>
+      <w:r>
+        <w:rPr>
+          <w:rFonts w:cstheme="minorHAnsi"/>
+          <w:lang w:val="de-DE"/>
+        </w:rPr>
+        <w:tab/>
+        <w:t>Smart Meter Data Value API, Arbeitstitel des Projektes</w:t>
       </w:r>
     </w:p>
     <w:p>
@@ -4651,8 +4901,6 @@
           <w:lang w:val="de-DE"/>
         </w:rPr>
       </w:pPr>
-      <w:bookmarkStart w:id="6" w:name="_GoBack"/>
-      <w:bookmarkEnd w:id="6"/>
     </w:p>
     <w:p>
       <w:pPr>
@@ -5586,7 +5834,7 @@
           <w:lang w:val="de-AT"/>
         </w:rPr>
       </w:pPr>
-      <w:bookmarkStart w:id="7" w:name="_Toc475303424"/>
+      <w:bookmarkStart w:id="6" w:name="_Toc475303424"/>
       <w:r>
         <w:rPr>
           <w:lang w:val="de-AT"/>
@@ -5594,7 +5842,7 @@
         <w:lastRenderedPageBreak/>
         <w:t>Einleitung</w:t>
       </w:r>
-      <w:bookmarkEnd w:id="7"/>
+      <w:bookmarkEnd w:id="6"/>
     </w:p>
     <w:p>
       <w:pPr>
@@ -5605,10 +5853,10 @@
           <w:lang w:val="de-DE"/>
         </w:rPr>
       </w:pPr>
-      <w:bookmarkStart w:id="8" w:name="_Toc372464449"/>
-      <w:bookmarkStart w:id="9" w:name="_Toc372465723"/>
-      <w:bookmarkStart w:id="10" w:name="_Toc372471267"/>
-      <w:bookmarkStart w:id="11" w:name="_Toc406189030"/>
+      <w:bookmarkStart w:id="7" w:name="_Toc372464449"/>
+      <w:bookmarkStart w:id="8" w:name="_Toc372465723"/>
+      <w:bookmarkStart w:id="9" w:name="_Toc372471267"/>
+      <w:bookmarkStart w:id="10" w:name="_Toc406189030"/>
       <w:r>
         <w:rPr>
           <w:rFonts w:cstheme="minorHAnsi"/>
@@ -5625,7 +5873,6 @@
           <w:id w:val="-324438587"/>
           <w:citation/>
         </w:sdtPr>
-        <w:sdtEndPr/>
         <w:sdtContent>
           <w:r>
             <w:rPr>
@@ -5677,7 +5924,28 @@
           <w:rFonts w:cstheme="minorHAnsi"/>
           <w:lang w:val="de-DE"/>
         </w:rPr>
-        <w:t>sind die Mitgliedsstaaten der EU aufgefordert, deren Inhalte in nationales Recht umzusetzen. Thema dieser Richtlinie ist es, die vorhandenen analogen Stromzähler durch digitale Smart Meter zu ersetzen. Mit der flächendeckenden Installation stehen sowohl den Netzbetreibern als auch den Energieproduzenten und den Verbrauchern Möglichkeiten das Netz op</w:t>
+        <w:t xml:space="preserve">sind die Mitgliedsstaaten der EU aufgefordert, deren Inhalte in nationales Recht umzusetzen. Thema dieser Richtlinie ist es, die vorhandenen analogen Stromzähler durch digitale Smart Meter zu ersetzen. Mit der flächendeckenden Installation stehen sowohl den Netzbetreibern als auch den Energieproduzenten und den Verbrauchern Möglichkeiten das Netz </w:t>
+      </w:r>
+      <w:r>
+        <w:rPr>
+          <w:rFonts w:cstheme="minorHAnsi"/>
+          <w:lang w:val="de-DE"/>
+        </w:rPr>
+        <w:t xml:space="preserve">optimal </w:t>
+      </w:r>
+      <w:r>
+        <w:rPr>
+          <w:rFonts w:cstheme="minorHAnsi"/>
+          <w:lang w:val="de-DE"/>
+        </w:rPr>
+        <w:t>zu nützen, Energie zu günstigen Preisen zu erwerben und Energieverschwendung zu verringern</w:t>
+      </w:r>
+      <w:r>
+        <w:rPr>
+          <w:rFonts w:cstheme="minorHAnsi"/>
+          <w:lang w:val="de-DE"/>
+        </w:rPr>
+        <w:t xml:space="preserve"> </w:t>
       </w:r>
       <w:sdt>
         <w:sdtPr>
@@ -5688,7 +5956,6 @@
           <w:id w:val="1713995200"/>
           <w:citation/>
         </w:sdtPr>
-        <w:sdtEndPr/>
         <w:sdtContent>
           <w:r>
             <w:rPr>
@@ -5741,7 +6008,7 @@
           <w:rFonts w:cstheme="minorHAnsi"/>
           <w:lang w:val="de-DE"/>
         </w:rPr>
-        <w:t xml:space="preserve">timal zu nützen, Energie zu günstigen Preisen zu erwerben und Energieverschwendung zu verringern. Um diese Vorteile zu nützen, ist Kommunikation bezüglich des aktuellen Verbrauchs, der Netzbelastung und der im Netz vorhandenen Energie notwendig. </w:t>
+        <w:t xml:space="preserve">. Um diese Vorteile zu nützen, ist Kommunikation bezüglich des aktuellen Verbrauchs, der Netzbelastung und der im Netz vorhandenen Energie notwendig. </w:t>
       </w:r>
     </w:p>
     <w:p>
@@ -5758,7 +6025,23 @@
           <w:rFonts w:cstheme="minorHAnsi"/>
           <w:lang w:val="de-DE"/>
         </w:rPr>
-        <w:t xml:space="preserve">Über Kommunikationsprotokolle tauschen Verteilstationen, Energieeinspeiser und Smart Meter beim Endkunden Daten bezüglich des Verbrauchs aus. Der Preis für diese Vorteile ist die notwendige, zumindest teilweise Offenlegung des Energieverbrauchs des Endkunden. </w:t>
+        <w:t xml:space="preserve">Über Kommunikationsprotokolle tauschen Verteilstationen, </w:t>
+      </w:r>
+      <w:proofErr w:type="spellStart"/>
+      <w:r>
+        <w:rPr>
+          <w:rFonts w:cstheme="minorHAnsi"/>
+          <w:lang w:val="de-DE"/>
+        </w:rPr>
+        <w:t>Energieeinspeiser</w:t>
+      </w:r>
+      <w:proofErr w:type="spellEnd"/>
+      <w:r>
+        <w:rPr>
+          <w:rFonts w:cstheme="minorHAnsi"/>
+          <w:lang w:val="de-DE"/>
+        </w:rPr>
+        <w:t xml:space="preserve"> und Smart Meter beim Endkunden Daten bezüglich des Verbrauchs aus. Der Preis für diese Vorteile ist die notwendige, zumindest teilweise Offenlegung des Energieverbrauchs des Endkunden. </w:t>
       </w:r>
     </w:p>
     <w:p>
@@ -5802,7 +6085,7 @@
           <w:lang w:val="de-AT"/>
         </w:rPr>
       </w:pPr>
-      <w:bookmarkStart w:id="12" w:name="_Toc475303425"/>
+      <w:bookmarkStart w:id="11" w:name="_Toc475303425"/>
       <w:r>
         <w:rPr>
           <w:sz w:val="28"/>
@@ -5811,7 +6094,7 @@
         </w:rPr>
         <w:t>Motivation</w:t>
       </w:r>
-      <w:bookmarkEnd w:id="12"/>
+      <w:bookmarkEnd w:id="11"/>
     </w:p>
     <w:p>
       <w:pPr>
@@ -5856,7 +6139,6 @@
           <w:id w:val="1274134353"/>
           <w:citation/>
         </w:sdtPr>
-        <w:sdtEndPr/>
         <w:sdtContent>
           <w:r>
             <w:rPr>
@@ -5921,7 +6203,6 @@
           <w:id w:val="-1812939088"/>
           <w:citation/>
         </w:sdtPr>
-        <w:sdtEndPr/>
         <w:sdtContent>
           <w:r>
             <w:rPr>
@@ -5961,6 +6242,260 @@
     </w:p>
     <w:p>
       <w:pPr>
+        <w:spacing w:after="0" w:line="240" w:lineRule="auto"/>
+        <w:jc w:val="left"/>
+        <w:rPr>
+          <w:rFonts w:cstheme="minorHAnsi"/>
+          <w:color w:val="FF0000"/>
+          <w:lang w:val="de-DE"/>
+        </w:rPr>
+      </w:pPr>
+      <w:r>
+        <w:rPr>
+          <w:rFonts w:cstheme="minorHAnsi"/>
+          <w:lang w:val="de-DE"/>
+        </w:rPr>
+        <w:t xml:space="preserve">MMS und SOAP Abbildungen der IEC 61850 </w:t>
+      </w:r>
+      <w:r>
+        <w:rPr>
+          <w:rFonts w:cstheme="minorHAnsi"/>
+          <w:color w:val="FF0000"/>
+          <w:lang w:val="de-DE"/>
+        </w:rPr>
+        <w:t>[Referenz</w:t>
+      </w:r>
+      <w:r>
+        <w:rPr>
+          <w:rFonts w:cstheme="minorHAnsi"/>
+          <w:color w:val="FF0000"/>
+          <w:lang w:val="de-DE"/>
+        </w:rPr>
+        <w:t xml:space="preserve">: [1] IEC 61850 - Communication Networks </w:t>
+      </w:r>
+      <w:proofErr w:type="spellStart"/>
+      <w:r>
+        <w:rPr>
+          <w:rFonts w:cstheme="minorHAnsi"/>
+          <w:color w:val="FF0000"/>
+          <w:lang w:val="de-DE"/>
+        </w:rPr>
+        <w:t>and</w:t>
+      </w:r>
+      <w:proofErr w:type="spellEnd"/>
+      <w:r>
+        <w:rPr>
+          <w:rFonts w:cstheme="minorHAnsi"/>
+          <w:color w:val="FF0000"/>
+          <w:lang w:val="de-DE"/>
+        </w:rPr>
+        <w:t xml:space="preserve"> Systems in </w:t>
+      </w:r>
+      <w:proofErr w:type="spellStart"/>
+      <w:r>
+        <w:rPr>
+          <w:rFonts w:cstheme="minorHAnsi"/>
+          <w:color w:val="FF0000"/>
+          <w:lang w:val="de-DE"/>
+        </w:rPr>
+        <w:t>Substations</w:t>
+      </w:r>
+      <w:proofErr w:type="spellEnd"/>
+      <w:r>
+        <w:rPr>
+          <w:rFonts w:cstheme="minorHAnsi"/>
+          <w:color w:val="FF0000"/>
+          <w:lang w:val="de-DE"/>
+        </w:rPr>
+        <w:t xml:space="preserve">; </w:t>
+      </w:r>
+    </w:p>
+    <w:p>
+      <w:pPr>
+        <w:spacing w:after="0" w:line="240" w:lineRule="auto"/>
+        <w:jc w:val="left"/>
+        <w:rPr>
+          <w:rFonts w:cstheme="minorHAnsi"/>
+          <w:color w:val="FF0000"/>
+          <w:lang w:val="de-DE"/>
+        </w:rPr>
+      </w:pPr>
+      <w:r>
+        <w:rPr>
+          <w:rFonts w:cstheme="minorHAnsi"/>
+          <w:color w:val="FF0000"/>
+          <w:lang w:val="de-DE"/>
+        </w:rPr>
+        <w:t>http://domino.iec.ch/webstore/webstore.nsf/searchview/?SearchView=&amp;Se</w:t>
+      </w:r>
+    </w:p>
+    <w:p>
+      <w:pPr>
+        <w:spacing w:after="0" w:line="240" w:lineRule="auto"/>
+        <w:jc w:val="left"/>
+        <w:rPr>
+          <w:rFonts w:cstheme="minorHAnsi"/>
+          <w:color w:val="FF0000"/>
+          <w:lang w:val="de-DE"/>
+        </w:rPr>
+      </w:pPr>
+      <w:proofErr w:type="spellStart"/>
+      <w:r>
+        <w:rPr>
+          <w:rFonts w:cstheme="minorHAnsi"/>
+          <w:color w:val="FF0000"/>
+          <w:lang w:val="de-DE"/>
+        </w:rPr>
+        <w:t>archOrder</w:t>
+      </w:r>
+      <w:proofErr w:type="spellEnd"/>
+      <w:r>
+        <w:rPr>
+          <w:rFonts w:cstheme="minorHAnsi"/>
+          <w:color w:val="FF0000"/>
+          <w:lang w:val="de-DE"/>
+        </w:rPr>
+        <w:t>=4&amp;SearchWV=</w:t>
+      </w:r>
+      <w:proofErr w:type="spellStart"/>
+      <w:r>
+        <w:rPr>
+          <w:rFonts w:cstheme="minorHAnsi"/>
+          <w:color w:val="FF0000"/>
+          <w:lang w:val="de-DE"/>
+        </w:rPr>
+        <w:t>TRUE&amp;SearchMax</w:t>
+      </w:r>
+      <w:proofErr w:type="spellEnd"/>
+      <w:r>
+        <w:rPr>
+          <w:rFonts w:cstheme="minorHAnsi"/>
+          <w:color w:val="FF0000"/>
+          <w:lang w:val="de-DE"/>
+        </w:rPr>
+        <w:t>=1000&amp;Query=61850&amp;su</w:t>
+      </w:r>
+    </w:p>
+    <w:p>
+      <w:pPr>
+        <w:spacing w:after="0" w:line="240" w:lineRule="auto"/>
+        <w:jc w:val="left"/>
+        <w:rPr>
+          <w:rFonts w:cstheme="minorHAnsi"/>
+          <w:lang w:val="de-DE"/>
+        </w:rPr>
+      </w:pPr>
+      <w:proofErr w:type="spellStart"/>
+      <w:r>
+        <w:rPr>
+          <w:rFonts w:cstheme="minorHAnsi"/>
+          <w:color w:val="FF0000"/>
+          <w:lang w:val="de-DE"/>
+        </w:rPr>
+        <w:t>bmit</w:t>
+      </w:r>
+      <w:proofErr w:type="spellEnd"/>
+      <w:r>
+        <w:rPr>
+          <w:rFonts w:cstheme="minorHAnsi"/>
+          <w:color w:val="FF0000"/>
+          <w:lang w:val="de-DE"/>
+        </w:rPr>
+        <w:t xml:space="preserve">=OK </w:t>
+      </w:r>
+      <w:r>
+        <w:rPr>
+          <w:rFonts w:cstheme="minorHAnsi"/>
+          <w:color w:val="FF0000"/>
+          <w:lang w:val="de-DE"/>
+        </w:rPr>
+        <w:t>]</w:t>
+      </w:r>
+    </w:p>
+    <w:p>
+      <w:pPr>
+        <w:ind w:left="708"/>
+        <w:rPr>
+          <w:rFonts w:cstheme="minorHAnsi"/>
+          <w:lang w:val="de-DE"/>
+        </w:rPr>
+      </w:pPr>
+      <w:r>
+        <w:rPr>
+          <w:rFonts w:cstheme="minorHAnsi"/>
+          <w:lang w:val="de-DE"/>
+        </w:rPr>
+        <w:t>Weitere Unterschiede bestehen in der Granularität der Daten, die Smart Meter Modelle zur Verfügung stellen, ebenso die Frequenz, mit der Werte ausgelesen werden können, ist unterschiedlich. All diese Unterschiede erschweren eine vergleichende Auswertung von Messdaten aus unterschiedlichen Quellen.</w:t>
+      </w:r>
+    </w:p>
+    <w:p>
+      <w:pPr>
+        <w:ind w:left="708"/>
+        <w:rPr>
+          <w:rFonts w:cstheme="minorHAnsi"/>
+          <w:lang w:val="de-DE"/>
+        </w:rPr>
+      </w:pPr>
+    </w:p>
+    <w:p>
+      <w:pPr>
+        <w:ind w:left="708"/>
+        <w:rPr>
+          <w:rFonts w:cstheme="minorHAnsi"/>
+          <w:lang w:val="de-DE"/>
+        </w:rPr>
+      </w:pPr>
+    </w:p>
+    <w:p>
+      <w:pPr>
+        <w:ind w:left="708"/>
+        <w:rPr>
+          <w:rFonts w:cstheme="minorHAnsi"/>
+          <w:lang w:val="de-DE"/>
+        </w:rPr>
+      </w:pPr>
+    </w:p>
+    <w:p>
+      <w:pPr>
+        <w:ind w:left="708"/>
+        <w:rPr>
+          <w:rFonts w:cstheme="minorHAnsi"/>
+          <w:lang w:val="de-DE"/>
+        </w:rPr>
+      </w:pPr>
+    </w:p>
+    <w:p>
+      <w:pPr>
+        <w:ind w:firstLine="708"/>
+        <w:rPr>
+          <w:rFonts w:cstheme="minorHAnsi"/>
+          <w:lang w:val="de-DE"/>
+        </w:rPr>
+      </w:pPr>
+      <w:r>
+        <w:rPr>
+          <w:rFonts w:cstheme="minorHAnsi"/>
+          <w:lang w:val="de-DE"/>
+        </w:rPr>
+        <w:t xml:space="preserve">Dieses Projekt verfolgt </w:t>
+      </w:r>
+      <w:r>
+        <w:rPr>
+          <w:rFonts w:cstheme="minorHAnsi"/>
+          <w:lang w:val="de-DE"/>
+        </w:rPr>
+        <w:t>vier</w:t>
+      </w:r>
+      <w:r>
+        <w:rPr>
+          <w:rFonts w:cstheme="minorHAnsi"/>
+          <w:lang w:val="de-DE"/>
+        </w:rPr>
+        <w:t xml:space="preserve"> Hauptziele:</w:t>
+      </w:r>
+    </w:p>
+    <w:p>
+      <w:pPr>
         <w:pStyle w:val="Listenabsatz"/>
         <w:numPr>
           <w:ilvl w:val="0"/>
@@ -5978,76 +6513,30 @@
           <w:rFonts w:cstheme="minorHAnsi"/>
           <w:lang w:val="de-DE"/>
         </w:rPr>
-        <w:t>MMS und SOAP Abbildungen der IEC 61850 [Referenz]</w:t>
-      </w:r>
-    </w:p>
-    <w:p>
-      <w:pPr>
-        <w:ind w:left="708"/>
+        <w:t>Schaffung einer Programmierschnittstelle (</w:t>
+      </w:r>
+      <w:proofErr w:type="spellStart"/>
+      <w:r>
         <w:rPr>
           <w:rFonts w:cstheme="minorHAnsi"/>
           <w:lang w:val="de-DE"/>
         </w:rPr>
-      </w:pPr>
+        <w:t>SmartValAPI</w:t>
+      </w:r>
+      <w:proofErr w:type="spellEnd"/>
       <w:r>
         <w:rPr>
           <w:rFonts w:cstheme="minorHAnsi"/>
           <w:lang w:val="de-DE"/>
         </w:rPr>
-        <w:t>Weitere Unterschiede bestehen in der Granularität der Daten, die Smart Meter Modelle zur Verfügung stellen, ebenso die Frequenz, mit der Werte ausgelesen werden können, ist unterschiedlich. All diese Unterschiede erschweren eine vergleichende Auswertung von Messdaten aus unterschiedlichen Quellen.</w:t>
-      </w:r>
-    </w:p>
-    <w:p>
-      <w:pPr>
-        <w:ind w:left="708"/>
+        <w:t>), über die ein geregelter Zugriff auf S</w:t>
+      </w:r>
+      <w:r>
         <w:rPr>
           <w:rFonts w:cstheme="minorHAnsi"/>
           <w:lang w:val="de-DE"/>
         </w:rPr>
-      </w:pPr>
-    </w:p>
-    <w:p>
-      <w:pPr>
-        <w:ind w:left="708"/>
-        <w:rPr>
-          <w:rFonts w:cstheme="minorHAnsi"/>
-          <w:lang w:val="de-DE"/>
-        </w:rPr>
-      </w:pPr>
-    </w:p>
-    <w:p>
-      <w:pPr>
-        <w:ind w:left="708"/>
-        <w:rPr>
-          <w:rFonts w:cstheme="minorHAnsi"/>
-          <w:lang w:val="de-DE"/>
-        </w:rPr>
-      </w:pPr>
-    </w:p>
-    <w:p>
-      <w:pPr>
-        <w:ind w:left="708"/>
-        <w:rPr>
-          <w:rFonts w:cstheme="minorHAnsi"/>
-          <w:lang w:val="de-DE"/>
-        </w:rPr>
-      </w:pPr>
-    </w:p>
-    <w:p>
-      <w:pPr>
-        <w:ind w:firstLine="708"/>
-        <w:rPr>
-          <w:rFonts w:cstheme="minorHAnsi"/>
-          <w:lang w:val="de-DE"/>
-        </w:rPr>
-      </w:pPr>
-      <w:r>
-        <w:rPr>
-          <w:rFonts w:cstheme="minorHAnsi"/>
-          <w:lang w:val="de-DE"/>
-        </w:rPr>
-        <w:lastRenderedPageBreak/>
-        <w:t>Dieses Projekt verfolgt vier Hauptziele:</w:t>
+        <w:t>martmeterdaten ermöglicht wird</w:t>
       </w:r>
     </w:p>
     <w:p>
@@ -6069,7 +6558,49 @@
           <w:rFonts w:cstheme="minorHAnsi"/>
           <w:lang w:val="de-DE"/>
         </w:rPr>
-        <w:t>Schaffung einer Datenbank zur gemeinsamen, strukturierten Ablage von Messdaten</w:t>
+        <w:t>Einbindung und gegebenenfalls Erweiterung der im JRZ eingesetzten Datenbank (JRZ-DB</w:t>
+      </w:r>
+      <w:r>
+        <w:rPr>
+          <w:rFonts w:cstheme="minorHAnsi"/>
+          <w:lang w:val="de-DE"/>
+        </w:rPr>
+        <w:t>, Details siehe Abschnitt ER-Modell festlegen</w:t>
+      </w:r>
+      <w:r>
+        <w:rPr>
+          <w:rFonts w:cstheme="minorHAnsi"/>
+          <w:lang w:val="de-DE"/>
+        </w:rPr>
+        <w:t xml:space="preserve">) als einheitliche Datenplattform </w:t>
+      </w:r>
+      <w:r>
+        <w:rPr>
+          <w:rFonts w:cstheme="minorHAnsi"/>
+          <w:lang w:val="de-DE"/>
+        </w:rPr>
+        <w:t>für</w:t>
+      </w:r>
+      <w:r>
+        <w:rPr>
+          <w:rFonts w:cstheme="minorHAnsi"/>
+          <w:lang w:val="de-DE"/>
+        </w:rPr>
+        <w:t xml:space="preserve"> bereits ex</w:t>
+      </w:r>
+      <w:r>
+        <w:rPr>
+          <w:rFonts w:cstheme="minorHAnsi"/>
+          <w:lang w:val="de-DE"/>
+        </w:rPr>
+        <w:t>istierende</w:t>
+      </w:r>
+      <w:r>
+        <w:rPr>
+          <w:rFonts w:cstheme="minorHAnsi"/>
+          <w:lang w:val="de-DE"/>
+        </w:rPr>
+        <w:t xml:space="preserve"> Anwendungen</w:t>
       </w:r>
     </w:p>
     <w:p>
@@ -6083,13 +6614,29 @@
         <w:jc w:val="left"/>
         <w:rPr>
           <w:rFonts w:cstheme="minorHAnsi"/>
+          <w:lang w:val="de-DE"/>
         </w:rPr>
       </w:pPr>
       <w:r>
         <w:rPr>
           <w:rFonts w:cstheme="minorHAnsi"/>
-        </w:rPr>
-        <w:t>Importmöglichkeit unterschiedlicher Messdatenformate</w:t>
+          <w:lang w:val="de-DE"/>
+        </w:rPr>
+        <w:t>Evaluierung alternativer D</w:t>
+      </w:r>
+      <w:r>
+        <w:rPr>
+          <w:rFonts w:cstheme="minorHAnsi"/>
+          <w:lang w:val="de-DE"/>
+        </w:rPr>
+        <w:t>atenbanksysteme zur Ablage der Messdaten</w:t>
+      </w:r>
+      <w:r>
+        <w:rPr>
+          <w:rFonts w:cstheme="minorHAnsi"/>
+          <w:lang w:val="de-DE"/>
+        </w:rPr>
+        <w:t xml:space="preserve"> </w:t>
       </w:r>
     </w:p>
     <w:p>
@@ -6111,7 +6658,287 @@
           <w:rFonts w:cstheme="minorHAnsi"/>
           <w:lang w:val="de-DE"/>
         </w:rPr>
-        <w:t>Einfache Verwaltung des Zugriffs über eine rollenbasierte Zugriffskontrolle</w:t>
+        <w:t>Einbindung einer rol</w:t>
+      </w:r>
+      <w:r>
+        <w:rPr>
+          <w:rFonts w:cstheme="minorHAnsi"/>
+          <w:lang w:val="de-DE"/>
+        </w:rPr>
+        <w:t>lenbasierten Zugriffsverwaltung</w:t>
+      </w:r>
+    </w:p>
+    <w:p>
+      <w:pPr>
+        <w:ind w:left="432"/>
+        <w:rPr>
+          <w:rFonts w:cstheme="minorHAnsi"/>
+          <w:lang w:val="de-DE"/>
+        </w:rPr>
+      </w:pPr>
+      <w:r>
+        <w:rPr>
+          <w:rFonts w:cstheme="minorHAnsi"/>
+          <w:lang w:val="de-DE"/>
+        </w:rPr>
+        <w:t>Nach</w:t>
+      </w:r>
+      <w:r>
+        <w:rPr>
+          <w:rFonts w:cstheme="minorHAnsi"/>
+          <w:lang w:val="de-DE"/>
+        </w:rPr>
+        <w:t xml:space="preserve"> der </w:t>
+      </w:r>
+      <w:r>
+        <w:rPr>
+          <w:rFonts w:cstheme="minorHAnsi"/>
+          <w:lang w:val="de-DE"/>
+        </w:rPr>
+        <w:t xml:space="preserve">erfolgreichen </w:t>
+      </w:r>
+      <w:r>
+        <w:rPr>
+          <w:rFonts w:cstheme="minorHAnsi"/>
+          <w:lang w:val="de-DE"/>
+        </w:rPr>
+        <w:t xml:space="preserve">Umsetzung des Projektes </w:t>
+      </w:r>
+      <w:r>
+        <w:rPr>
+          <w:rFonts w:cstheme="minorHAnsi"/>
+          <w:lang w:val="de-DE"/>
+        </w:rPr>
+        <w:t xml:space="preserve">steht der </w:t>
+      </w:r>
+      <w:r>
+        <w:rPr>
+          <w:rFonts w:cstheme="minorHAnsi"/>
+          <w:lang w:val="de-DE"/>
+        </w:rPr>
+        <w:t>Zugriff auf alle</w:t>
+      </w:r>
+      <w:r>
+        <w:rPr>
+          <w:rFonts w:cstheme="minorHAnsi"/>
+          <w:lang w:val="de-DE"/>
+        </w:rPr>
+        <w:t xml:space="preserve"> </w:t>
+      </w:r>
+      <w:r>
+        <w:rPr>
+          <w:rFonts w:cstheme="minorHAnsi"/>
+          <w:lang w:val="de-DE"/>
+        </w:rPr>
+        <w:t xml:space="preserve">gespeicherten </w:t>
+      </w:r>
+      <w:r>
+        <w:rPr>
+          <w:rFonts w:cstheme="minorHAnsi"/>
+          <w:lang w:val="de-DE"/>
+        </w:rPr>
+        <w:t>Messdaten</w:t>
+      </w:r>
+      <w:r>
+        <w:rPr>
+          <w:rFonts w:cstheme="minorHAnsi"/>
+          <w:lang w:val="de-DE"/>
+        </w:rPr>
+        <w:t>, den Berechtigungen entsprechend,</w:t>
+      </w:r>
+      <w:r>
+        <w:rPr>
+          <w:rFonts w:cstheme="minorHAnsi"/>
+          <w:lang w:val="de-DE"/>
+        </w:rPr>
+        <w:t xml:space="preserve"> </w:t>
+      </w:r>
+      <w:r>
+        <w:rPr>
+          <w:rFonts w:cstheme="minorHAnsi"/>
+          <w:lang w:val="de-DE"/>
+        </w:rPr>
+        <w:t xml:space="preserve">für </w:t>
+      </w:r>
+      <w:r>
+        <w:rPr>
+          <w:rFonts w:cstheme="minorHAnsi"/>
+          <w:lang w:val="de-DE"/>
+        </w:rPr>
+        <w:t>programmtechnische Auswertung</w:t>
+      </w:r>
+      <w:r>
+        <w:rPr>
+          <w:rFonts w:cstheme="minorHAnsi"/>
+          <w:lang w:val="de-DE"/>
+        </w:rPr>
+        <w:t>en</w:t>
+      </w:r>
+      <w:r>
+        <w:rPr>
+          <w:rFonts w:cstheme="minorHAnsi"/>
+          <w:lang w:val="de-DE"/>
+        </w:rPr>
+        <w:t xml:space="preserve"> </w:t>
+      </w:r>
+      <w:r>
+        <w:rPr>
+          <w:rFonts w:cstheme="minorHAnsi"/>
+          <w:lang w:val="de-DE"/>
+        </w:rPr>
+        <w:t xml:space="preserve">in </w:t>
+      </w:r>
+      <w:r>
+        <w:rPr>
+          <w:rFonts w:cstheme="minorHAnsi"/>
+          <w:lang w:val="de-DE"/>
+        </w:rPr>
+        <w:t>ver</w:t>
+      </w:r>
+      <w:r>
+        <w:rPr>
+          <w:rFonts w:cstheme="minorHAnsi"/>
+          <w:lang w:val="de-DE"/>
+        </w:rPr>
+        <w:t>einheitlich</w:t>
+      </w:r>
+      <w:r>
+        <w:rPr>
+          <w:rFonts w:cstheme="minorHAnsi"/>
+          <w:lang w:val="de-DE"/>
+        </w:rPr>
+        <w:t>t</w:t>
+      </w:r>
+      <w:r>
+        <w:rPr>
+          <w:rFonts w:cstheme="minorHAnsi"/>
+          <w:lang w:val="de-DE"/>
+        </w:rPr>
+        <w:t xml:space="preserve">er Form </w:t>
+      </w:r>
+      <w:r>
+        <w:rPr>
+          <w:rFonts w:cstheme="minorHAnsi"/>
+          <w:lang w:val="de-DE"/>
+        </w:rPr>
+        <w:t>zur Verfügung.</w:t>
+      </w:r>
+      <w:r>
+        <w:rPr>
+          <w:rFonts w:cstheme="minorHAnsi"/>
+          <w:lang w:val="de-DE"/>
+        </w:rPr>
+        <w:t xml:space="preserve"> </w:t>
+      </w:r>
+    </w:p>
+    <w:p>
+      <w:pPr>
+        <w:ind w:left="432"/>
+        <w:rPr>
+          <w:rFonts w:cstheme="minorHAnsi"/>
+          <w:lang w:val="de-DE"/>
+        </w:rPr>
+      </w:pPr>
+    </w:p>
+    <w:p>
+      <w:pPr>
+        <w:pStyle w:val="berschrift2"/>
+        <w:numPr>
+          <w:ilvl w:val="1"/>
+          <w:numId w:val="1"/>
+        </w:numPr>
+        <w:ind w:left="432"/>
+        <w:rPr>
+          <w:sz w:val="28"/>
+          <w:szCs w:val="28"/>
+          <w:lang w:val="de-AT"/>
+        </w:rPr>
+      </w:pPr>
+      <w:bookmarkStart w:id="12" w:name="_Toc475303426"/>
+      <w:r>
+        <w:rPr>
+          <w:sz w:val="28"/>
+          <w:szCs w:val="28"/>
+          <w:lang w:val="de-AT"/>
+        </w:rPr>
+        <w:t>Umgebung</w:t>
+      </w:r>
+      <w:bookmarkEnd w:id="12"/>
+    </w:p>
+    <w:p>
+      <w:pPr>
+        <w:ind w:left="360"/>
+        <w:rPr>
+          <w:rFonts w:cstheme="minorHAnsi"/>
+          <w:lang w:val="de-DE"/>
+        </w:rPr>
+      </w:pPr>
+      <w:r>
+        <w:rPr>
+          <w:rFonts w:cstheme="minorHAnsi"/>
+          <w:lang w:val="de-DE"/>
+        </w:rPr>
+        <w:t xml:space="preserve">Die Umsetzung des Projektes erfolgt unter zu Hilfenahme von bereits im Umfeld des Josef </w:t>
+      </w:r>
+      <w:proofErr w:type="spellStart"/>
+      <w:r>
+        <w:rPr>
+          <w:rFonts w:cstheme="minorHAnsi"/>
+          <w:lang w:val="de-DE"/>
+        </w:rPr>
+        <w:t>Ressel</w:t>
+      </w:r>
+      <w:proofErr w:type="spellEnd"/>
+      <w:r>
+        <w:rPr>
+          <w:rFonts w:cstheme="minorHAnsi"/>
+          <w:lang w:val="de-DE"/>
+        </w:rPr>
+        <w:t xml:space="preserve"> Zentrums für Anwenderorientierte Smart </w:t>
+      </w:r>
+      <w:proofErr w:type="spellStart"/>
+      <w:r>
+        <w:rPr>
+          <w:rFonts w:cstheme="minorHAnsi"/>
+          <w:lang w:val="de-DE"/>
+        </w:rPr>
+        <w:t>Grid</w:t>
+      </w:r>
+      <w:proofErr w:type="spellEnd"/>
+      <w:r>
+        <w:rPr>
+          <w:rFonts w:cstheme="minorHAnsi"/>
+          <w:lang w:val="de-DE"/>
+        </w:rPr>
+        <w:t xml:space="preserve"> Privacy, Sicherheit und Steuerung </w:t>
+      </w:r>
+      <w:r>
+        <w:rPr>
+          <w:rFonts w:cstheme="minorHAnsi"/>
+          <w:lang w:val="de-DE"/>
+        </w:rPr>
+        <w:t>an d</w:t>
+      </w:r>
+      <w:r>
+        <w:rPr>
+          <w:rFonts w:cstheme="minorHAnsi"/>
+          <w:lang w:val="de-DE"/>
+        </w:rPr>
+        <w:t>er Fachhochschule Salzburg</w:t>
+      </w:r>
+      <w:r>
+        <w:rPr>
+          <w:rFonts w:cstheme="minorHAnsi"/>
+          <w:lang w:val="de-DE"/>
+        </w:rPr>
+        <w:t xml:space="preserve"> </w:t>
+      </w:r>
+      <w:r>
+        <w:rPr>
+          <w:rFonts w:cstheme="minorHAnsi"/>
+          <w:lang w:val="de-DE"/>
+        </w:rPr>
+        <w:t>durchgeführten Projekte. Im Detail sind dies:</w:t>
       </w:r>
     </w:p>
     <w:p>
@@ -6133,73 +6960,105 @@
           <w:rFonts w:cstheme="minorHAnsi"/>
           <w:lang w:val="de-DE"/>
         </w:rPr>
-        <w:t xml:space="preserve">Geregelter Zugriff auf Messdaten über eine Schnittstelle (API) </w:t>
-      </w:r>
-    </w:p>
-    <w:p>
-      <w:pPr>
-        <w:ind w:left="432"/>
+        <w:t xml:space="preserve">Datenmodell: </w:t>
+      </w:r>
+      <w:r>
         <w:rPr>
           <w:rFonts w:cstheme="minorHAnsi"/>
           <w:lang w:val="de-DE"/>
         </w:rPr>
-      </w:pPr>
+        <w:t>d</w:t>
+      </w:r>
       <w:r>
         <w:rPr>
           <w:rFonts w:cstheme="minorHAnsi"/>
           <w:lang w:val="de-DE"/>
         </w:rPr>
-        <w:t>Mit der Umsetzung des Projektes soll eine programmtechnische Auswertung der Messdaten vereinfacht, ermöglicht und geregelt erfolgen können.</w:t>
-      </w:r>
-    </w:p>
-    <w:p>
-      <w:pPr>
-        <w:ind w:left="432"/>
+        <w:t>ie</w:t>
+      </w:r>
+      <w:r>
         <w:rPr>
           <w:rFonts w:cstheme="minorHAnsi"/>
           <w:lang w:val="de-DE"/>
         </w:rPr>
-      </w:pPr>
-    </w:p>
-    <w:p>
-      <w:pPr>
-        <w:pStyle w:val="berschrift2"/>
-        <w:numPr>
-          <w:ilvl w:val="1"/>
-          <w:numId w:val="1"/>
-        </w:numPr>
-        <w:ind w:left="432"/>
-        <w:rPr>
-          <w:sz w:val="28"/>
-          <w:szCs w:val="28"/>
-          <w:lang w:val="de-AT"/>
-        </w:rPr>
-      </w:pPr>
-      <w:bookmarkStart w:id="13" w:name="_Toc475303426"/>
-      <w:r>
-        <w:rPr>
-          <w:sz w:val="28"/>
-          <w:szCs w:val="28"/>
-          <w:lang w:val="de-AT"/>
-        </w:rPr>
-        <w:t>Umgebung</w:t>
-      </w:r>
-      <w:bookmarkEnd w:id="13"/>
-    </w:p>
-    <w:p>
-      <w:pPr>
-        <w:ind w:left="360"/>
+        <w:t xml:space="preserve"> JRZ-DB</w:t>
+      </w:r>
+      <w:r>
         <w:rPr>
           <w:rFonts w:cstheme="minorHAnsi"/>
           <w:lang w:val="de-DE"/>
         </w:rPr>
-      </w:pPr>
+        <w:t xml:space="preserve"> wird </w:t>
+      </w:r>
       <w:r>
         <w:rPr>
           <w:rFonts w:cstheme="minorHAnsi"/>
           <w:lang w:val="de-DE"/>
         </w:rPr>
-        <w:t>Die Umsetzung des Projektes erfolgt unter zu Hilfenahme von bereits im Umfeld der Fachhochschule Salzburg, beziehungsweise des Josef Ressel Zentrums für Anwenderorientierte Smart Grid Privacy, Sicherheit und Steuerung durchgeführten Projekte. Im Detail sind dies:</w:t>
+        <w:t xml:space="preserve">auf </w:t>
+      </w:r>
+      <w:r>
+        <w:rPr>
+          <w:rFonts w:cstheme="minorHAnsi"/>
+          <w:lang w:val="de-DE"/>
+        </w:rPr>
+        <w:t>d</w:t>
+      </w:r>
+      <w:r>
+        <w:rPr>
+          <w:rFonts w:cstheme="minorHAnsi"/>
+          <w:lang w:val="de-DE"/>
+        </w:rPr>
+        <w:t>eren</w:t>
+      </w:r>
+      <w:r>
+        <w:rPr>
+          <w:rFonts w:cstheme="minorHAnsi"/>
+          <w:lang w:val="de-DE"/>
+        </w:rPr>
+        <w:t xml:space="preserve"> Eignung für </w:t>
+      </w:r>
+      <w:r>
+        <w:rPr>
+          <w:rFonts w:cstheme="minorHAnsi"/>
+          <w:lang w:val="de-DE"/>
+        </w:rPr>
+        <w:t>die zu erwartenden</w:t>
+      </w:r>
+      <w:r>
+        <w:rPr>
+          <w:rFonts w:cstheme="minorHAnsi"/>
+          <w:lang w:val="de-DE"/>
+        </w:rPr>
+        <w:t xml:space="preserve"> </w:t>
+      </w:r>
+      <w:r>
+        <w:rPr>
+          <w:rFonts w:cstheme="minorHAnsi"/>
+          <w:lang w:val="de-DE"/>
+        </w:rPr>
+        <w:t>Messdatenm</w:t>
+      </w:r>
+      <w:r>
+        <w:rPr>
+          <w:rFonts w:cstheme="minorHAnsi"/>
+          <w:lang w:val="de-DE"/>
+        </w:rPr>
+        <w:t xml:space="preserve">engen evaluiert und </w:t>
+      </w:r>
+      <w:r>
+        <w:rPr>
+          <w:rFonts w:cstheme="minorHAnsi"/>
+          <w:lang w:val="de-DE"/>
+        </w:rPr>
+        <w:t>stellt die Ausgangsbasis für mögliche, notwendige Erweiterungen dar.</w:t>
+      </w:r>
+      <w:r>
+        <w:rPr>
+          <w:rFonts w:cstheme="minorHAnsi"/>
+          <w:lang w:val="de-DE"/>
+        </w:rPr>
+        <w:t xml:space="preserve"> </w:t>
       </w:r>
     </w:p>
     <w:p>
@@ -6210,7 +7069,6 @@
           <w:numId w:val="16"/>
         </w:numPr>
         <w:spacing w:after="160"/>
-        <w:ind w:left="720"/>
         <w:jc w:val="left"/>
         <w:rPr>
           <w:rFonts w:cstheme="minorHAnsi"/>
@@ -6222,7 +7080,141 @@
           <w:rFonts w:cstheme="minorHAnsi"/>
           <w:lang w:val="de-DE"/>
         </w:rPr>
-        <w:t xml:space="preserve">Bestehendes Datenmodell: Ausgehend von „Christians Datenmodell“ (Details siehe Abschnitt ER Modell festlegen) wird die Eignung für großen Mengen von Messdaten evaluiert und steht zur Verfügung und stellt die Ausgangsbasis für die Untersuchung eines </w:t>
+        <w:t>Importmodule</w:t>
+      </w:r>
+      <w:r>
+        <w:rPr>
+          <w:rFonts w:cstheme="minorHAnsi"/>
+          <w:lang w:val="de-DE"/>
+        </w:rPr>
+        <w:t xml:space="preserve"> </w:t>
+      </w:r>
+      <w:r>
+        <w:rPr>
+          <w:rFonts w:cstheme="minorHAnsi"/>
+          <w:color w:val="FF0000"/>
+          <w:lang w:val="de-DE"/>
+        </w:rPr>
+        <w:t xml:space="preserve">[Referenz: Carlo </w:t>
+      </w:r>
+      <w:proofErr w:type="spellStart"/>
+      <w:r>
+        <w:rPr>
+          <w:rFonts w:cstheme="minorHAnsi"/>
+          <w:color w:val="FF0000"/>
+          <w:lang w:val="de-DE"/>
+        </w:rPr>
+        <w:t>Bellucci</w:t>
+      </w:r>
+      <w:proofErr w:type="spellEnd"/>
+      <w:r>
+        <w:rPr>
+          <w:rFonts w:cstheme="minorHAnsi"/>
+          <w:color w:val="FF0000"/>
+          <w:lang w:val="de-DE"/>
+        </w:rPr>
+        <w:t xml:space="preserve">, Anna-Maria </w:t>
+      </w:r>
+      <w:proofErr w:type="spellStart"/>
+      <w:r>
+        <w:rPr>
+          <w:rFonts w:cstheme="minorHAnsi"/>
+          <w:color w:val="FF0000"/>
+          <w:lang w:val="de-DE"/>
+        </w:rPr>
+        <w:t>Oberluggauer</w:t>
+      </w:r>
+      <w:proofErr w:type="spellEnd"/>
+      <w:r>
+        <w:rPr>
+          <w:rFonts w:cstheme="minorHAnsi"/>
+          <w:color w:val="FF0000"/>
+          <w:lang w:val="de-DE"/>
+        </w:rPr>
+        <w:t xml:space="preserve"> und Maximilian </w:t>
+      </w:r>
+      <w:proofErr w:type="spellStart"/>
+      <w:r>
+        <w:rPr>
+          <w:rFonts w:cstheme="minorHAnsi"/>
+          <w:color w:val="FF0000"/>
+          <w:lang w:val="de-DE"/>
+        </w:rPr>
+        <w:t>Tschuchnig</w:t>
+      </w:r>
+      <w:proofErr w:type="spellEnd"/>
+      <w:r>
+        <w:rPr>
+          <w:rFonts w:cstheme="minorHAnsi"/>
+          <w:color w:val="FF0000"/>
+          <w:lang w:val="de-DE"/>
+        </w:rPr>
+        <w:t>, „Untersuchung unterschiedlicher Referenzdatensätze im Energiebereich“ ]</w:t>
+      </w:r>
+      <w:r>
+        <w:rPr>
+          <w:rFonts w:cstheme="minorHAnsi"/>
+          <w:lang w:val="de-DE"/>
+        </w:rPr>
+        <w:t xml:space="preserve"> </w:t>
+      </w:r>
+      <w:r>
+        <w:rPr>
+          <w:rFonts w:cstheme="minorHAnsi"/>
+          <w:lang w:val="de-DE"/>
+        </w:rPr>
+        <w:t>um</w:t>
+      </w:r>
+      <w:r>
+        <w:rPr>
+          <w:rFonts w:cstheme="minorHAnsi"/>
+          <w:lang w:val="de-DE"/>
+        </w:rPr>
+        <w:t xml:space="preserve"> Messdaten</w:t>
+      </w:r>
+      <w:r>
+        <w:rPr>
+          <w:rFonts w:cstheme="minorHAnsi"/>
+          <w:lang w:val="de-DE"/>
+        </w:rPr>
+        <w:t xml:space="preserve"> in der Datenbank abzulegen. Dieses </w:t>
+      </w:r>
+      <w:r>
+        <w:rPr>
+          <w:rFonts w:cstheme="minorHAnsi"/>
+          <w:lang w:val="de-DE"/>
+        </w:rPr>
+        <w:t xml:space="preserve">Programmpaket </w:t>
+      </w:r>
+      <w:r>
+        <w:rPr>
+          <w:rFonts w:cstheme="minorHAnsi"/>
+          <w:lang w:val="de-DE"/>
+        </w:rPr>
+        <w:t xml:space="preserve">ermöglicht es, Messwerte, die in den Formaten </w:t>
+      </w:r>
+      <w:r>
+        <w:rPr>
+          <w:rFonts w:ascii="LMRoman12-Regular" w:eastAsiaTheme="minorHAnsi" w:hAnsi="LMRoman12-Regular" w:cs="LMRoman12-Regular"/>
+          <w:szCs w:val="24"/>
+          <w:lang w:val="de-AT"/>
+        </w:rPr>
+        <w:t>ADRES, GREEND, REDD und UK-DALE</w:t>
+      </w:r>
+      <w:r>
+        <w:rPr>
+          <w:rFonts w:ascii="LMRoman12-Regular" w:eastAsiaTheme="minorHAnsi" w:hAnsi="LMRoman12-Regular" w:cs="LMRoman12-Regular"/>
+          <w:szCs w:val="24"/>
+          <w:lang w:val="de-AT"/>
+        </w:rPr>
+        <w:t xml:space="preserve"> vorliegen zu importieren</w:t>
+      </w:r>
+      <w:r>
+        <w:rPr>
+          <w:rFonts w:cstheme="minorHAnsi"/>
+          <w:lang w:val="de-DE"/>
+        </w:rPr>
+        <w:t xml:space="preserve">.  </w:t>
       </w:r>
     </w:p>
     <w:p>
@@ -6233,7 +7225,6 @@
           <w:numId w:val="16"/>
         </w:numPr>
         <w:spacing w:after="160"/>
-        <w:ind w:left="720"/>
         <w:jc w:val="left"/>
         <w:rPr>
           <w:rFonts w:cstheme="minorHAnsi"/>
@@ -6245,44 +7236,116 @@
           <w:rFonts w:cstheme="minorHAnsi"/>
           <w:lang w:val="de-DE"/>
         </w:rPr>
-        <w:t xml:space="preserve">Importmodule (BAC1 Gruppe Oberluggauer und Co): parallel zur Projektumsetzung wird ein Programmpaket erstellt, welches unterschiedliche, in Dateien vorliegende, Datenformate in die Datenbank importiert.  </w:t>
-      </w:r>
-    </w:p>
-    <w:p>
-      <w:pPr>
-        <w:pStyle w:val="Listenabsatz"/>
-        <w:numPr>
-          <w:ilvl w:val="0"/>
-          <w:numId w:val="16"/>
-        </w:numPr>
-        <w:spacing w:after="160"/>
-        <w:ind w:left="720"/>
-        <w:jc w:val="left"/>
+        <w:t xml:space="preserve">Rollenbasierter Zugriff: </w:t>
+      </w:r>
+      <w:proofErr w:type="spellStart"/>
+      <w:r>
         <w:rPr>
           <w:rFonts w:cstheme="minorHAnsi"/>
           <w:lang w:val="de-DE"/>
         </w:rPr>
-      </w:pPr>
+        <w:t>OpenTC</w:t>
+      </w:r>
+      <w:proofErr w:type="spellEnd"/>
       <w:r>
         <w:rPr>
           <w:rFonts w:cstheme="minorHAnsi"/>
           <w:lang w:val="de-DE"/>
         </w:rPr>
-        <w:t xml:space="preserve">RBAC System (BAC1 Gruppe – </w:t>
+        <w:t xml:space="preserve"> </w:t>
       </w:r>
       <w:r>
         <w:rPr>
           <w:rFonts w:cstheme="minorHAnsi"/>
-          <w:lang w:val="de-DE"/>
-        </w:rPr>
-        <w:t>OpenTC</w:t>
-      </w:r>
+          <w:color w:val="FF0000"/>
+          <w:lang w:val="de-DE"/>
+        </w:rPr>
+        <w:t xml:space="preserve">[Referenz: Wolfgang </w:t>
+      </w:r>
+      <w:proofErr w:type="spellStart"/>
       <w:r>
         <w:rPr>
           <w:rFonts w:cstheme="minorHAnsi"/>
-          <w:lang w:val="de-DE"/>
-        </w:rPr>
-        <w:t>): stellt ein Softwarepaket zur Verfügung über das der rollenbasierte Zugriffsschutz realisiert wird.</w:t>
+          <w:color w:val="FF0000"/>
+          <w:lang w:val="de-DE"/>
+        </w:rPr>
+        <w:t>Ferlitz</w:t>
+      </w:r>
+      <w:proofErr w:type="spellEnd"/>
+      <w:r>
+        <w:rPr>
+          <w:rFonts w:cstheme="minorHAnsi"/>
+          <w:color w:val="FF0000"/>
+          <w:lang w:val="de-DE"/>
+        </w:rPr>
+        <w:t xml:space="preserve">. Thomas </w:t>
+      </w:r>
+      <w:proofErr w:type="spellStart"/>
+      <w:r>
+        <w:rPr>
+          <w:rFonts w:cstheme="minorHAnsi"/>
+          <w:color w:val="FF0000"/>
+          <w:lang w:val="de-DE"/>
+        </w:rPr>
+        <w:t>Hanusch</w:t>
+      </w:r>
+      <w:proofErr w:type="spellEnd"/>
+      <w:r>
+        <w:rPr>
+          <w:rFonts w:cstheme="minorHAnsi"/>
+          <w:color w:val="FF0000"/>
+          <w:lang w:val="de-DE"/>
+        </w:rPr>
+        <w:t xml:space="preserve"> und Michael Egger, „Rollenbasiert……“]</w:t>
+      </w:r>
+      <w:r>
+        <w:rPr>
+          <w:rFonts w:cstheme="minorHAnsi"/>
+          <w:lang w:val="de-DE"/>
+        </w:rPr>
+        <w:t>)</w:t>
+      </w:r>
+      <w:r>
+        <w:rPr>
+          <w:rFonts w:cstheme="minorHAnsi"/>
+          <w:lang w:val="de-DE"/>
+        </w:rPr>
+        <w:t xml:space="preserve"> stellt ein Softwarepaket zur Verfügung</w:t>
+      </w:r>
+      <w:r>
+        <w:rPr>
+          <w:rFonts w:cstheme="minorHAnsi"/>
+          <w:lang w:val="de-DE"/>
+        </w:rPr>
+        <w:t>,</w:t>
+      </w:r>
+      <w:r>
+        <w:rPr>
+          <w:rFonts w:cstheme="minorHAnsi"/>
+          <w:lang w:val="de-DE"/>
+        </w:rPr>
+        <w:t xml:space="preserve"> über das der rollenbasierte Zugriffsschutz realisiert wird</w:t>
+      </w:r>
+      <w:r>
+        <w:rPr>
+          <w:rFonts w:cstheme="minorHAnsi"/>
+          <w:lang w:val="de-DE"/>
+        </w:rPr>
+        <w:t>, die Rollenverwaltung erfolgt über ein beliebiges LDAP-Administr</w:t>
+      </w:r>
+      <w:r>
+        <w:rPr>
+          <w:rFonts w:cstheme="minorHAnsi"/>
+          <w:lang w:val="de-DE"/>
+        </w:rPr>
+        <w:t>ationswerkzeug</w:t>
+      </w:r>
+      <w:r>
+        <w:rPr>
+          <w:rFonts w:cstheme="minorHAnsi"/>
+          <w:lang w:val="de-DE"/>
+        </w:rPr>
+        <w:t>.</w:t>
       </w:r>
     </w:p>
     <w:p>
@@ -6297,82 +7360,24 @@
           <w:rFonts w:cstheme="minorHAnsi"/>
           <w:lang w:val="de-DE"/>
         </w:rPr>
-        <w:t>Weitere verwendete Softwarepakete werden im Abschnitt Systemarchitektur erwähnt.</w:t>
-      </w:r>
-    </w:p>
-    <w:p>
-      <w:pPr>
-        <w:spacing w:after="0"/>
-        <w:ind w:left="432"/>
-        <w:jc w:val="left"/>
-        <w:rPr>
-          <w:lang w:val="de-DE"/>
-        </w:rPr>
-      </w:pPr>
-    </w:p>
-    <w:p>
-      <w:pPr>
-        <w:spacing w:after="0"/>
-        <w:ind w:left="432"/>
-        <w:jc w:val="left"/>
-        <w:rPr>
-          <w:lang w:val="de-DE"/>
-        </w:rPr>
-      </w:pPr>
-    </w:p>
-    <w:p>
-      <w:pPr>
-        <w:spacing w:after="0"/>
-        <w:ind w:left="432"/>
-        <w:jc w:val="left"/>
-        <w:rPr>
-          <w:lang w:val="de-DE"/>
-        </w:rPr>
-      </w:pPr>
-    </w:p>
-    <w:p>
-      <w:pPr>
-        <w:spacing w:after="0"/>
-        <w:ind w:left="432"/>
-        <w:jc w:val="left"/>
-        <w:rPr>
-          <w:lang w:val="de-DE"/>
-        </w:rPr>
-      </w:pPr>
-    </w:p>
-    <w:p>
-      <w:pPr>
-        <w:spacing w:after="0"/>
-        <w:ind w:left="432"/>
-        <w:jc w:val="left"/>
-        <w:rPr>
-          <w:lang w:val="de-DE"/>
-        </w:rPr>
-      </w:pPr>
-    </w:p>
-    <w:p>
-      <w:pPr>
-        <w:spacing w:after="0"/>
-        <w:jc w:val="left"/>
-        <w:rPr>
-          <w:lang w:val="de-AT"/>
-        </w:rPr>
-      </w:pPr>
-    </w:p>
-    <w:p>
-      <w:pPr>
-        <w:spacing w:after="200" w:line="276" w:lineRule="auto"/>
-        <w:jc w:val="left"/>
-        <w:rPr>
-          <w:lang w:val="de-AT"/>
-        </w:rPr>
-      </w:pPr>
-      <w:r>
-        <w:rPr>
-          <w:lang w:val="de-AT"/>
-        </w:rPr>
-        <w:br w:type="page"/>
-      </w:r>
+        <w:t xml:space="preserve">Weitere verwendete Softwarepakete werden im Abschnitt Systemarchitektur </w:t>
+      </w:r>
+      <w:r>
+        <w:rPr>
+          <w:rFonts w:cstheme="minorHAnsi"/>
+          <w:lang w:val="de-DE"/>
+        </w:rPr>
+        <w:t>angeführt</w:t>
+      </w:r>
+      <w:r>
+        <w:rPr>
+          <w:rFonts w:cstheme="minorHAnsi"/>
+          <w:lang w:val="de-DE"/>
+        </w:rPr>
+        <w:t>.</w:t>
+      </w:r>
+      <w:bookmarkStart w:id="13" w:name="_GoBack"/>
+      <w:bookmarkEnd w:id="13"/>
     </w:p>
     <w:p>
       <w:pPr>
@@ -6405,10 +7410,10 @@
         </w:rPr>
       </w:pPr>
       <w:bookmarkStart w:id="14" w:name="_Toc475303427"/>
+      <w:bookmarkEnd w:id="7"/>
       <w:bookmarkEnd w:id="8"/>
       <w:bookmarkEnd w:id="9"/>
       <w:bookmarkEnd w:id="10"/>
-      <w:bookmarkEnd w:id="11"/>
       <w:r>
         <w:rPr>
           <w:lang w:val="de-AT"/>
@@ -6560,7 +7565,21 @@
         <w:rPr>
           <w:lang w:val="de-AT"/>
         </w:rPr>
-        <w:t xml:space="preserve">Es gibt herauszufinden, welches Datenbankmodell (DBM) für die Umsetzung des Projektes ideal ist. Um ein geeignetes DBM zu finden, wurden verschiedene Typen wie SQL, NoSQL und Hadoop genauer betrachtet. </w:t>
+        <w:t xml:space="preserve">Es gibt herauszufinden, welches Datenbankmodell (DBM) für die Umsetzung des Projektes ideal ist. Um ein geeignetes DBM zu finden, wurden verschiedene Typen wie SQL, NoSQL und </w:t>
+      </w:r>
+      <w:proofErr w:type="spellStart"/>
+      <w:r>
+        <w:rPr>
+          <w:lang w:val="de-AT"/>
+        </w:rPr>
+        <w:t>Hadoop</w:t>
+      </w:r>
+      <w:proofErr w:type="spellEnd"/>
+      <w:r>
+        <w:rPr>
+          <w:lang w:val="de-AT"/>
+        </w:rPr>
+        <w:t xml:space="preserve"> genauer betrachtet. </w:t>
       </w:r>
     </w:p>
     <w:p>
@@ -6648,7 +7667,63 @@
         <w:rPr>
           <w:lang w:val="de-DE"/>
         </w:rPr>
-        <w:t xml:space="preserve"> Hadoop für dieses Projekt interessant sein könnte und wir uns das näher ansehen sollten. Zudem wurde erwähnt, dass es von Hortonworks eine Sandbox gibt, auf der ein fertig konfiguriertes Hadoop System mit unterschiedlichsten Tools verfügbar ist. </w:t>
+        <w:t xml:space="preserve"> </w:t>
+      </w:r>
+      <w:proofErr w:type="spellStart"/>
+      <w:r>
+        <w:rPr>
+          <w:lang w:val="de-DE"/>
+        </w:rPr>
+        <w:t>Hadoop</w:t>
+      </w:r>
+      <w:proofErr w:type="spellEnd"/>
+      <w:r>
+        <w:rPr>
+          <w:lang w:val="de-DE"/>
+        </w:rPr>
+        <w:t xml:space="preserve"> für dieses Projekt interessant sein könnte und wir uns das näher ansehen sollten. Zudem wurde erwähnt, dass es von </w:t>
+      </w:r>
+      <w:proofErr w:type="spellStart"/>
+      <w:r>
+        <w:rPr>
+          <w:lang w:val="de-DE"/>
+        </w:rPr>
+        <w:t>Hortonworks</w:t>
+      </w:r>
+      <w:proofErr w:type="spellEnd"/>
+      <w:r>
+        <w:rPr>
+          <w:lang w:val="de-DE"/>
+        </w:rPr>
+        <w:t xml:space="preserve"> eine </w:t>
+      </w:r>
+      <w:proofErr w:type="spellStart"/>
+      <w:r>
+        <w:rPr>
+          <w:lang w:val="de-DE"/>
+        </w:rPr>
+        <w:t>Sandbox</w:t>
+      </w:r>
+      <w:proofErr w:type="spellEnd"/>
+      <w:r>
+        <w:rPr>
+          <w:lang w:val="de-DE"/>
+        </w:rPr>
+        <w:t xml:space="preserve"> gibt, auf der ein fertig konfiguriertes </w:t>
+      </w:r>
+      <w:proofErr w:type="spellStart"/>
+      <w:r>
+        <w:rPr>
+          <w:lang w:val="de-DE"/>
+        </w:rPr>
+        <w:t>Hadoop</w:t>
+      </w:r>
+      <w:proofErr w:type="spellEnd"/>
+      <w:r>
+        <w:rPr>
+          <w:lang w:val="de-DE"/>
+        </w:rPr>
+        <w:t xml:space="preserve"> System mit unterschiedlichsten Tools verfügbar ist. </w:t>
       </w:r>
     </w:p>
     <w:p>
@@ -6663,7 +7738,21 @@
           <w:lang w:val="de-DE"/>
         </w:rPr>
         <w:lastRenderedPageBreak/>
-        <w:t xml:space="preserve">Ein großer Teil dieses Arbeitspaketes bestand darin, sich in Hadoop einzuarbeiten, Tutorials durchzumachen und erste Erfahrungen mit Big Data Systemen zu machen. </w:t>
+        <w:t xml:space="preserve">Ein großer Teil dieses Arbeitspaketes bestand darin, sich in </w:t>
+      </w:r>
+      <w:proofErr w:type="spellStart"/>
+      <w:r>
+        <w:rPr>
+          <w:lang w:val="de-DE"/>
+        </w:rPr>
+        <w:t>Hadoop</w:t>
+      </w:r>
+      <w:proofErr w:type="spellEnd"/>
+      <w:r>
+        <w:rPr>
+          <w:lang w:val="de-DE"/>
+        </w:rPr>
+        <w:t xml:space="preserve"> einzuarbeiten, Tutorials durchzumachen und erste Erfahrungen mit Big Data Systemen zu machen. </w:t>
       </w:r>
     </w:p>
     <w:p>
@@ -6744,7 +7833,21 @@
         <w:rPr>
           <w:lang w:val="de-DE"/>
         </w:rPr>
-        <w:t>Bei Analyse des ER Modells stellt sich heraus, dass nur in der Tabelle ‚meter_data‘ wirklich große Datenmengen vorhanden sind und performancekritische Abfragen ausgeführt werden. Daher konzentriert sich die erste Analyse ausschließlich auf diese Tabelle beziehungsweise eine Teil-Version davon.</w:t>
+        <w:t>Bei Analyse des ER Modells stellt sich heraus, dass nur in der Tabelle ‚</w:t>
+      </w:r>
+      <w:proofErr w:type="spellStart"/>
+      <w:r>
+        <w:rPr>
+          <w:lang w:val="de-DE"/>
+        </w:rPr>
+        <w:t>meter_data</w:t>
+      </w:r>
+      <w:proofErr w:type="spellEnd"/>
+      <w:r>
+        <w:rPr>
+          <w:lang w:val="de-DE"/>
+        </w:rPr>
+        <w:t>‘ wirklich große Datenmengen vorhanden sind und performancekritische Abfragen ausgeführt werden. Daher konzentriert sich die erste Analyse ausschließlich auf diese Tabelle beziehungsweise eine Teil-Version davon.</w:t>
       </w:r>
     </w:p>
     <w:p>
@@ -6789,7 +7892,21 @@
         <w:rPr>
           <w:lang w:val="de-DE"/>
         </w:rPr>
-        <w:t>Für erste Tests wurde ein Teil der REDD ‚low_freq‘ Daten verwendet. Diese wurde in verschiedene Datenbanken importiert und es wurden darauf Abfragen ausgeführt. Ziel dieser Analyse war es ein Gefühl zu bekommen, wie sich die Performance mit Zunahme an Daten verhält und ob eine SQL Datenbank überhaupt in Frage kommen kann.</w:t>
+        <w:t>Für erste Tests wurde ein Teil der REDD ‚</w:t>
+      </w:r>
+      <w:proofErr w:type="spellStart"/>
+      <w:r>
+        <w:rPr>
+          <w:lang w:val="de-DE"/>
+        </w:rPr>
+        <w:t>low_freq</w:t>
+      </w:r>
+      <w:proofErr w:type="spellEnd"/>
+      <w:r>
+        <w:rPr>
+          <w:lang w:val="de-DE"/>
+        </w:rPr>
+        <w:t>‘ Daten verwendet. Diese wurde in verschiedene Datenbanken importiert und es wurden darauf Abfragen ausgeführt. Ziel dieser Analyse war es ein Gefühl zu bekommen, wie sich die Performance mit Zunahme an Daten verhält und ob eine SQL Datenbank überhaupt in Frage kommen kann.</w:t>
       </w:r>
     </w:p>
     <w:p>
@@ -6882,7 +7999,21 @@
         <w:rPr>
           <w:lang w:val="de-DE"/>
         </w:rPr>
-        <w:t xml:space="preserve">Mit SmartValAPI wird der Zugriff auf sensible Daten verwaltet, daher ist die Schutz des Zugriffs unerlässlich. Auf Aspekte der Datensicherheit wie physischer Zugang zum Datenbank beziehungsweise Applikationsserver geht der Abschnitt „Installation“ näher ein, dieser Abschnitt beleuchtet den Zugriff über Rollen und legt die Rollendefinition fest.   </w:t>
+        <w:t xml:space="preserve">Mit </w:t>
+      </w:r>
+      <w:proofErr w:type="spellStart"/>
+      <w:r>
+        <w:rPr>
+          <w:lang w:val="de-DE"/>
+        </w:rPr>
+        <w:t>SmartValAPI</w:t>
+      </w:r>
+      <w:proofErr w:type="spellEnd"/>
+      <w:r>
+        <w:rPr>
+          <w:lang w:val="de-DE"/>
+        </w:rPr>
+        <w:t xml:space="preserve"> wird der Zugriff auf sensible Daten verwaltet, daher ist die Schutz des Zugriffs unerlässlich. Auf Aspekte der Datensicherheit wie physischer Zugang zum Datenbank beziehungsweise Applikationsserver geht der Abschnitt „Installation“ näher ein, dieser Abschnitt beleuchtet den Zugriff über Rollen und legt die Rollendefinition fest.   </w:t>
       </w:r>
     </w:p>
     <w:p>
@@ -6917,8 +8048,29 @@
           <w:numId w:val="18"/>
         </w:numPr>
       </w:pPr>
-      <w:r>
-        <w:t>Rollen identifizieren und definieren.</w:t>
+      <w:proofErr w:type="spellStart"/>
+      <w:r>
+        <w:t>Rollen</w:t>
+      </w:r>
+      <w:proofErr w:type="spellEnd"/>
+      <w:r>
+        <w:t xml:space="preserve"> </w:t>
+      </w:r>
+      <w:proofErr w:type="spellStart"/>
+      <w:r>
+        <w:t>identifizieren</w:t>
+      </w:r>
+      <w:proofErr w:type="spellEnd"/>
+      <w:r>
+        <w:t xml:space="preserve"> und </w:t>
+      </w:r>
+      <w:proofErr w:type="spellStart"/>
+      <w:r>
+        <w:t>definieren</w:t>
+      </w:r>
+      <w:proofErr w:type="spellEnd"/>
+      <w:r>
+        <w:t>.</w:t>
       </w:r>
     </w:p>
     <w:p>
@@ -7117,7 +8269,21 @@
         <w:rPr>
           <w:lang w:val="de-DE"/>
         </w:rPr>
-        <w:t xml:space="preserve">Um die Systemumgebung festzulegen, und vor allem die Software passgenau in die Softwarelandschaft des JRZ einfügen zu können, werden die bestehenden System wie zum Beispiel Smart Viz, die in Entstehung befindlichen Zugriffsysteme (BAC1 Gruppe </w:t>
+        <w:t xml:space="preserve">Um die Systemumgebung festzulegen, und vor allem die Software passgenau in die Softwarelandschaft des JRZ einfügen zu können, werden die bestehenden System wie zum Beispiel Smart </w:t>
+      </w:r>
+      <w:proofErr w:type="spellStart"/>
+      <w:r>
+        <w:rPr>
+          <w:lang w:val="de-DE"/>
+        </w:rPr>
+        <w:t>Viz</w:t>
+      </w:r>
+      <w:proofErr w:type="spellEnd"/>
+      <w:r>
+        <w:rPr>
+          <w:lang w:val="de-DE"/>
+        </w:rPr>
+        <w:t xml:space="preserve">, die in Entstehung befindlichen Zugriffsysteme (BAC1 Gruppe </w:t>
       </w:r>
       <w:r>
         <w:rPr>
@@ -7131,11 +8297,19 @@
         </w:rPr>
         <w:t xml:space="preserve"> </w:t>
       </w:r>
-      <w:r>
-        <w:rPr>
-          <w:lang w:val="de-DE"/>
-        </w:rPr>
-        <w:t>OpenTC)</w:t>
+      <w:proofErr w:type="spellStart"/>
+      <w:r>
+        <w:rPr>
+          <w:lang w:val="de-DE"/>
+        </w:rPr>
+        <w:t>OpenTC</w:t>
+      </w:r>
+      <w:proofErr w:type="spellEnd"/>
+      <w:r>
+        <w:rPr>
+          <w:lang w:val="de-DE"/>
+        </w:rPr>
+        <w:t>)</w:t>
       </w:r>
       <w:r>
         <w:rPr>
@@ -7148,13 +8322,43 @@
           <w:rFonts w:cstheme="minorHAnsi"/>
           <w:lang w:val="de-DE"/>
         </w:rPr>
-        <w:t>BAC1 Gruppe Oberluggauer und Co</w:t>
-      </w:r>
-      <w:r>
-        <w:rPr>
-          <w:lang w:val="de-DE"/>
-        </w:rPr>
-        <w:t>).  Was war mit Open-Nes? In die Überlegungen werden weitrs etwaige Kosten für Lizenzen und andererseits Sicherheitsaspekte einbezogen</w:t>
+        <w:t xml:space="preserve">BAC1 Gruppe </w:t>
+      </w:r>
+      <w:proofErr w:type="spellStart"/>
+      <w:r>
+        <w:rPr>
+          <w:rFonts w:cstheme="minorHAnsi"/>
+          <w:lang w:val="de-DE"/>
+        </w:rPr>
+        <w:t>Oberluggauer</w:t>
+      </w:r>
+      <w:proofErr w:type="spellEnd"/>
+      <w:r>
+        <w:rPr>
+          <w:rFonts w:cstheme="minorHAnsi"/>
+          <w:lang w:val="de-DE"/>
+        </w:rPr>
+        <w:t xml:space="preserve"> und Co</w:t>
+      </w:r>
+      <w:r>
+        <w:rPr>
+          <w:lang w:val="de-DE"/>
+        </w:rPr>
+        <w:t xml:space="preserve">).  Was war mit Open-Nes? In die Überlegungen werden </w:t>
+      </w:r>
+      <w:proofErr w:type="spellStart"/>
+      <w:r>
+        <w:rPr>
+          <w:lang w:val="de-DE"/>
+        </w:rPr>
+        <w:t>weitrs</w:t>
+      </w:r>
+      <w:proofErr w:type="spellEnd"/>
+      <w:r>
+        <w:rPr>
+          <w:lang w:val="de-DE"/>
+        </w:rPr>
+        <w:t xml:space="preserve"> etwaige Kosten für Lizenzen und andererseits Sicherheitsaspekte einbezogen</w:t>
       </w:r>
       <w:r>
         <w:rPr>
@@ -7170,7 +8374,6 @@
           <w:id w:val="-1201552991"/>
           <w:citation/>
         </w:sdtPr>
-        <w:sdtEndPr/>
         <w:sdtContent>
           <w:r>
             <w:rPr>
@@ -7319,7 +8522,23 @@
           <w:rFonts w:ascii="CG Times (W1)" w:hAnsi="CG Times (W1)"/>
           <w:lang w:val="de-DE" w:eastAsia="de-AT"/>
         </w:rPr>
-        <w:t>Feststellen der Wertemenge die SmartMeter zur Verfügung stellen und herausarbeiten welche davon gespeichert werden.</w:t>
+        <w:t xml:space="preserve">Feststellen der Wertemenge die </w:t>
+      </w:r>
+      <w:proofErr w:type="spellStart"/>
+      <w:r>
+        <w:rPr>
+          <w:rFonts w:ascii="CG Times (W1)" w:hAnsi="CG Times (W1)"/>
+          <w:lang w:val="de-DE" w:eastAsia="de-AT"/>
+        </w:rPr>
+        <w:t>SmartMeter</w:t>
+      </w:r>
+      <w:proofErr w:type="spellEnd"/>
+      <w:r>
+        <w:rPr>
+          <w:rFonts w:ascii="CG Times (W1)" w:hAnsi="CG Times (W1)"/>
+          <w:lang w:val="de-DE" w:eastAsia="de-AT"/>
+        </w:rPr>
+        <w:t xml:space="preserve"> zur Verfügung stellen und herausarbeiten welche davon gespeichert werden.</w:t>
       </w:r>
     </w:p>
     <w:p>
@@ -7387,7 +8606,23 @@
           <w:rFonts w:ascii="CG Times (W1)" w:hAnsi="CG Times (W1)"/>
           <w:lang w:val="de-DE" w:eastAsia="de-AT"/>
         </w:rPr>
-        <w:t>Analyse der Usecases von Österreichs Energie, ergibt vor allem Daten bezüglich der Steuerung des Smart Meter als solches, und nicht der inhaltlichen Bedeutung der übertragenen Messdaten.</w:t>
+        <w:t xml:space="preserve">Analyse der </w:t>
+      </w:r>
+      <w:proofErr w:type="spellStart"/>
+      <w:r>
+        <w:rPr>
+          <w:rFonts w:ascii="CG Times (W1)" w:hAnsi="CG Times (W1)"/>
+          <w:lang w:val="de-DE" w:eastAsia="de-AT"/>
+        </w:rPr>
+        <w:t>Usecases</w:t>
+      </w:r>
+      <w:proofErr w:type="spellEnd"/>
+      <w:r>
+        <w:rPr>
+          <w:rFonts w:ascii="CG Times (W1)" w:hAnsi="CG Times (W1)"/>
+          <w:lang w:val="de-DE" w:eastAsia="de-AT"/>
+        </w:rPr>
+        <w:t xml:space="preserve"> von Österreichs Energie, ergibt vor allem Daten bezüglich der Steuerung des Smart Meter als solches, und nicht der inhaltlichen Bedeutung der übertragenen Messdaten.</w:t>
       </w:r>
     </w:p>
     <w:p>
@@ -7484,12 +8719,37 @@
           <w:lang w:eastAsia="de-AT"/>
         </w:rPr>
       </w:pPr>
+      <w:proofErr w:type="spellStart"/>
       <w:r>
         <w:rPr>
           <w:rFonts w:ascii="CG Times (W1)" w:hAnsi="CG Times (W1)"/>
           <w:lang w:eastAsia="de-AT"/>
         </w:rPr>
-        <w:t>Festschreiben des Datenmodells.</w:t>
+        <w:t>Festschreiben</w:t>
+      </w:r>
+      <w:proofErr w:type="spellEnd"/>
+      <w:r>
+        <w:rPr>
+          <w:rFonts w:ascii="CG Times (W1)" w:hAnsi="CG Times (W1)"/>
+          <w:lang w:eastAsia="de-AT"/>
+        </w:rPr>
+        <w:t xml:space="preserve"> des </w:t>
+      </w:r>
+      <w:proofErr w:type="spellStart"/>
+      <w:r>
+        <w:rPr>
+          <w:rFonts w:ascii="CG Times (W1)" w:hAnsi="CG Times (W1)"/>
+          <w:lang w:eastAsia="de-AT"/>
+        </w:rPr>
+        <w:t>Datenmodells</w:t>
+      </w:r>
+      <w:proofErr w:type="spellEnd"/>
+      <w:r>
+        <w:rPr>
+          <w:rFonts w:ascii="CG Times (W1)" w:hAnsi="CG Times (W1)"/>
+          <w:lang w:eastAsia="de-AT"/>
+        </w:rPr>
+        <w:t>.</w:t>
       </w:r>
     </w:p>
     <w:p>
@@ -7543,13 +8803,23 @@
         </w:rPr>
       </w:pPr>
       <w:bookmarkStart w:id="25" w:name="_Toc475303438"/>
+      <w:proofErr w:type="spellStart"/>
       <w:r>
         <w:rPr>
           <w:sz w:val="28"/>
           <w:szCs w:val="28"/>
           <w:lang w:val="de-AT"/>
         </w:rPr>
-        <w:t>Hadoop Tests</w:t>
+        <w:t>Hadoop</w:t>
+      </w:r>
+      <w:proofErr w:type="spellEnd"/>
+      <w:r>
+        <w:rPr>
+          <w:sz w:val="28"/>
+          <w:szCs w:val="28"/>
+          <w:lang w:val="de-AT"/>
+        </w:rPr>
+        <w:t xml:space="preserve"> Tests</w:t>
       </w:r>
       <w:bookmarkEnd w:id="25"/>
     </w:p>
@@ -7564,7 +8834,49 @@
         <w:rPr>
           <w:lang w:val="de-DE"/>
         </w:rPr>
-        <w:t>Für die Tests wurde eine virtuelle Maschine mit der ‚Hortonworks Hadoop Sandbox‘ aufgesetzt. Der Maschine wurden alle Cores des Hosts</w:t>
+        <w:t>Für die Tests wurde eine virtuelle Maschine mit der ‚</w:t>
+      </w:r>
+      <w:proofErr w:type="spellStart"/>
+      <w:r>
+        <w:rPr>
+          <w:lang w:val="de-DE"/>
+        </w:rPr>
+        <w:t>Hortonworks</w:t>
+      </w:r>
+      <w:proofErr w:type="spellEnd"/>
+      <w:r>
+        <w:rPr>
+          <w:lang w:val="de-DE"/>
+        </w:rPr>
+        <w:t xml:space="preserve"> </w:t>
+      </w:r>
+      <w:proofErr w:type="spellStart"/>
+      <w:r>
+        <w:rPr>
+          <w:lang w:val="de-DE"/>
+        </w:rPr>
+        <w:t>Hadoop</w:t>
+      </w:r>
+      <w:proofErr w:type="spellEnd"/>
+      <w:r>
+        <w:rPr>
+          <w:lang w:val="de-DE"/>
+        </w:rPr>
+        <w:t xml:space="preserve"> </w:t>
+      </w:r>
+      <w:proofErr w:type="spellStart"/>
+      <w:r>
+        <w:rPr>
+          <w:lang w:val="de-DE"/>
+        </w:rPr>
+        <w:t>Sandbox</w:t>
+      </w:r>
+      <w:proofErr w:type="spellEnd"/>
+      <w:r>
+        <w:rPr>
+          <w:lang w:val="de-DE"/>
+        </w:rPr>
+        <w:t>‘ aufgesetzt. Der Maschine wurden alle Cores des Hosts</w:t>
       </w:r>
       <w:r>
         <w:rPr>
@@ -7622,7 +8934,21 @@
         <w:rPr>
           <w:lang w:val="de-DE"/>
         </w:rPr>
-        <w:t>Für die Tests wurde ein MySQL Server auf dem o.g. Testsystem aufgesetzt. Im Gegensatz zu den Hadoop Tests allerdings direkt auf dem Host-Betriebssystem.</w:t>
+        <w:t xml:space="preserve">Für die Tests wurde ein MySQL Server auf dem o.g. Testsystem aufgesetzt. Im Gegensatz zu den </w:t>
+      </w:r>
+      <w:proofErr w:type="spellStart"/>
+      <w:r>
+        <w:rPr>
+          <w:lang w:val="de-DE"/>
+        </w:rPr>
+        <w:t>Hadoop</w:t>
+      </w:r>
+      <w:proofErr w:type="spellEnd"/>
+      <w:r>
+        <w:rPr>
+          <w:lang w:val="de-DE"/>
+        </w:rPr>
+        <w:t xml:space="preserve"> Tests allerdings direkt auf dem Host-Betriebssystem.</w:t>
       </w:r>
     </w:p>
     <w:p>
@@ -7730,9 +9056,11 @@
             <w:tcW w:w="1242" w:type="dxa"/>
           </w:tcPr>
           <w:p>
+            <w:proofErr w:type="spellStart"/>
             <w:r>
               <w:t>int</w:t>
             </w:r>
+            <w:proofErr w:type="spellEnd"/>
           </w:p>
         </w:tc>
         <w:tc>
@@ -7863,7 +9191,35 @@
         <w:rPr>
           <w:lang w:val="de-DE"/>
         </w:rPr>
-        <w:t>Der Timestamp lässt sich mit FROM_UNIXTIME(timestamp) in ein Datum umwandeln womit gerechnet werden kann.</w:t>
+        <w:t xml:space="preserve">Der </w:t>
+      </w:r>
+      <w:proofErr w:type="spellStart"/>
+      <w:r>
+        <w:rPr>
+          <w:lang w:val="de-DE"/>
+        </w:rPr>
+        <w:t>Timestamp</w:t>
+      </w:r>
+      <w:proofErr w:type="spellEnd"/>
+      <w:r>
+        <w:rPr>
+          <w:lang w:val="de-DE"/>
+        </w:rPr>
+        <w:t xml:space="preserve"> lässt sich mit FROM_UNIXTIME(</w:t>
+      </w:r>
+      <w:proofErr w:type="spellStart"/>
+      <w:r>
+        <w:rPr>
+          <w:lang w:val="de-DE"/>
+        </w:rPr>
+        <w:t>timestamp</w:t>
+      </w:r>
+      <w:proofErr w:type="spellEnd"/>
+      <w:r>
+        <w:rPr>
+          <w:lang w:val="de-DE"/>
+        </w:rPr>
+        <w:t>) in ein Datum umwandeln womit gerechnet werden kann.</w:t>
       </w:r>
     </w:p>
     <w:p>
@@ -8150,7 +9506,21 @@
         <w:rPr>
           <w:lang w:val="de-DE"/>
         </w:rPr>
-        <w:t>die GDPR und das ElWOG §84 legt die Rahmenbedingungen für die Erfassung, die Weiterleitung und die Speicherung von Messdaten fest. Abs. (1) regelt die Erfassung von Viertelstundenwerten und de</w:t>
+        <w:t xml:space="preserve">die GDPR und das </w:t>
+      </w:r>
+      <w:proofErr w:type="spellStart"/>
+      <w:r>
+        <w:rPr>
+          <w:lang w:val="de-DE"/>
+        </w:rPr>
+        <w:t>ElWOG</w:t>
+      </w:r>
+      <w:proofErr w:type="spellEnd"/>
+      <w:r>
+        <w:rPr>
+          <w:lang w:val="de-DE"/>
+        </w:rPr>
+        <w:t xml:space="preserve"> §84 legt die Rahmenbedingungen für die Erfassung, die Weiterleitung und die Speicherung von Messdaten fest. Abs. (1) regelt die Erfassung von Viertelstundenwerten und de</w:t>
       </w:r>
       <w:r>
         <w:rPr>
@@ -8461,11 +9831,19 @@
         </w:rPr>
         <w:t>H</w:t>
       </w:r>
-      <w:r>
-        <w:rPr>
-          <w:lang w:val="de-DE"/>
-        </w:rPr>
-        <w:t xml:space="preserve">ardware: für den Betrieb ist keine explizite Hardware vonnöten, vom JRZ </w:t>
+      <w:proofErr w:type="spellStart"/>
+      <w:r>
+        <w:rPr>
+          <w:lang w:val="de-DE"/>
+        </w:rPr>
+        <w:t>ardware</w:t>
+      </w:r>
+      <w:proofErr w:type="spellEnd"/>
+      <w:r>
+        <w:rPr>
+          <w:lang w:val="de-DE"/>
+        </w:rPr>
+        <w:t xml:space="preserve">: für den Betrieb ist keine explizite Hardware vonnöten, vom JRZ </w:t>
       </w:r>
       <w:r>
         <w:rPr>
@@ -8594,7 +9972,21 @@
         <w:rPr>
           <w:lang w:val="de-DE"/>
         </w:rPr>
-        <w:t xml:space="preserve">) wurden NoSQL Datenbankensysteme untersucht (MongoDB, Hadoop). Im Sinne der Integration in die bestehende Softwarelandschaft wird MySQL eingesetzt. Ziel des Projektes ist eine Integrationsdatenbank, was dazu </w:t>
+        <w:t xml:space="preserve">) wurden NoSQL Datenbankensysteme untersucht (MongoDB, </w:t>
+      </w:r>
+      <w:proofErr w:type="spellStart"/>
+      <w:r>
+        <w:rPr>
+          <w:lang w:val="de-DE"/>
+        </w:rPr>
+        <w:t>Hadoop</w:t>
+      </w:r>
+      <w:proofErr w:type="spellEnd"/>
+      <w:r>
+        <w:rPr>
+          <w:lang w:val="de-DE"/>
+        </w:rPr>
+        <w:t xml:space="preserve">). Im Sinne der Integration in die bestehende Softwarelandschaft wird MySQL eingesetzt. Ziel des Projektes ist eine Integrationsdatenbank, was dazu </w:t>
       </w:r>
       <w:r>
         <w:rPr>
@@ -8618,7 +10010,77 @@
         <w:rPr>
           <w:lang w:val="de-DE"/>
         </w:rPr>
-        <w:t xml:space="preserve"> (partitioning) und verteilte (sharding) Fragmentierung. Nach dem „Guide to Scaling Web Databases with MySQL Cluster“</w:t>
+        <w:t xml:space="preserve"> (</w:t>
+      </w:r>
+      <w:proofErr w:type="spellStart"/>
+      <w:r>
+        <w:rPr>
+          <w:lang w:val="de-DE"/>
+        </w:rPr>
+        <w:t>partitioning</w:t>
+      </w:r>
+      <w:proofErr w:type="spellEnd"/>
+      <w:r>
+        <w:rPr>
+          <w:lang w:val="de-DE"/>
+        </w:rPr>
+        <w:t>) und verteilte (</w:t>
+      </w:r>
+      <w:proofErr w:type="spellStart"/>
+      <w:r>
+        <w:rPr>
+          <w:lang w:val="de-DE"/>
+        </w:rPr>
+        <w:t>sharding</w:t>
+      </w:r>
+      <w:proofErr w:type="spellEnd"/>
+      <w:r>
+        <w:rPr>
+          <w:lang w:val="de-DE"/>
+        </w:rPr>
+        <w:t xml:space="preserve">) Fragmentierung. Nach dem „Guide </w:t>
+      </w:r>
+      <w:proofErr w:type="spellStart"/>
+      <w:r>
+        <w:rPr>
+          <w:lang w:val="de-DE"/>
+        </w:rPr>
+        <w:t>to</w:t>
+      </w:r>
+      <w:proofErr w:type="spellEnd"/>
+      <w:r>
+        <w:rPr>
+          <w:lang w:val="de-DE"/>
+        </w:rPr>
+        <w:t xml:space="preserve"> </w:t>
+      </w:r>
+      <w:proofErr w:type="spellStart"/>
+      <w:r>
+        <w:rPr>
+          <w:lang w:val="de-DE"/>
+        </w:rPr>
+        <w:t>Scaling</w:t>
+      </w:r>
+      <w:proofErr w:type="spellEnd"/>
+      <w:r>
+        <w:rPr>
+          <w:lang w:val="de-DE"/>
+        </w:rPr>
+        <w:t xml:space="preserve"> Web Databases </w:t>
+      </w:r>
+      <w:proofErr w:type="spellStart"/>
+      <w:r>
+        <w:rPr>
+          <w:lang w:val="de-DE"/>
+        </w:rPr>
+        <w:t>with</w:t>
+      </w:r>
+      <w:proofErr w:type="spellEnd"/>
+      <w:r>
+        <w:rPr>
+          <w:lang w:val="de-DE"/>
+        </w:rPr>
+        <w:t xml:space="preserve"> MySQL Cluster“</w:t>
       </w:r>
       <w:r>
         <w:rPr>
@@ -8634,7 +10096,6 @@
           <w:id w:val="-203796086"/>
           <w:citation/>
         </w:sdtPr>
-        <w:sdtEndPr/>
         <w:sdtContent>
           <w:r>
             <w:rPr>
@@ -8717,7 +10178,63 @@
         <w:rPr>
           <w:lang w:val="de-DE"/>
         </w:rPr>
-        <w:t>Datenbankdesigntool: untersucht wurden Oracle SQL Developer Data Modeler 4.1.5 und die MySQL Workbench 6.3.9. Für den graphischen Entwurf des Entity-Relation-Modells bieten beide Tools Unterstützung. Modeler wie Workbench generieren aus dem ER-Modell sowohl die graphische Übersicht der Tabellen und Schlüssel, als auch Generation der Skriptdateien zur Anlage der Tabellen, Indizes, Einschränkungen bezüglich referentieller Integrität und die automatische Vergabe eindeutiger Schlüssel. Da als Datenbanksystem MySQL eingesetzt wird, liegt es nahe das Designtool vom gleichen Hersteller einzusetzen und damit Kompatibilitätsprobleme beziehungsweise Nachbearbeitungen zu vermeiden.</w:t>
+        <w:t xml:space="preserve">Datenbankdesigntool: untersucht wurden Oracle SQL Developer Data </w:t>
+      </w:r>
+      <w:proofErr w:type="spellStart"/>
+      <w:r>
+        <w:rPr>
+          <w:lang w:val="de-DE"/>
+        </w:rPr>
+        <w:t>Modeler</w:t>
+      </w:r>
+      <w:proofErr w:type="spellEnd"/>
+      <w:r>
+        <w:rPr>
+          <w:lang w:val="de-DE"/>
+        </w:rPr>
+        <w:t xml:space="preserve"> 4.1.5 und die MySQL </w:t>
+      </w:r>
+      <w:proofErr w:type="spellStart"/>
+      <w:r>
+        <w:rPr>
+          <w:lang w:val="de-DE"/>
+        </w:rPr>
+        <w:t>Workbench</w:t>
+      </w:r>
+      <w:proofErr w:type="spellEnd"/>
+      <w:r>
+        <w:rPr>
+          <w:lang w:val="de-DE"/>
+        </w:rPr>
+        <w:t xml:space="preserve"> 6.3.9. Für den graphischen Entwurf des Entity-Relation-Modells bieten beide Tools Unterstützung. </w:t>
+      </w:r>
+      <w:proofErr w:type="spellStart"/>
+      <w:r>
+        <w:rPr>
+          <w:lang w:val="de-DE"/>
+        </w:rPr>
+        <w:t>Modeler</w:t>
+      </w:r>
+      <w:proofErr w:type="spellEnd"/>
+      <w:r>
+        <w:rPr>
+          <w:lang w:val="de-DE"/>
+        </w:rPr>
+        <w:t xml:space="preserve"> wie </w:t>
+      </w:r>
+      <w:proofErr w:type="spellStart"/>
+      <w:r>
+        <w:rPr>
+          <w:lang w:val="de-DE"/>
+        </w:rPr>
+        <w:t>Workbench</w:t>
+      </w:r>
+      <w:proofErr w:type="spellEnd"/>
+      <w:r>
+        <w:rPr>
+          <w:lang w:val="de-DE"/>
+        </w:rPr>
+        <w:t xml:space="preserve"> generieren aus dem ER-Modell sowohl die graphische Übersicht der Tabellen und Schlüssel, als auch Generation der Skriptdateien zur Anlage der Tabellen, Indizes, Einschränkungen bezüglich referentieller Integrität und die automatische Vergabe eindeutiger Schlüssel. Da als Datenbanksystem MySQL eingesetzt wird, liegt es nahe das Designtool vom gleichen Hersteller einzusetzen und damit Kompatibilitätsprobleme beziehungsweise Nachbearbeitungen zu vermeiden.</w:t>
       </w:r>
     </w:p>
     <w:p>
@@ -8809,8 +10326,13 @@
         </w:rPr>
         <w:t xml:space="preserve">Die Anbindung und die Veröffentlichung der Schnittstellen: &lt;wir haben noch nicht festgelegt wie das API aufgerufen werden kann&gt; Webservice? </w:t>
       </w:r>
-      <w:r>
-        <w:t xml:space="preserve">Datenstrukturen? </w:t>
+      <w:proofErr w:type="spellStart"/>
+      <w:r>
+        <w:t>Datenstrukturen</w:t>
+      </w:r>
+      <w:proofErr w:type="spellEnd"/>
+      <w:r>
+        <w:t xml:space="preserve">? </w:t>
       </w:r>
     </w:p>
     <w:p>
@@ -9003,9 +10525,22 @@
           <w:szCs w:val="22"/>
           <w:lang w:val="de-DE"/>
         </w:rPr>
-        <w:t xml:space="preserve"> Komponentenmodell SmartValAPI</w:t>
+        <w:t xml:space="preserve"> Komponentenmodell </w:t>
+      </w:r>
+      <w:proofErr w:type="spellStart"/>
+      <w:r>
+        <w:rPr>
+          <w:i w:val="0"/>
+          <w:iCs w:val="0"/>
+          <w:color w:val="auto"/>
+          <w:sz w:val="24"/>
+          <w:szCs w:val="22"/>
+          <w:lang w:val="de-DE"/>
+        </w:rPr>
+        <w:t>SmartValAPI</w:t>
       </w:r>
       <w:bookmarkEnd w:id="34"/>
+      <w:proofErr w:type="spellEnd"/>
     </w:p>
     <w:p>
       <w:pPr>
@@ -9129,7 +10664,21 @@
         <w:rPr>
           <w:lang w:val="de-AT"/>
         </w:rPr>
-        <w:t xml:space="preserve">Messdaten werden als Tupel in einer Tabelle (meter_data) abgelegt, je Messzeitpunkt werden folgende Werte, sofern vom Smart Meter zur Verfügung gestellt, gespeichert. </w:t>
+        <w:t>Messdaten werden als Tupel in einer Tabelle (</w:t>
+      </w:r>
+      <w:proofErr w:type="spellStart"/>
+      <w:r>
+        <w:rPr>
+          <w:lang w:val="de-AT"/>
+        </w:rPr>
+        <w:t>meter_data</w:t>
+      </w:r>
+      <w:proofErr w:type="spellEnd"/>
+      <w:r>
+        <w:rPr>
+          <w:lang w:val="de-AT"/>
+        </w:rPr>
+        <w:t xml:space="preserve">) abgelegt, je Messzeitpunkt werden folgende Werte, sofern vom Smart Meter zur Verfügung gestellt, gespeichert. </w:t>
       </w:r>
     </w:p>
     <w:p>
@@ -9151,13 +10700,29 @@
           <w:rFonts w:ascii="CG Times (W1)" w:hAnsi="CG Times (W1)"/>
           <w:lang w:val="de-DE" w:eastAsia="de-AT"/>
         </w:rPr>
-        <w:t xml:space="preserve">Nutzdaten (Momentanwerte): </w:t>
-      </w:r>
+        <w:t>Nutzdaten (</w:t>
+      </w:r>
+      <w:proofErr w:type="spellStart"/>
       <w:r>
         <w:rPr>
           <w:rFonts w:ascii="CG Times (W1)" w:hAnsi="CG Times (W1)"/>
           <w:lang w:val="de-DE" w:eastAsia="de-AT"/>
         </w:rPr>
+        <w:t>Momentanwerte</w:t>
+      </w:r>
+      <w:proofErr w:type="spellEnd"/>
+      <w:r>
+        <w:rPr>
+          <w:rFonts w:ascii="CG Times (W1)" w:hAnsi="CG Times (W1)"/>
+          <w:lang w:val="de-DE" w:eastAsia="de-AT"/>
+        </w:rPr>
+        <w:t xml:space="preserve">): </w:t>
+      </w:r>
+      <w:r>
+        <w:rPr>
+          <w:rFonts w:ascii="CG Times (W1)" w:hAnsi="CG Times (W1)"/>
+          <w:lang w:val="de-DE" w:eastAsia="de-AT"/>
+        </w:rPr>
         <w:br/>
         <w:t xml:space="preserve">je Phase: aktuelle Leistung, aktueller Stromverbrauch (sofern vom Smart Meter übertragen in dieser Granularität zur Verfügung gestellt, sonst als </w:t>
       </w:r>
@@ -9167,7 +10732,23 @@
           <w:lang w:val="de-DE" w:eastAsia="de-AT"/>
         </w:rPr>
         <w:lastRenderedPageBreak/>
-        <w:t xml:space="preserve">Einzelwert in Phase1). 4 Werte (count_register1 – count_register4) die abhängig vom Smart Meter (meter_type) belegt werden (Details dazu im Abschnitt „Importprogramme“), </w:t>
+        <w:t>Einzelwert in Phase1). 4 Werte (count_register1 – count_register4) die abhängig vom Smart Meter (</w:t>
+      </w:r>
+      <w:proofErr w:type="spellStart"/>
+      <w:r>
+        <w:rPr>
+          <w:rFonts w:ascii="CG Times (W1)" w:hAnsi="CG Times (W1)"/>
+          <w:lang w:val="de-DE" w:eastAsia="de-AT"/>
+        </w:rPr>
+        <w:t>meter_type</w:t>
+      </w:r>
+      <w:proofErr w:type="spellEnd"/>
+      <w:r>
+        <w:rPr>
+          <w:rFonts w:ascii="CG Times (W1)" w:hAnsi="CG Times (W1)"/>
+          <w:lang w:val="de-DE" w:eastAsia="de-AT"/>
+        </w:rPr>
+        <w:t xml:space="preserve">) belegt werden (Details dazu im Abschnitt „Importprogramme“), </w:t>
       </w:r>
       <w:r>
         <w:rPr>
@@ -9205,23 +10786,84 @@
           <w:lang w:val="de-DE" w:eastAsia="de-AT"/>
         </w:rPr>
         <w:br/>
-        <w:t>meter_id des Smart Meters: Fremdschlüssel zu meter_management,</w:t>
-      </w:r>
+      </w:r>
+      <w:proofErr w:type="spellStart"/>
       <w:r>
         <w:rPr>
           <w:rFonts w:ascii="CG Times (W1)" w:hAnsi="CG Times (W1)"/>
           <w:lang w:val="de-DE" w:eastAsia="de-AT"/>
         </w:rPr>
-        <w:br/>
-        <w:t>data_id: eindeutiger Schlüssel des Messdaten-Tupels,</w:t>
-      </w:r>
+        <w:t>meter_id</w:t>
+      </w:r>
+      <w:proofErr w:type="spellEnd"/>
       <w:r>
         <w:rPr>
           <w:rFonts w:ascii="CG Times (W1)" w:hAnsi="CG Times (W1)"/>
           <w:lang w:val="de-DE" w:eastAsia="de-AT"/>
         </w:rPr>
+        <w:t xml:space="preserve"> des Smart Meters: Fremdschlüssel zu </w:t>
+      </w:r>
+      <w:proofErr w:type="spellStart"/>
+      <w:r>
+        <w:rPr>
+          <w:rFonts w:ascii="CG Times (W1)" w:hAnsi="CG Times (W1)"/>
+          <w:lang w:val="de-DE" w:eastAsia="de-AT"/>
+        </w:rPr>
+        <w:t>meter_management</w:t>
+      </w:r>
+      <w:proofErr w:type="spellEnd"/>
+      <w:r>
+        <w:rPr>
+          <w:rFonts w:ascii="CG Times (W1)" w:hAnsi="CG Times (W1)"/>
+          <w:lang w:val="de-DE" w:eastAsia="de-AT"/>
+        </w:rPr>
+        <w:t>,</w:t>
+      </w:r>
+      <w:r>
+        <w:rPr>
+          <w:rFonts w:ascii="CG Times (W1)" w:hAnsi="CG Times (W1)"/>
+          <w:lang w:val="de-DE" w:eastAsia="de-AT"/>
+        </w:rPr>
         <w:br/>
-        <w:t>timestamp: Erstellungszeitpunkt zu dem die Nutzdaten aufgezeichnet werden.</w:t>
+      </w:r>
+      <w:proofErr w:type="spellStart"/>
+      <w:r>
+        <w:rPr>
+          <w:rFonts w:ascii="CG Times (W1)" w:hAnsi="CG Times (W1)"/>
+          <w:lang w:val="de-DE" w:eastAsia="de-AT"/>
+        </w:rPr>
+        <w:t>data_id</w:t>
+      </w:r>
+      <w:proofErr w:type="spellEnd"/>
+      <w:r>
+        <w:rPr>
+          <w:rFonts w:ascii="CG Times (W1)" w:hAnsi="CG Times (W1)"/>
+          <w:lang w:val="de-DE" w:eastAsia="de-AT"/>
+        </w:rPr>
+        <w:t>: eindeutiger Schlüssel des Messdaten-Tupels,</w:t>
+      </w:r>
+      <w:r>
+        <w:rPr>
+          <w:rFonts w:ascii="CG Times (W1)" w:hAnsi="CG Times (W1)"/>
+          <w:lang w:val="de-DE" w:eastAsia="de-AT"/>
+        </w:rPr>
+        <w:br/>
+      </w:r>
+      <w:proofErr w:type="spellStart"/>
+      <w:r>
+        <w:rPr>
+          <w:rFonts w:ascii="CG Times (W1)" w:hAnsi="CG Times (W1)"/>
+          <w:lang w:val="de-DE" w:eastAsia="de-AT"/>
+        </w:rPr>
+        <w:t>timestamp</w:t>
+      </w:r>
+      <w:proofErr w:type="spellEnd"/>
+      <w:r>
+        <w:rPr>
+          <w:rFonts w:ascii="CG Times (W1)" w:hAnsi="CG Times (W1)"/>
+          <w:lang w:val="de-DE" w:eastAsia="de-AT"/>
+        </w:rPr>
+        <w:t>: Erstellungszeitpunkt zu dem die Nutzdaten aufgezeichnet werden.</w:t>
       </w:r>
     </w:p>
     <w:p>
@@ -9315,7 +10957,23 @@
           <w:rFonts w:ascii="CG Times (W1)" w:hAnsi="CG Times (W1)"/>
           <w:lang w:val="de-DE" w:eastAsia="de-AT"/>
         </w:rPr>
-        <w:t xml:space="preserve">Verweis auf das ElWOG: die </w:t>
+        <w:t xml:space="preserve">Verweis auf das </w:t>
+      </w:r>
+      <w:proofErr w:type="spellStart"/>
+      <w:r>
+        <w:rPr>
+          <w:rFonts w:ascii="CG Times (W1)" w:hAnsi="CG Times (W1)"/>
+          <w:lang w:val="de-DE" w:eastAsia="de-AT"/>
+        </w:rPr>
+        <w:t>ElWOG</w:t>
+      </w:r>
+      <w:proofErr w:type="spellEnd"/>
+      <w:r>
+        <w:rPr>
+          <w:rFonts w:ascii="CG Times (W1)" w:hAnsi="CG Times (W1)"/>
+          <w:lang w:val="de-DE" w:eastAsia="de-AT"/>
+        </w:rPr>
+        <w:t xml:space="preserve">: die </w:t>
       </w:r>
       <w:r>
         <w:rPr>
@@ -9510,9 +11168,19 @@
           <w:lang w:val="de-AT"/>
         </w:rPr>
         <w:lastRenderedPageBreak/>
-        <w:t>Analyse der Usecases</w:t>
+        <w:t xml:space="preserve">Analyse der </w:t>
+      </w:r>
+      <w:proofErr w:type="spellStart"/>
+      <w:r>
+        <w:rPr>
+          <w:sz w:val="28"/>
+          <w:szCs w:val="28"/>
+          <w:lang w:val="de-AT"/>
+        </w:rPr>
+        <w:t>Usecases</w:t>
       </w:r>
       <w:bookmarkEnd w:id="38"/>
+      <w:proofErr w:type="spellEnd"/>
       <w:r>
         <w:rPr>
           <w:sz w:val="28"/>
@@ -9541,7 +11209,6 @@
           <w:id w:val="1978104395"/>
           <w:citation/>
         </w:sdtPr>
-        <w:sdtEndPr/>
         <w:sdtContent>
           <w:r>
             <w:rPr>
@@ -9604,7 +11271,6 @@
           <w:id w:val="927234227"/>
           <w:citation/>
         </w:sdtPr>
-        <w:sdtEndPr/>
         <w:sdtContent>
           <w:r>
             <w:rPr>
@@ -9649,7 +11315,23 @@
           <w:rFonts w:ascii="CG Times (W1)" w:hAnsi="CG Times (W1)"/>
           <w:lang w:val="de-DE" w:eastAsia="de-AT"/>
         </w:rPr>
-        <w:t xml:space="preserve"> von Österreichs Energie. Die Usescases beschäftigen sich vor allem mit Daten bezüglich der Steuerung des Smart Meter als solches und nur am Rande mit der inhaltlichen Bedeutung der übertragenen Messdaten. </w:t>
+        <w:t xml:space="preserve"> von Österreichs Energie. Die </w:t>
+      </w:r>
+      <w:proofErr w:type="spellStart"/>
+      <w:r>
+        <w:rPr>
+          <w:rFonts w:ascii="CG Times (W1)" w:hAnsi="CG Times (W1)"/>
+          <w:lang w:val="de-DE" w:eastAsia="de-AT"/>
+        </w:rPr>
+        <w:t>Usescases</w:t>
+      </w:r>
+      <w:proofErr w:type="spellEnd"/>
+      <w:r>
+        <w:rPr>
+          <w:rFonts w:ascii="CG Times (W1)" w:hAnsi="CG Times (W1)"/>
+          <w:lang w:val="de-DE" w:eastAsia="de-AT"/>
+        </w:rPr>
+        <w:t xml:space="preserve"> beschäftigen sich vor allem mit Daten bezüglich der Steuerung des Smart Meter als solches und nur am Rande mit der inhaltlichen Bedeutung der übertragenen Messdaten. </w:t>
       </w:r>
     </w:p>
     <w:p>
@@ -9667,7 +11349,39 @@
           <w:rFonts w:ascii="CG Times (W1)" w:hAnsi="CG Times (W1)"/>
           <w:lang w:val="de-DE" w:eastAsia="de-AT"/>
         </w:rPr>
-        <w:t xml:space="preserve">Neben den, in meter_data bereits vorhandenen Datenfeldern, bietet das Lastenheft optional die Möglichkeit der Auslesung der Blindleistung (I.-IV. Quadrant), diese Werte werden übernommen, beziehungsweise sofern geliefert in meter_data abgelegt. </w:t>
+        <w:t xml:space="preserve">Neben den, in </w:t>
+      </w:r>
+      <w:proofErr w:type="spellStart"/>
+      <w:r>
+        <w:rPr>
+          <w:rFonts w:ascii="CG Times (W1)" w:hAnsi="CG Times (W1)"/>
+          <w:lang w:val="de-DE" w:eastAsia="de-AT"/>
+        </w:rPr>
+        <w:t>meter_data</w:t>
+      </w:r>
+      <w:proofErr w:type="spellEnd"/>
+      <w:r>
+        <w:rPr>
+          <w:rFonts w:ascii="CG Times (W1)" w:hAnsi="CG Times (W1)"/>
+          <w:lang w:val="de-DE" w:eastAsia="de-AT"/>
+        </w:rPr>
+        <w:t xml:space="preserve"> bereits vorhandenen Datenfeldern, bietet das Lastenheft optional die Möglichkeit der Auslesung der Blindleistung (I.-IV. Quadrant), diese Werte werden übernommen, beziehungsweise sofern geliefert in </w:t>
+      </w:r>
+      <w:proofErr w:type="spellStart"/>
+      <w:r>
+        <w:rPr>
+          <w:rFonts w:ascii="CG Times (W1)" w:hAnsi="CG Times (W1)"/>
+          <w:lang w:val="de-DE" w:eastAsia="de-AT"/>
+        </w:rPr>
+        <w:t>meter_data</w:t>
+      </w:r>
+      <w:proofErr w:type="spellEnd"/>
+      <w:r>
+        <w:rPr>
+          <w:rFonts w:ascii="CG Times (W1)" w:hAnsi="CG Times (W1)"/>
+          <w:lang w:val="de-DE" w:eastAsia="de-AT"/>
+        </w:rPr>
+        <w:t xml:space="preserve"> abgelegt. </w:t>
       </w:r>
     </w:p>
     <w:p>
@@ -9696,7 +11410,6 @@
           <w:id w:val="2001768700"/>
           <w:citation/>
         </w:sdtPr>
-        <w:sdtEndPr/>
         <w:sdtContent>
           <w:r>
             <w:rPr>
@@ -9796,12 +11509,21 @@
           <w:lang w:val="de-DE" w:eastAsia="de-AT"/>
         </w:rPr>
       </w:pPr>
+      <w:proofErr w:type="spellStart"/>
       <w:r>
         <w:rPr>
           <w:rFonts w:ascii="CG Times (W1)" w:hAnsi="CG Times (W1)"/>
           <w:lang w:val="de-DE" w:eastAsia="de-AT"/>
         </w:rPr>
-        <w:t xml:space="preserve">Fusco et al. </w:t>
+        <w:t>Fusco</w:t>
+      </w:r>
+      <w:proofErr w:type="spellEnd"/>
+      <w:r>
+        <w:rPr>
+          <w:rFonts w:ascii="CG Times (W1)" w:hAnsi="CG Times (W1)"/>
+          <w:lang w:val="de-DE" w:eastAsia="de-AT"/>
+        </w:rPr>
+        <w:t xml:space="preserve"> et al. </w:t>
       </w:r>
       <w:sdt>
         <w:sdtPr>
@@ -9812,7 +11534,6 @@
           <w:id w:val="-743183347"/>
           <w:citation/>
         </w:sdtPr>
-        <w:sdtEndPr/>
         <w:sdtContent>
           <w:r>
             <w:rPr>
@@ -9911,7 +11632,39 @@
           <w:rFonts w:ascii="CG Times (W1)" w:hAnsi="CG Times (W1)"/>
           <w:lang w:val="de-DE" w:eastAsia="de-AT"/>
         </w:rPr>
-        <w:t xml:space="preserve">Ein dezentraler Ansatz, wie zum Beispiel das COUGAR Sensornetzwerk [Referenz Cougar], als Alternative zu einer zentralen Datenbank bietet zwar den Vorteil, einen zentralen Angriffspunkt zu vermeiden, Messdaten hingegen ausschließlich ad hoc auszulesen widerspricht den Regelungen des ElWOG und scheidet damit aus. </w:t>
+        <w:t xml:space="preserve">Ein dezentraler Ansatz, wie zum Beispiel das COUGAR Sensornetzwerk [Referenz </w:t>
+      </w:r>
+      <w:proofErr w:type="spellStart"/>
+      <w:r>
+        <w:rPr>
+          <w:rFonts w:ascii="CG Times (W1)" w:hAnsi="CG Times (W1)"/>
+          <w:lang w:val="de-DE" w:eastAsia="de-AT"/>
+        </w:rPr>
+        <w:t>Cougar</w:t>
+      </w:r>
+      <w:proofErr w:type="spellEnd"/>
+      <w:r>
+        <w:rPr>
+          <w:rFonts w:ascii="CG Times (W1)" w:hAnsi="CG Times (W1)"/>
+          <w:lang w:val="de-DE" w:eastAsia="de-AT"/>
+        </w:rPr>
+        <w:t xml:space="preserve">], als Alternative zu einer zentralen Datenbank bietet zwar den Vorteil, einen zentralen Angriffspunkt zu vermeiden, Messdaten hingegen ausschließlich ad hoc auszulesen widerspricht den Regelungen des </w:t>
+      </w:r>
+      <w:proofErr w:type="spellStart"/>
+      <w:r>
+        <w:rPr>
+          <w:rFonts w:ascii="CG Times (W1)" w:hAnsi="CG Times (W1)"/>
+          <w:lang w:val="de-DE" w:eastAsia="de-AT"/>
+        </w:rPr>
+        <w:t>ElWOG</w:t>
+      </w:r>
+      <w:proofErr w:type="spellEnd"/>
+      <w:r>
+        <w:rPr>
+          <w:rFonts w:ascii="CG Times (W1)" w:hAnsi="CG Times (W1)"/>
+          <w:lang w:val="de-DE" w:eastAsia="de-AT"/>
+        </w:rPr>
+        <w:t xml:space="preserve"> und scheidet damit aus. </w:t>
       </w:r>
     </w:p>
     <w:p>
@@ -9996,6 +11749,7 @@
           <w:lang w:val="de-DE" w:eastAsia="de-AT"/>
         </w:rPr>
       </w:pPr>
+      <w:proofErr w:type="spellStart"/>
       <w:r>
         <w:rPr>
           <w:rFonts w:ascii="CG Times (W1)" w:hAnsi="CG Times (W1)"/>
@@ -10004,6 +11758,7 @@
         <w:lastRenderedPageBreak/>
         <w:t>ElWOG</w:t>
       </w:r>
+      <w:proofErr w:type="spellEnd"/>
     </w:p>
     <w:p>
       <w:pPr>
@@ -10084,7 +11839,23 @@
           <w:rFonts w:ascii="CG Times (W1)" w:hAnsi="CG Times (W1)"/>
           <w:lang w:val="de-DE" w:eastAsia="de-AT"/>
         </w:rPr>
-        <w:t xml:space="preserve">Geregelt werden einerseits Mindestanforderungen an Smart Meter, andererseits die Inhalte und die Frequenzen, mit denen die Werte ausgelesen werden dürfen. Im ElWOG werden in §84 dem Verbraucher die Daten bezüglich des „Verbrauchs der über ein intelligentes Messgerät gemessen wird“ zeitnah zur Verfügung zu stellen. Es erfolgt keine genauere Definition, welche Daten das im Detail sind, lediglich die Frequenzen, mit denen ausgelesen wird, werden </w:t>
+        <w:t xml:space="preserve">Geregelt werden einerseits Mindestanforderungen an Smart Meter, andererseits die Inhalte und die Frequenzen, mit denen die Werte ausgelesen werden dürfen. Im </w:t>
+      </w:r>
+      <w:proofErr w:type="spellStart"/>
+      <w:r>
+        <w:rPr>
+          <w:rFonts w:ascii="CG Times (W1)" w:hAnsi="CG Times (W1)"/>
+          <w:lang w:val="de-DE" w:eastAsia="de-AT"/>
+        </w:rPr>
+        <w:t>ElWOG</w:t>
+      </w:r>
+      <w:proofErr w:type="spellEnd"/>
+      <w:r>
+        <w:rPr>
+          <w:rFonts w:ascii="CG Times (W1)" w:hAnsi="CG Times (W1)"/>
+          <w:lang w:val="de-DE" w:eastAsia="de-AT"/>
+        </w:rPr>
+        <w:t xml:space="preserve"> werden in §84 dem Verbraucher die Daten bezüglich des „Verbrauchs der über ein intelligentes Messgerät gemessen wird“ zeitnah zur Verfügung zu stellen. Es erfolgt keine genauere Definition, welche Daten das im Detail sind, lediglich die Frequenzen, mit denen ausgelesen wird, werden </w:t>
       </w:r>
       <w:r>
         <w:rPr>
@@ -10132,7 +11903,6 @@
           <w:id w:val="-1040436204"/>
           <w:citation/>
         </w:sdtPr>
-        <w:sdtEndPr/>
         <w:sdtContent>
           <w:r>
             <w:rPr>
@@ -10188,7 +11958,6 @@
           <w:id w:val="1545028782"/>
           <w:citation/>
         </w:sdtPr>
-        <w:sdtEndPr/>
         <w:sdtContent>
           <w:r>
             <w:rPr>
@@ -10355,7 +12124,6 @@
           <w:id w:val="1045262637"/>
           <w:citation/>
         </w:sdtPr>
-        <w:sdtEndPr/>
         <w:sdtContent>
           <w:r>
             <w:rPr>
@@ -10418,7 +12186,6 @@
           <w:id w:val="1266889983"/>
           <w:citation/>
         </w:sdtPr>
-        <w:sdtEndPr/>
         <w:sdtContent>
           <w:r>
             <w:rPr>
@@ -10738,12 +12505,21 @@
           <w:lang w:val="de-DE" w:eastAsia="de-AT"/>
         </w:rPr>
       </w:pPr>
+      <w:proofErr w:type="spellStart"/>
       <w:r>
         <w:rPr>
           <w:rFonts w:ascii="CG Times (W1)" w:hAnsi="CG Times (W1)"/>
           <w:lang w:val="de-DE" w:eastAsia="de-AT"/>
         </w:rPr>
-        <w:t>userAdmin: die Benutzerverwaltung wird als eigene Komponente eingebunden, um die Kopplung lose ausführen zu können wird im System lediglich der Schlüssel (der Benutzername, eine LDAP ID, ein etwaiges anders identifizierendes Merkmal) hinterlegt.</w:t>
+        <w:t>userAdmin</w:t>
+      </w:r>
+      <w:proofErr w:type="spellEnd"/>
+      <w:r>
+        <w:rPr>
+          <w:rFonts w:ascii="CG Times (W1)" w:hAnsi="CG Times (W1)"/>
+          <w:lang w:val="de-DE" w:eastAsia="de-AT"/>
+        </w:rPr>
+        <w:t>: die Benutzerverwaltung wird als eigene Komponente eingebunden, um die Kopplung lose ausführen zu können wird im System lediglich der Schlüssel (der Benutzername, eine LDAP ID, ein etwaiges anders identifizierendes Merkmal) hinterlegt.</w:t>
       </w:r>
     </w:p>
     <w:p>
@@ -10776,12 +12552,69 @@
           <w:lang w:val="de-DE" w:eastAsia="de-AT"/>
         </w:rPr>
       </w:pPr>
+      <w:proofErr w:type="spellStart"/>
       <w:r>
         <w:rPr>
           <w:rFonts w:ascii="CG Times (W1)" w:hAnsi="CG Times (W1)"/>
           <w:lang w:val="de-DE" w:eastAsia="de-AT"/>
         </w:rPr>
-        <w:t>istSystembenutzer (userAdmin – customer): optionale Erweiterung zum customer, ermöglicht die Ablage einer externen Benutzerkennung.</w:t>
+        <w:t>istSystembenutzer</w:t>
+      </w:r>
+      <w:proofErr w:type="spellEnd"/>
+      <w:r>
+        <w:rPr>
+          <w:rFonts w:ascii="CG Times (W1)" w:hAnsi="CG Times (W1)"/>
+          <w:lang w:val="de-DE" w:eastAsia="de-AT"/>
+        </w:rPr>
+        <w:t xml:space="preserve"> (</w:t>
+      </w:r>
+      <w:proofErr w:type="spellStart"/>
+      <w:r>
+        <w:rPr>
+          <w:rFonts w:ascii="CG Times (W1)" w:hAnsi="CG Times (W1)"/>
+          <w:lang w:val="de-DE" w:eastAsia="de-AT"/>
+        </w:rPr>
+        <w:t>userAdmin</w:t>
+      </w:r>
+      <w:proofErr w:type="spellEnd"/>
+      <w:r>
+        <w:rPr>
+          <w:rFonts w:ascii="CG Times (W1)" w:hAnsi="CG Times (W1)"/>
+          <w:lang w:val="de-DE" w:eastAsia="de-AT"/>
+        </w:rPr>
+        <w:t xml:space="preserve"> – </w:t>
+      </w:r>
+      <w:proofErr w:type="spellStart"/>
+      <w:r>
+        <w:rPr>
+          <w:rFonts w:ascii="CG Times (W1)" w:hAnsi="CG Times (W1)"/>
+          <w:lang w:val="de-DE" w:eastAsia="de-AT"/>
+        </w:rPr>
+        <w:t>customer</w:t>
+      </w:r>
+      <w:proofErr w:type="spellEnd"/>
+      <w:r>
+        <w:rPr>
+          <w:rFonts w:ascii="CG Times (W1)" w:hAnsi="CG Times (W1)"/>
+          <w:lang w:val="de-DE" w:eastAsia="de-AT"/>
+        </w:rPr>
+        <w:t xml:space="preserve">): optionale Erweiterung zum </w:t>
+      </w:r>
+      <w:proofErr w:type="spellStart"/>
+      <w:r>
+        <w:rPr>
+          <w:rFonts w:ascii="CG Times (W1)" w:hAnsi="CG Times (W1)"/>
+          <w:lang w:val="de-DE" w:eastAsia="de-AT"/>
+        </w:rPr>
+        <w:t>customer</w:t>
+      </w:r>
+      <w:proofErr w:type="spellEnd"/>
+      <w:r>
+        <w:rPr>
+          <w:rFonts w:ascii="CG Times (W1)" w:hAnsi="CG Times (W1)"/>
+          <w:lang w:val="de-DE" w:eastAsia="de-AT"/>
+        </w:rPr>
+        <w:t>, ermöglicht die Ablage einer externen Benutzerkennung.</w:t>
       </w:r>
     </w:p>
     <w:p>
@@ -10798,13 +12631,102 @@
           <w:lang w:val="de-DE" w:eastAsia="de-AT"/>
         </w:rPr>
       </w:pPr>
+      <w:proofErr w:type="spellStart"/>
       <w:r>
         <w:rPr>
           <w:rFonts w:ascii="CG Times (W1)" w:hAnsi="CG Times (W1)"/>
           <w:lang w:val="de-DE" w:eastAsia="de-AT"/>
         </w:rPr>
         <w:lastRenderedPageBreak/>
-        <w:t xml:space="preserve">berät_oder_verwaltet (customer – meter_management): verbindet m customer mit n meter_management, Zweck ist die Abbildung von Verbinungen wie zu, Beispiel: Netzbetreiber versorgt Meter, Energieberater berät Eigentümer von Meter. </w:t>
+        <w:t>berät_oder_verwaltet</w:t>
+      </w:r>
+      <w:proofErr w:type="spellEnd"/>
+      <w:r>
+        <w:rPr>
+          <w:rFonts w:ascii="CG Times (W1)" w:hAnsi="CG Times (W1)"/>
+          <w:lang w:val="de-DE" w:eastAsia="de-AT"/>
+        </w:rPr>
+        <w:t xml:space="preserve"> (</w:t>
+      </w:r>
+      <w:proofErr w:type="spellStart"/>
+      <w:r>
+        <w:rPr>
+          <w:rFonts w:ascii="CG Times (W1)" w:hAnsi="CG Times (W1)"/>
+          <w:lang w:val="de-DE" w:eastAsia="de-AT"/>
+        </w:rPr>
+        <w:t>customer</w:t>
+      </w:r>
+      <w:proofErr w:type="spellEnd"/>
+      <w:r>
+        <w:rPr>
+          <w:rFonts w:ascii="CG Times (W1)" w:hAnsi="CG Times (W1)"/>
+          <w:lang w:val="de-DE" w:eastAsia="de-AT"/>
+        </w:rPr>
+        <w:t xml:space="preserve"> – </w:t>
+      </w:r>
+      <w:proofErr w:type="spellStart"/>
+      <w:r>
+        <w:rPr>
+          <w:rFonts w:ascii="CG Times (W1)" w:hAnsi="CG Times (W1)"/>
+          <w:lang w:val="de-DE" w:eastAsia="de-AT"/>
+        </w:rPr>
+        <w:t>meter_management</w:t>
+      </w:r>
+      <w:proofErr w:type="spellEnd"/>
+      <w:r>
+        <w:rPr>
+          <w:rFonts w:ascii="CG Times (W1)" w:hAnsi="CG Times (W1)"/>
+          <w:lang w:val="de-DE" w:eastAsia="de-AT"/>
+        </w:rPr>
+        <w:t xml:space="preserve">): verbindet m </w:t>
+      </w:r>
+      <w:proofErr w:type="spellStart"/>
+      <w:r>
+        <w:rPr>
+          <w:rFonts w:ascii="CG Times (W1)" w:hAnsi="CG Times (W1)"/>
+          <w:lang w:val="de-DE" w:eastAsia="de-AT"/>
+        </w:rPr>
+        <w:t>customer</w:t>
+      </w:r>
+      <w:proofErr w:type="spellEnd"/>
+      <w:r>
+        <w:rPr>
+          <w:rFonts w:ascii="CG Times (W1)" w:hAnsi="CG Times (W1)"/>
+          <w:lang w:val="de-DE" w:eastAsia="de-AT"/>
+        </w:rPr>
+        <w:t xml:space="preserve"> mit n </w:t>
+      </w:r>
+      <w:proofErr w:type="spellStart"/>
+      <w:r>
+        <w:rPr>
+          <w:rFonts w:ascii="CG Times (W1)" w:hAnsi="CG Times (W1)"/>
+          <w:lang w:val="de-DE" w:eastAsia="de-AT"/>
+        </w:rPr>
+        <w:t>meter_management</w:t>
+      </w:r>
+      <w:proofErr w:type="spellEnd"/>
+      <w:r>
+        <w:rPr>
+          <w:rFonts w:ascii="CG Times (W1)" w:hAnsi="CG Times (W1)"/>
+          <w:lang w:val="de-DE" w:eastAsia="de-AT"/>
+        </w:rPr>
+        <w:t xml:space="preserve">, Zweck ist die Abbildung von </w:t>
+      </w:r>
+      <w:proofErr w:type="spellStart"/>
+      <w:r>
+        <w:rPr>
+          <w:rFonts w:ascii="CG Times (W1)" w:hAnsi="CG Times (W1)"/>
+          <w:lang w:val="de-DE" w:eastAsia="de-AT"/>
+        </w:rPr>
+        <w:t>Verbinungen</w:t>
+      </w:r>
+      <w:proofErr w:type="spellEnd"/>
+      <w:r>
+        <w:rPr>
+          <w:rFonts w:ascii="CG Times (W1)" w:hAnsi="CG Times (W1)"/>
+          <w:lang w:val="de-DE" w:eastAsia="de-AT"/>
+        </w:rPr>
+        <w:t xml:space="preserve"> wie zu, Beispiel: Netzbetreiber versorgt Meter, Energieberater berät Eigentümer von Meter. </w:t>
       </w:r>
     </w:p>
     <w:p>
@@ -10821,12 +12743,53 @@
           <w:lang w:val="de-DE" w:eastAsia="de-AT"/>
         </w:rPr>
       </w:pPr>
+      <w:proofErr w:type="spellStart"/>
       <w:r>
         <w:rPr>
           <w:rFonts w:ascii="CG Times (W1)" w:hAnsi="CG Times (W1)"/>
           <w:lang w:val="de-DE" w:eastAsia="de-AT"/>
         </w:rPr>
-        <w:t>ist_Kunde_von: ermöglicht die hierachische Verbindung von Kunden, zum Beispiel Energeversorger mit Kunden.</w:t>
+        <w:t>ist_Kunde_von</w:t>
+      </w:r>
+      <w:proofErr w:type="spellEnd"/>
+      <w:r>
+        <w:rPr>
+          <w:rFonts w:ascii="CG Times (W1)" w:hAnsi="CG Times (W1)"/>
+          <w:lang w:val="de-DE" w:eastAsia="de-AT"/>
+        </w:rPr>
+        <w:t xml:space="preserve">: ermöglicht die </w:t>
+      </w:r>
+      <w:proofErr w:type="spellStart"/>
+      <w:r>
+        <w:rPr>
+          <w:rFonts w:ascii="CG Times (W1)" w:hAnsi="CG Times (W1)"/>
+          <w:lang w:val="de-DE" w:eastAsia="de-AT"/>
+        </w:rPr>
+        <w:t>hierachische</w:t>
+      </w:r>
+      <w:proofErr w:type="spellEnd"/>
+      <w:r>
+        <w:rPr>
+          <w:rFonts w:ascii="CG Times (W1)" w:hAnsi="CG Times (W1)"/>
+          <w:lang w:val="de-DE" w:eastAsia="de-AT"/>
+        </w:rPr>
+        <w:t xml:space="preserve"> Verbindung von Kunden, zum Beispiel </w:t>
+      </w:r>
+      <w:proofErr w:type="spellStart"/>
+      <w:r>
+        <w:rPr>
+          <w:rFonts w:ascii="CG Times (W1)" w:hAnsi="CG Times (W1)"/>
+          <w:lang w:val="de-DE" w:eastAsia="de-AT"/>
+        </w:rPr>
+        <w:t>Energeversorger</w:t>
+      </w:r>
+      <w:proofErr w:type="spellEnd"/>
+      <w:r>
+        <w:rPr>
+          <w:rFonts w:ascii="CG Times (W1)" w:hAnsi="CG Times (W1)"/>
+          <w:lang w:val="de-DE" w:eastAsia="de-AT"/>
+        </w:rPr>
+        <w:t xml:space="preserve"> mit Kunden.</w:t>
       </w:r>
     </w:p>
     <w:p>
@@ -10872,7 +12835,23 @@
           <w:rFonts w:ascii="CG Times (W1)" w:hAnsi="CG Times (W1)"/>
           <w:lang w:val="de-DE" w:eastAsia="de-AT"/>
         </w:rPr>
-        <w:t>in meter_data: reactive_P1, reactive_P2, reative_P3: Blindleistungsanteil aufgeteilt nach Phase, sofern nur gesamt übermittelt in P1, wenn nicht ausgelesen: 0.</w:t>
+        <w:t xml:space="preserve">in </w:t>
+      </w:r>
+      <w:proofErr w:type="spellStart"/>
+      <w:r>
+        <w:rPr>
+          <w:rFonts w:ascii="CG Times (W1)" w:hAnsi="CG Times (W1)"/>
+          <w:lang w:val="de-DE" w:eastAsia="de-AT"/>
+        </w:rPr>
+        <w:t>meter_data</w:t>
+      </w:r>
+      <w:proofErr w:type="spellEnd"/>
+      <w:r>
+        <w:rPr>
+          <w:rFonts w:ascii="CG Times (W1)" w:hAnsi="CG Times (W1)"/>
+          <w:lang w:val="de-DE" w:eastAsia="de-AT"/>
+        </w:rPr>
+        <w:t>: reactive_P1, reactive_P2, reative_P3: Blindleistungsanteil aufgeteilt nach Phase, sofern nur gesamt übermittelt in P1, wenn nicht ausgelesen: 0.</w:t>
       </w:r>
     </w:p>
     <w:p>
@@ -11039,7 +13018,21 @@
           <w:lang w:val="de-DE"/>
         </w:rPr>
         <w:lastRenderedPageBreak/>
-        <w:t xml:space="preserve">Alternative für meter_data: da die Tabelle das maximale Set an Daten abbilden kann entstehen eventuell einige Tupel mit Null-Werten, sofern Smart Meter nicht alle Felder auslesen können. Die Alternative besteht in der Definition einer Tabelle die je Tupel einen Messwerttyp (bedingt eine weitere Definitionstabelle für die zugelassenen Werttypen) und einen Messwert. </w:t>
+        <w:t xml:space="preserve">Alternative für </w:t>
+      </w:r>
+      <w:proofErr w:type="spellStart"/>
+      <w:r>
+        <w:rPr>
+          <w:lang w:val="de-DE"/>
+        </w:rPr>
+        <w:t>meter_data</w:t>
+      </w:r>
+      <w:proofErr w:type="spellEnd"/>
+      <w:r>
+        <w:rPr>
+          <w:lang w:val="de-DE"/>
+        </w:rPr>
+        <w:t xml:space="preserve">: da die Tabelle das maximale Set an Daten abbilden kann entstehen eventuell einige Tupel mit Null-Werten, sofern Smart Meter nicht alle Felder auslesen können. Die Alternative besteht in der Definition einer Tabelle die je Tupel einen Messwerttyp (bedingt eine weitere Definitionstabelle für die zugelassenen Werttypen) und einen Messwert. </w:t>
       </w:r>
     </w:p>
     <w:p>
@@ -11101,20 +13094,46 @@
         </w:rPr>
         <w:t xml:space="preserve">werden, inhaltlich wird festgelegt, dass in  </w:t>
       </w:r>
+      <w:proofErr w:type="spellStart"/>
       <w:r>
         <w:rPr>
           <w:b/>
           <w:bCs/>
           <w:lang w:val="de-DE"/>
         </w:rPr>
-        <w:t xml:space="preserve">meter_management: </w:t>
-      </w:r>
-      <w:r>
-        <w:rPr>
+        <w:t>meter_management</w:t>
+      </w:r>
+      <w:proofErr w:type="spellEnd"/>
+      <w:r>
+        <w:rPr>
+          <w:b/>
           <w:bCs/>
           <w:lang w:val="de-DE"/>
         </w:rPr>
-        <w:t xml:space="preserve"> meterId entsprechend der OBIS Identifikation befüllt wird (Details siehe Abschnitt „API Funktionen“). </w:t>
+        <w:t xml:space="preserve">: </w:t>
+      </w:r>
+      <w:r>
+        <w:rPr>
+          <w:bCs/>
+          <w:lang w:val="de-DE"/>
+        </w:rPr>
+        <w:t xml:space="preserve"> </w:t>
+      </w:r>
+      <w:proofErr w:type="spellStart"/>
+      <w:r>
+        <w:rPr>
+          <w:bCs/>
+          <w:lang w:val="de-DE"/>
+        </w:rPr>
+        <w:t>meterId</w:t>
+      </w:r>
+      <w:proofErr w:type="spellEnd"/>
+      <w:r>
+        <w:rPr>
+          <w:bCs/>
+          <w:lang w:val="de-DE"/>
+        </w:rPr>
+        <w:t xml:space="preserve"> entsprechend der OBIS Identifikation befüllt wird (Details siehe Abschnitt „API Funktionen“). </w:t>
       </w:r>
     </w:p>
     <w:p>
@@ -11232,8 +13251,17 @@
                 <w:b/>
                 <w:bCs/>
               </w:rPr>
-              <w:t>Import Dauer</w:t>
-            </w:r>
+              <w:t xml:space="preserve">Import </w:t>
+            </w:r>
+            <w:proofErr w:type="spellStart"/>
+            <w:r>
+              <w:rPr>
+                <w:b/>
+                <w:bCs/>
+              </w:rPr>
+              <w:t>Dauer</w:t>
+            </w:r>
+            <w:proofErr w:type="spellEnd"/>
           </w:p>
         </w:tc>
       </w:tr>
@@ -11256,6 +13284,7 @@
                 <w:bCs/>
               </w:rPr>
             </w:pPr>
+            <w:proofErr w:type="spellStart"/>
             <w:r>
               <w:rPr>
                 <w:b/>
@@ -11263,6 +13292,7 @@
               </w:rPr>
               <w:t>Vorhanden</w:t>
             </w:r>
+            <w:proofErr w:type="spellEnd"/>
           </w:p>
         </w:tc>
         <w:tc>
@@ -11279,6 +13309,7 @@
                 <w:bCs/>
               </w:rPr>
             </w:pPr>
+            <w:proofErr w:type="spellStart"/>
             <w:r>
               <w:rPr>
                 <w:b/>
@@ -11286,6 +13317,7 @@
               </w:rPr>
               <w:t>Hinzugefügt</w:t>
             </w:r>
+            <w:proofErr w:type="spellEnd"/>
           </w:p>
         </w:tc>
         <w:tc>
@@ -11302,12 +13334,21 @@
                 <w:bCs/>
               </w:rPr>
             </w:pPr>
+            <w:proofErr w:type="spellStart"/>
             <w:r>
               <w:rPr>
                 <w:b/>
                 <w:bCs/>
               </w:rPr>
-              <w:t>Dauer [s]</w:t>
+              <w:t>Dauer</w:t>
+            </w:r>
+            <w:proofErr w:type="spellEnd"/>
+            <w:r>
+              <w:rPr>
+                <w:b/>
+                <w:bCs/>
+              </w:rPr>
+              <w:t xml:space="preserve"> [s]</w:t>
             </w:r>
           </w:p>
         </w:tc>
@@ -11964,13 +14005,31 @@
                 <w:bCs/>
               </w:rPr>
             </w:pPr>
+            <w:proofErr w:type="spellStart"/>
             <w:r>
               <w:rPr>
                 <w:b/>
                 <w:bCs/>
               </w:rPr>
-              <w:t>Berechnung des Durchschnitts</w:t>
-            </w:r>
+              <w:t>Berechnung</w:t>
+            </w:r>
+            <w:proofErr w:type="spellEnd"/>
+            <w:r>
+              <w:rPr>
+                <w:b/>
+                <w:bCs/>
+              </w:rPr>
+              <w:t xml:space="preserve"> des </w:t>
+            </w:r>
+            <w:proofErr w:type="spellStart"/>
+            <w:r>
+              <w:rPr>
+                <w:b/>
+                <w:bCs/>
+              </w:rPr>
+              <w:t>Durchschnitts</w:t>
+            </w:r>
+            <w:proofErr w:type="spellEnd"/>
           </w:p>
         </w:tc>
       </w:tr>
@@ -11996,7 +14055,39 @@
                 <w:b/>
                 <w:bCs/>
               </w:rPr>
-              <w:t xml:space="preserve"> Anzahl Zeilen </w:t>
+              <w:t xml:space="preserve"> </w:t>
+            </w:r>
+            <w:proofErr w:type="spellStart"/>
+            <w:r>
+              <w:rPr>
+                <w:b/>
+                <w:bCs/>
+              </w:rPr>
+              <w:t>Anzahl</w:t>
+            </w:r>
+            <w:proofErr w:type="spellEnd"/>
+            <w:r>
+              <w:rPr>
+                <w:b/>
+                <w:bCs/>
+              </w:rPr>
+              <w:t xml:space="preserve"> </w:t>
+            </w:r>
+            <w:proofErr w:type="spellStart"/>
+            <w:r>
+              <w:rPr>
+                <w:b/>
+                <w:bCs/>
+              </w:rPr>
+              <w:t>Zeilen</w:t>
+            </w:r>
+            <w:proofErr w:type="spellEnd"/>
+            <w:r>
+              <w:rPr>
+                <w:b/>
+                <w:bCs/>
+              </w:rPr>
+              <w:t xml:space="preserve"> </w:t>
             </w:r>
           </w:p>
         </w:tc>
@@ -12014,6 +14105,7 @@
                 <w:bCs/>
               </w:rPr>
             </w:pPr>
+            <w:proofErr w:type="spellStart"/>
             <w:r>
               <w:rPr>
                 <w:b/>
@@ -12021,6 +14113,7 @@
               </w:rPr>
               <w:t>Dauer</w:t>
             </w:r>
+            <w:proofErr w:type="spellEnd"/>
           </w:p>
         </w:tc>
       </w:tr>
@@ -12522,7 +14615,21 @@
         <w:rPr>
           <w:lang w:val="de-DE"/>
         </w:rPr>
-        <w:t>Abschließend wurden Tag und Monat aus dem Timestamp fix in die Tabelle geschrieben und mit einem Index versehen. Dadurch konnte die Berechnungsdauer bei ~ 10 Millionen Datensätzen von 42 Sekunden auf 8 reduziert werden.</w:t>
+        <w:t xml:space="preserve">Abschließend wurden Tag und Monat aus dem </w:t>
+      </w:r>
+      <w:proofErr w:type="spellStart"/>
+      <w:r>
+        <w:rPr>
+          <w:lang w:val="de-DE"/>
+        </w:rPr>
+        <w:t>Timestamp</w:t>
+      </w:r>
+      <w:proofErr w:type="spellEnd"/>
+      <w:r>
+        <w:rPr>
+          <w:lang w:val="de-DE"/>
+        </w:rPr>
+        <w:t xml:space="preserve"> fix in die Tabelle geschrieben und mit einem Index versehen. Dadurch konnte die Berechnungsdauer bei ~ 10 Millionen Datensätzen von 42 Sekunden auf 8 reduziert werden.</w:t>
       </w:r>
     </w:p>
     <w:p>
@@ -12547,13 +14654,23 @@
         </w:rPr>
       </w:pPr>
       <w:bookmarkStart w:id="52" w:name="_Toc475303455"/>
+      <w:proofErr w:type="spellStart"/>
       <w:r>
         <w:rPr>
           <w:sz w:val="28"/>
           <w:szCs w:val="28"/>
           <w:lang w:val="de-AT"/>
         </w:rPr>
-        <w:t>Hadoop Datenbank</w:t>
+        <w:t>Hadoop</w:t>
+      </w:r>
+      <w:proofErr w:type="spellEnd"/>
+      <w:r>
+        <w:rPr>
+          <w:sz w:val="28"/>
+          <w:szCs w:val="28"/>
+          <w:lang w:val="de-AT"/>
+        </w:rPr>
+        <w:t xml:space="preserve"> Datenbank</w:t>
       </w:r>
       <w:bookmarkEnd w:id="52"/>
     </w:p>
@@ -12681,7 +14798,21 @@
         <w:rPr>
           <w:lang w:val="de-DE"/>
         </w:rPr>
-        <w:t>Hier wäre vorstellbar, dass die ganze Meterverwaltung weiterhin in einer SQL Datenbank verbleibt, die Messdaten allerdings in Hadoop abgespeichert werden.</w:t>
+        <w:t xml:space="preserve">Hier wäre vorstellbar, dass die ganze Meterverwaltung weiterhin in einer SQL Datenbank verbleibt, die Messdaten allerdings in </w:t>
+      </w:r>
+      <w:proofErr w:type="spellStart"/>
+      <w:r>
+        <w:rPr>
+          <w:lang w:val="de-DE"/>
+        </w:rPr>
+        <w:t>Hadoop</w:t>
+      </w:r>
+      <w:proofErr w:type="spellEnd"/>
+      <w:r>
+        <w:rPr>
+          <w:lang w:val="de-DE"/>
+        </w:rPr>
+        <w:t xml:space="preserve"> abgespeichert werden.</w:t>
       </w:r>
     </w:p>
     <w:p>
@@ -12861,7 +14992,23 @@
           <w:rFonts w:ascii="CG Times (W1)" w:hAnsi="CG Times (W1)"/>
           <w:lang w:val="de-DE" w:eastAsia="de-AT"/>
         </w:rPr>
-        <w:t xml:space="preserve">Eine BAC Gruppe hat ein vielversprechendes Projekt (OpenTC). Hierbei handelt es sich um eine Software, die Rollenbasiertes Zugreifen auf Dokumente zulässt. </w:t>
+        <w:t>Eine BAC Gruppe hat ein vielversprechendes Projekt (</w:t>
+      </w:r>
+      <w:proofErr w:type="spellStart"/>
+      <w:r>
+        <w:rPr>
+          <w:rFonts w:ascii="CG Times (W1)" w:hAnsi="CG Times (W1)"/>
+          <w:lang w:val="de-DE" w:eastAsia="de-AT"/>
+        </w:rPr>
+        <w:t>OpenTC</w:t>
+      </w:r>
+      <w:proofErr w:type="spellEnd"/>
+      <w:r>
+        <w:rPr>
+          <w:rFonts w:ascii="CG Times (W1)" w:hAnsi="CG Times (W1)"/>
+          <w:lang w:val="de-DE" w:eastAsia="de-AT"/>
+        </w:rPr>
+        <w:t xml:space="preserve">). Hierbei handelt es sich um eine Software, die Rollenbasiertes Zugreifen auf Dokumente zulässt. </w:t>
       </w:r>
     </w:p>
     <w:p>
@@ -12904,7 +15051,23 @@
           <w:rFonts w:cstheme="minorHAnsi"/>
           <w:lang w:val="de-DE"/>
         </w:rPr>
-        <w:t xml:space="preserve"> Gruppe Oberluggauer und Co</w:t>
+        <w:t xml:space="preserve"> Gruppe </w:t>
+      </w:r>
+      <w:proofErr w:type="spellStart"/>
+      <w:r>
+        <w:rPr>
+          <w:rFonts w:cstheme="minorHAnsi"/>
+          <w:lang w:val="de-DE"/>
+        </w:rPr>
+        <w:t>Oberluggauer</w:t>
+      </w:r>
+      <w:proofErr w:type="spellEnd"/>
+      <w:r>
+        <w:rPr>
+          <w:rFonts w:cstheme="minorHAnsi"/>
+          <w:lang w:val="de-DE"/>
+        </w:rPr>
+        <w:t xml:space="preserve"> und Co</w:t>
       </w:r>
       <w:r>
         <w:rPr>
@@ -12959,7 +15122,23 @@
           <w:rFonts w:ascii="CG Times (W1)" w:hAnsi="CG Times (W1)"/>
           <w:lang w:val="de-DE" w:eastAsia="de-AT"/>
         </w:rPr>
-        <w:t xml:space="preserve">Das BAC Projekt OpenTC könnte für unseren rollenbasierten Zugriff auf die Datenbank umgeschrieben werden. </w:t>
+        <w:t xml:space="preserve">Das BAC Projekt </w:t>
+      </w:r>
+      <w:proofErr w:type="spellStart"/>
+      <w:r>
+        <w:rPr>
+          <w:rFonts w:ascii="CG Times (W1)" w:hAnsi="CG Times (W1)"/>
+          <w:lang w:val="de-DE" w:eastAsia="de-AT"/>
+        </w:rPr>
+        <w:t>OpenTC</w:t>
+      </w:r>
+      <w:proofErr w:type="spellEnd"/>
+      <w:r>
+        <w:rPr>
+          <w:rFonts w:ascii="CG Times (W1)" w:hAnsi="CG Times (W1)"/>
+          <w:lang w:val="de-DE" w:eastAsia="de-AT"/>
+        </w:rPr>
+        <w:t xml:space="preserve"> könnte für unseren rollenbasierten Zugriff auf die Datenbank umgeschrieben werden. </w:t>
       </w:r>
     </w:p>
     <w:p>
@@ -12988,7 +15167,23 @@
           <w:rFonts w:cstheme="minorHAnsi"/>
           <w:lang w:val="de-DE"/>
         </w:rPr>
-        <w:t>BAC1 Gruppe Oberluggauer und Co</w:t>
+        <w:t xml:space="preserve">BAC1 Gruppe </w:t>
+      </w:r>
+      <w:proofErr w:type="spellStart"/>
+      <w:r>
+        <w:rPr>
+          <w:rFonts w:cstheme="minorHAnsi"/>
+          <w:lang w:val="de-DE"/>
+        </w:rPr>
+        <w:t>Oberluggauer</w:t>
+      </w:r>
+      <w:proofErr w:type="spellEnd"/>
+      <w:r>
+        <w:rPr>
+          <w:rFonts w:cstheme="minorHAnsi"/>
+          <w:lang w:val="de-DE"/>
+        </w:rPr>
+        <w:t xml:space="preserve"> und Co</w:t>
       </w:r>
       <w:r>
         <w:rPr>
@@ -13083,7 +15278,23 @@
           <w:rFonts w:cstheme="minorHAnsi"/>
           <w:lang w:val="de-DE"/>
         </w:rPr>
-        <w:t>BAC1 Gruppe Oberluggauer und Co</w:t>
+        <w:t xml:space="preserve">BAC1 Gruppe </w:t>
+      </w:r>
+      <w:proofErr w:type="spellStart"/>
+      <w:r>
+        <w:rPr>
+          <w:rFonts w:cstheme="minorHAnsi"/>
+          <w:lang w:val="de-DE"/>
+        </w:rPr>
+        <w:t>Oberluggauer</w:t>
+      </w:r>
+      <w:proofErr w:type="spellEnd"/>
+      <w:r>
+        <w:rPr>
+          <w:rFonts w:cstheme="minorHAnsi"/>
+          <w:lang w:val="de-DE"/>
+        </w:rPr>
+        <w:t xml:space="preserve"> und Co</w:t>
       </w:r>
       <w:r>
         <w:rPr>
@@ -13139,7 +15350,21 @@
         <w:rPr>
           <w:lang w:val="de-DE"/>
         </w:rPr>
-        <w:t>Folgende Rollen wurden identifiziert und mit den im Use-Case-Diagramm angeführten Anwendungsfällen verbunden, die in Klammern angeführten Attribute geben die grundlegende Ansiedlung der Personen, die die Rollen bekleiden.</w:t>
+        <w:t xml:space="preserve">Folgende Rollen wurden identifiziert und mit den im </w:t>
+      </w:r>
+      <w:proofErr w:type="spellStart"/>
+      <w:r>
+        <w:rPr>
+          <w:lang w:val="de-DE"/>
+        </w:rPr>
+        <w:t>Use</w:t>
+      </w:r>
+      <w:proofErr w:type="spellEnd"/>
+      <w:r>
+        <w:rPr>
+          <w:lang w:val="de-DE"/>
+        </w:rPr>
+        <w:t>-Case-Diagramm angeführten Anwendungsfällen verbunden, die in Klammern angeführten Attribute geben die grundlegende Ansiedlung der Personen, die die Rollen bekleiden.</w:t>
       </w:r>
     </w:p>
     <w:p>
@@ -13296,6 +15521,7 @@
                               </w:rPr>
                             </w:pPr>
                             <w:bookmarkStart w:id="56" w:name="_Toc475872640"/>
+                            <w:proofErr w:type="spellStart"/>
                             <w:r>
                               <w:rPr>
                                 <w:i w:val="0"/>
@@ -13303,7 +15529,17 @@
                                 <w:sz w:val="24"/>
                                 <w:szCs w:val="24"/>
                               </w:rPr>
-                              <w:t xml:space="preserve">Abbildung </w:t>
+                              <w:t>Abbildung</w:t>
+                            </w:r>
+                            <w:proofErr w:type="spellEnd"/>
+                            <w:r>
+                              <w:rPr>
+                                <w:i w:val="0"/>
+                                <w:color w:val="000000" w:themeColor="text1"/>
+                                <w:sz w:val="24"/>
+                                <w:szCs w:val="24"/>
+                              </w:rPr>
+                              <w:t xml:space="preserve"> </w:t>
                             </w:r>
                             <w:r>
                               <w:rPr>
@@ -13358,9 +15594,60 @@
                                 <w:sz w:val="24"/>
                                 <w:szCs w:val="24"/>
                               </w:rPr>
-                              <w:t>: Rollendefinition - UseCase Diagramm</w:t>
+                              <w:t xml:space="preserve">: </w:t>
+                            </w:r>
+                            <w:proofErr w:type="spellStart"/>
+                            <w:r>
+                              <w:rPr>
+                                <w:i w:val="0"/>
+                                <w:color w:val="000000" w:themeColor="text1"/>
+                                <w:sz w:val="24"/>
+                                <w:szCs w:val="24"/>
+                              </w:rPr>
+                              <w:t>Rollendefinition</w:t>
+                            </w:r>
+                            <w:proofErr w:type="spellEnd"/>
+                            <w:r>
+                              <w:rPr>
+                                <w:i w:val="0"/>
+                                <w:color w:val="000000" w:themeColor="text1"/>
+                                <w:sz w:val="24"/>
+                                <w:szCs w:val="24"/>
+                              </w:rPr>
+                              <w:t xml:space="preserve"> - </w:t>
+                            </w:r>
+                            <w:proofErr w:type="spellStart"/>
+                            <w:r>
+                              <w:rPr>
+                                <w:i w:val="0"/>
+                                <w:color w:val="000000" w:themeColor="text1"/>
+                                <w:sz w:val="24"/>
+                                <w:szCs w:val="24"/>
+                              </w:rPr>
+                              <w:t>UseCase</w:t>
+                            </w:r>
+                            <w:proofErr w:type="spellEnd"/>
+                            <w:r>
+                              <w:rPr>
+                                <w:i w:val="0"/>
+                                <w:color w:val="000000" w:themeColor="text1"/>
+                                <w:sz w:val="24"/>
+                                <w:szCs w:val="24"/>
+                              </w:rPr>
+                              <w:t xml:space="preserve"> </w:t>
+                            </w:r>
+                            <w:proofErr w:type="spellStart"/>
+                            <w:r>
+                              <w:rPr>
+                                <w:i w:val="0"/>
+                                <w:color w:val="000000" w:themeColor="text1"/>
+                                <w:sz w:val="24"/>
+                                <w:szCs w:val="24"/>
+                              </w:rPr>
+                              <w:t>Diagramm</w:t>
                             </w:r>
                             <w:bookmarkEnd w:id="56"/>
+                            <w:proofErr w:type="spellEnd"/>
                           </w:p>
                         </w:txbxContent>
                       </wps:txbx>
@@ -13398,6 +15685,7 @@
                         </w:rPr>
                       </w:pPr>
                       <w:bookmarkStart w:id="57" w:name="_Toc475872640"/>
+                      <w:proofErr w:type="spellStart"/>
                       <w:r>
                         <w:rPr>
                           <w:i w:val="0"/>
@@ -13405,7 +15693,17 @@
                           <w:sz w:val="24"/>
                           <w:szCs w:val="24"/>
                         </w:rPr>
-                        <w:t xml:space="preserve">Abbildung </w:t>
+                        <w:t>Abbildung</w:t>
+                      </w:r>
+                      <w:proofErr w:type="spellEnd"/>
+                      <w:r>
+                        <w:rPr>
+                          <w:i w:val="0"/>
+                          <w:color w:val="000000" w:themeColor="text1"/>
+                          <w:sz w:val="24"/>
+                          <w:szCs w:val="24"/>
+                        </w:rPr>
+                        <w:t xml:space="preserve"> </w:t>
                       </w:r>
                       <w:r>
                         <w:rPr>
@@ -13460,9 +15758,60 @@
                           <w:sz w:val="24"/>
                           <w:szCs w:val="24"/>
                         </w:rPr>
-                        <w:t>: Rollendefinition - UseCase Diagramm</w:t>
+                        <w:t xml:space="preserve">: </w:t>
+                      </w:r>
+                      <w:proofErr w:type="spellStart"/>
+                      <w:r>
+                        <w:rPr>
+                          <w:i w:val="0"/>
+                          <w:color w:val="000000" w:themeColor="text1"/>
+                          <w:sz w:val="24"/>
+                          <w:szCs w:val="24"/>
+                        </w:rPr>
+                        <w:t>Rollendefinition</w:t>
+                      </w:r>
+                      <w:proofErr w:type="spellEnd"/>
+                      <w:r>
+                        <w:rPr>
+                          <w:i w:val="0"/>
+                          <w:color w:val="000000" w:themeColor="text1"/>
+                          <w:sz w:val="24"/>
+                          <w:szCs w:val="24"/>
+                        </w:rPr>
+                        <w:t xml:space="preserve"> - </w:t>
+                      </w:r>
+                      <w:proofErr w:type="spellStart"/>
+                      <w:r>
+                        <w:rPr>
+                          <w:i w:val="0"/>
+                          <w:color w:val="000000" w:themeColor="text1"/>
+                          <w:sz w:val="24"/>
+                          <w:szCs w:val="24"/>
+                        </w:rPr>
+                        <w:t>UseCase</w:t>
+                      </w:r>
+                      <w:proofErr w:type="spellEnd"/>
+                      <w:r>
+                        <w:rPr>
+                          <w:i w:val="0"/>
+                          <w:color w:val="000000" w:themeColor="text1"/>
+                          <w:sz w:val="24"/>
+                          <w:szCs w:val="24"/>
+                        </w:rPr>
+                        <w:t xml:space="preserve"> </w:t>
+                      </w:r>
+                      <w:proofErr w:type="spellStart"/>
+                      <w:r>
+                        <w:rPr>
+                          <w:i w:val="0"/>
+                          <w:color w:val="000000" w:themeColor="text1"/>
+                          <w:sz w:val="24"/>
+                          <w:szCs w:val="24"/>
+                        </w:rPr>
+                        <w:t>Diagramm</w:t>
                       </w:r>
                       <w:bookmarkEnd w:id="57"/>
+                      <w:proofErr w:type="spellEnd"/>
                     </w:p>
                   </w:txbxContent>
                 </v:textbox>
@@ -13651,7 +16000,6 @@
           <w:docPartUnique/>
         </w:docPartObj>
       </w:sdtPr>
-      <w:sdtEndPr/>
       <w:sdtContent>
         <w:bookmarkEnd w:id="59" w:displacedByCustomXml="prev"/>
         <w:p>
@@ -13677,7 +16025,6 @@
             <w:id w:val="111145805"/>
             <w:bibliography/>
           </w:sdtPr>
-          <w:sdtEndPr/>
           <w:sdtContent>
             <w:p>
               <w:pPr>
@@ -14735,6 +17082,7 @@
                 <w:lang w:val="de-DE" w:eastAsia="de-DE"/>
               </w:rPr>
             </w:pPr>
+            <w:proofErr w:type="spellStart"/>
             <w:r>
               <w:rPr>
                 <w:rFonts w:ascii="Calibri" w:eastAsia="Times New Roman" w:hAnsi="Calibri"/>
@@ -14744,6 +17092,7 @@
               </w:rPr>
               <w:t>Affected</w:t>
             </w:r>
+            <w:proofErr w:type="spellEnd"/>
           </w:p>
         </w:tc>
         <w:tc>
@@ -14807,6 +17156,7 @@
                 <w:lang w:val="de-DE" w:eastAsia="de-DE"/>
               </w:rPr>
             </w:pPr>
+            <w:proofErr w:type="spellStart"/>
             <w:r>
               <w:rPr>
                 <w:rFonts w:ascii="Calibri" w:eastAsia="Times New Roman" w:hAnsi="Calibri"/>
@@ -14816,6 +17166,7 @@
               </w:rPr>
               <w:t>DauerNoIdx</w:t>
             </w:r>
+            <w:proofErr w:type="spellEnd"/>
           </w:p>
         </w:tc>
         <w:tc>
@@ -14850,8 +17201,19 @@
                 <w:sz w:val="22"/>
                 <w:lang w:val="de-DE" w:eastAsia="de-DE"/>
               </w:rPr>
-              <w:t>Dauer Idx</w:t>
-            </w:r>
+              <w:t xml:space="preserve">Dauer </w:t>
+            </w:r>
+            <w:proofErr w:type="spellStart"/>
+            <w:r>
+              <w:rPr>
+                <w:rFonts w:ascii="Calibri" w:eastAsia="Times New Roman" w:hAnsi="Calibri"/>
+                <w:color w:val="000000"/>
+                <w:sz w:val="22"/>
+                <w:lang w:val="de-DE" w:eastAsia="de-DE"/>
+              </w:rPr>
+              <w:t>Idx</w:t>
+            </w:r>
+            <w:proofErr w:type="spellEnd"/>
           </w:p>
         </w:tc>
       </w:tr>
@@ -20836,7 +23198,67 @@
                 <w:sz w:val="22"/>
                 <w:lang w:val="en-US" w:eastAsia="de-DE"/>
               </w:rPr>
-              <w:t xml:space="preserve">select avg(power) as power, day, month, meterId from redd group by </w:t>
+              <w:t xml:space="preserve">select </w:t>
+            </w:r>
+            <w:proofErr w:type="spellStart"/>
+            <w:r>
+              <w:rPr>
+                <w:rFonts w:ascii="Calibri" w:eastAsia="Times New Roman" w:hAnsi="Calibri"/>
+                <w:color w:val="000000"/>
+                <w:sz w:val="22"/>
+                <w:lang w:val="en-US" w:eastAsia="de-DE"/>
+              </w:rPr>
+              <w:t>avg</w:t>
+            </w:r>
+            <w:proofErr w:type="spellEnd"/>
+            <w:r>
+              <w:rPr>
+                <w:rFonts w:ascii="Calibri" w:eastAsia="Times New Roman" w:hAnsi="Calibri"/>
+                <w:color w:val="000000"/>
+                <w:sz w:val="22"/>
+                <w:lang w:val="en-US" w:eastAsia="de-DE"/>
+              </w:rPr>
+              <w:t xml:space="preserve">(power) as power, day, month, </w:t>
+            </w:r>
+            <w:proofErr w:type="spellStart"/>
+            <w:r>
+              <w:rPr>
+                <w:rFonts w:ascii="Calibri" w:eastAsia="Times New Roman" w:hAnsi="Calibri"/>
+                <w:color w:val="000000"/>
+                <w:sz w:val="22"/>
+                <w:lang w:val="en-US" w:eastAsia="de-DE"/>
+              </w:rPr>
+              <w:t>meterId</w:t>
+            </w:r>
+            <w:proofErr w:type="spellEnd"/>
+            <w:r>
+              <w:rPr>
+                <w:rFonts w:ascii="Calibri" w:eastAsia="Times New Roman" w:hAnsi="Calibri"/>
+                <w:color w:val="000000"/>
+                <w:sz w:val="22"/>
+                <w:lang w:val="en-US" w:eastAsia="de-DE"/>
+              </w:rPr>
+              <w:t xml:space="preserve"> from </w:t>
+            </w:r>
+            <w:proofErr w:type="spellStart"/>
+            <w:r>
+              <w:rPr>
+                <w:rFonts w:ascii="Calibri" w:eastAsia="Times New Roman" w:hAnsi="Calibri"/>
+                <w:color w:val="000000"/>
+                <w:sz w:val="22"/>
+                <w:lang w:val="en-US" w:eastAsia="de-DE"/>
+              </w:rPr>
+              <w:t>redd</w:t>
+            </w:r>
+            <w:proofErr w:type="spellEnd"/>
+            <w:r>
+              <w:rPr>
+                <w:rFonts w:ascii="Calibri" w:eastAsia="Times New Roman" w:hAnsi="Calibri"/>
+                <w:color w:val="000000"/>
+                <w:sz w:val="22"/>
+                <w:lang w:val="en-US" w:eastAsia="de-DE"/>
+              </w:rPr>
+              <w:t xml:space="preserve"> group by </w:t>
             </w:r>
           </w:p>
           <w:p>
@@ -20850,6 +23272,7 @@
                 <w:lang w:val="en-US" w:eastAsia="de-DE"/>
               </w:rPr>
             </w:pPr>
+            <w:proofErr w:type="spellStart"/>
             <w:r>
               <w:rPr>
                 <w:rFonts w:ascii="Calibri" w:eastAsia="Times New Roman" w:hAnsi="Calibri"/>
@@ -20857,7 +23280,77 @@
                 <w:sz w:val="22"/>
                 <w:lang w:val="en-US" w:eastAsia="de-DE"/>
               </w:rPr>
-              <w:t>meterId asc, month asc, day asc;</w:t>
+              <w:t>meterId</w:t>
+            </w:r>
+            <w:proofErr w:type="spellEnd"/>
+            <w:r>
+              <w:rPr>
+                <w:rFonts w:ascii="Calibri" w:eastAsia="Times New Roman" w:hAnsi="Calibri"/>
+                <w:color w:val="000000"/>
+                <w:sz w:val="22"/>
+                <w:lang w:val="en-US" w:eastAsia="de-DE"/>
+              </w:rPr>
+              <w:t xml:space="preserve"> </w:t>
+            </w:r>
+            <w:proofErr w:type="spellStart"/>
+            <w:r>
+              <w:rPr>
+                <w:rFonts w:ascii="Calibri" w:eastAsia="Times New Roman" w:hAnsi="Calibri"/>
+                <w:color w:val="000000"/>
+                <w:sz w:val="22"/>
+                <w:lang w:val="en-US" w:eastAsia="de-DE"/>
+              </w:rPr>
+              <w:t>asc</w:t>
+            </w:r>
+            <w:proofErr w:type="spellEnd"/>
+            <w:r>
+              <w:rPr>
+                <w:rFonts w:ascii="Calibri" w:eastAsia="Times New Roman" w:hAnsi="Calibri"/>
+                <w:color w:val="000000"/>
+                <w:sz w:val="22"/>
+                <w:lang w:val="en-US" w:eastAsia="de-DE"/>
+              </w:rPr>
+              <w:t xml:space="preserve">, month </w:t>
+            </w:r>
+            <w:proofErr w:type="spellStart"/>
+            <w:r>
+              <w:rPr>
+                <w:rFonts w:ascii="Calibri" w:eastAsia="Times New Roman" w:hAnsi="Calibri"/>
+                <w:color w:val="000000"/>
+                <w:sz w:val="22"/>
+                <w:lang w:val="en-US" w:eastAsia="de-DE"/>
+              </w:rPr>
+              <w:t>asc</w:t>
+            </w:r>
+            <w:proofErr w:type="spellEnd"/>
+            <w:r>
+              <w:rPr>
+                <w:rFonts w:ascii="Calibri" w:eastAsia="Times New Roman" w:hAnsi="Calibri"/>
+                <w:color w:val="000000"/>
+                <w:sz w:val="22"/>
+                <w:lang w:val="en-US" w:eastAsia="de-DE"/>
+              </w:rPr>
+              <w:t xml:space="preserve">, day </w:t>
+            </w:r>
+            <w:proofErr w:type="spellStart"/>
+            <w:r>
+              <w:rPr>
+                <w:rFonts w:ascii="Calibri" w:eastAsia="Times New Roman" w:hAnsi="Calibri"/>
+                <w:color w:val="000000"/>
+                <w:sz w:val="22"/>
+                <w:lang w:val="en-US" w:eastAsia="de-DE"/>
+              </w:rPr>
+              <w:t>asc</w:t>
+            </w:r>
+            <w:proofErr w:type="spellEnd"/>
+            <w:r>
+              <w:rPr>
+                <w:rFonts w:ascii="Calibri" w:eastAsia="Times New Roman" w:hAnsi="Calibri"/>
+                <w:color w:val="000000"/>
+                <w:sz w:val="22"/>
+                <w:lang w:val="en-US" w:eastAsia="de-DE"/>
+              </w:rPr>
+              <w:t>;</w:t>
             </w:r>
           </w:p>
         </w:tc>
@@ -20934,7 +23427,47 @@
                 <w:sz w:val="22"/>
                 <w:lang w:val="en-US" w:eastAsia="de-DE"/>
               </w:rPr>
-              <w:t xml:space="preserve">update redd set datetime=FROM_UNIXTIME(timestamp) </w:t>
+              <w:t xml:space="preserve">update </w:t>
+            </w:r>
+            <w:proofErr w:type="spellStart"/>
+            <w:r>
+              <w:rPr>
+                <w:rFonts w:ascii="Calibri" w:eastAsia="Times New Roman" w:hAnsi="Calibri"/>
+                <w:color w:val="000000"/>
+                <w:sz w:val="22"/>
+                <w:lang w:val="en-US" w:eastAsia="de-DE"/>
+              </w:rPr>
+              <w:t>redd</w:t>
+            </w:r>
+            <w:proofErr w:type="spellEnd"/>
+            <w:r>
+              <w:rPr>
+                <w:rFonts w:ascii="Calibri" w:eastAsia="Times New Roman" w:hAnsi="Calibri"/>
+                <w:color w:val="000000"/>
+                <w:sz w:val="22"/>
+                <w:lang w:val="en-US" w:eastAsia="de-DE"/>
+              </w:rPr>
+              <w:t xml:space="preserve"> set </w:t>
+            </w:r>
+            <w:proofErr w:type="spellStart"/>
+            <w:r>
+              <w:rPr>
+                <w:rFonts w:ascii="Calibri" w:eastAsia="Times New Roman" w:hAnsi="Calibri"/>
+                <w:color w:val="000000"/>
+                <w:sz w:val="22"/>
+                <w:lang w:val="en-US" w:eastAsia="de-DE"/>
+              </w:rPr>
+              <w:t>datetime</w:t>
+            </w:r>
+            <w:proofErr w:type="spellEnd"/>
+            <w:r>
+              <w:rPr>
+                <w:rFonts w:ascii="Calibri" w:eastAsia="Times New Roman" w:hAnsi="Calibri"/>
+                <w:color w:val="000000"/>
+                <w:sz w:val="22"/>
+                <w:lang w:val="en-US" w:eastAsia="de-DE"/>
+              </w:rPr>
+              <w:t xml:space="preserve">=FROM_UNIXTIME(timestamp) </w:t>
             </w:r>
           </w:p>
           <w:p>
@@ -20955,7 +23488,27 @@
                 <w:sz w:val="22"/>
                 <w:lang w:val="en-US" w:eastAsia="de-DE"/>
               </w:rPr>
-              <w:t>where meterId is null;</w:t>
+              <w:t xml:space="preserve">where </w:t>
+            </w:r>
+            <w:proofErr w:type="spellStart"/>
+            <w:r>
+              <w:rPr>
+                <w:rFonts w:ascii="Calibri" w:eastAsia="Times New Roman" w:hAnsi="Calibri"/>
+                <w:color w:val="000000"/>
+                <w:sz w:val="22"/>
+                <w:lang w:val="en-US" w:eastAsia="de-DE"/>
+              </w:rPr>
+              <w:t>meterId</w:t>
+            </w:r>
+            <w:proofErr w:type="spellEnd"/>
+            <w:r>
+              <w:rPr>
+                <w:rFonts w:ascii="Calibri" w:eastAsia="Times New Roman" w:hAnsi="Calibri"/>
+                <w:color w:val="000000"/>
+                <w:sz w:val="22"/>
+                <w:lang w:val="en-US" w:eastAsia="de-DE"/>
+              </w:rPr>
+              <w:t xml:space="preserve"> is null;</w:t>
             </w:r>
           </w:p>
         </w:tc>
@@ -21032,7 +23585,67 @@
                 <w:sz w:val="22"/>
                 <w:lang w:val="en-US" w:eastAsia="de-DE"/>
               </w:rPr>
-              <w:t xml:space="preserve">update redd set day=day(datetime), month=month(datetime), </w:t>
+              <w:t xml:space="preserve">update </w:t>
+            </w:r>
+            <w:proofErr w:type="spellStart"/>
+            <w:r>
+              <w:rPr>
+                <w:rFonts w:ascii="Calibri" w:eastAsia="Times New Roman" w:hAnsi="Calibri"/>
+                <w:color w:val="000000"/>
+                <w:sz w:val="22"/>
+                <w:lang w:val="en-US" w:eastAsia="de-DE"/>
+              </w:rPr>
+              <w:t>redd</w:t>
+            </w:r>
+            <w:proofErr w:type="spellEnd"/>
+            <w:r>
+              <w:rPr>
+                <w:rFonts w:ascii="Calibri" w:eastAsia="Times New Roman" w:hAnsi="Calibri"/>
+                <w:color w:val="000000"/>
+                <w:sz w:val="22"/>
+                <w:lang w:val="en-US" w:eastAsia="de-DE"/>
+              </w:rPr>
+              <w:t xml:space="preserve"> set day=day(</w:t>
+            </w:r>
+            <w:proofErr w:type="spellStart"/>
+            <w:r>
+              <w:rPr>
+                <w:rFonts w:ascii="Calibri" w:eastAsia="Times New Roman" w:hAnsi="Calibri"/>
+                <w:color w:val="000000"/>
+                <w:sz w:val="22"/>
+                <w:lang w:val="en-US" w:eastAsia="de-DE"/>
+              </w:rPr>
+              <w:t>datetime</w:t>
+            </w:r>
+            <w:proofErr w:type="spellEnd"/>
+            <w:r>
+              <w:rPr>
+                <w:rFonts w:ascii="Calibri" w:eastAsia="Times New Roman" w:hAnsi="Calibri"/>
+                <w:color w:val="000000"/>
+                <w:sz w:val="22"/>
+                <w:lang w:val="en-US" w:eastAsia="de-DE"/>
+              </w:rPr>
+              <w:t>), month=month(</w:t>
+            </w:r>
+            <w:proofErr w:type="spellStart"/>
+            <w:r>
+              <w:rPr>
+                <w:rFonts w:ascii="Calibri" w:eastAsia="Times New Roman" w:hAnsi="Calibri"/>
+                <w:color w:val="000000"/>
+                <w:sz w:val="22"/>
+                <w:lang w:val="en-US" w:eastAsia="de-DE"/>
+              </w:rPr>
+              <w:t>datetime</w:t>
+            </w:r>
+            <w:proofErr w:type="spellEnd"/>
+            <w:r>
+              <w:rPr>
+                <w:rFonts w:ascii="Calibri" w:eastAsia="Times New Roman" w:hAnsi="Calibri"/>
+                <w:color w:val="000000"/>
+                <w:sz w:val="22"/>
+                <w:lang w:val="en-US" w:eastAsia="de-DE"/>
+              </w:rPr>
+              <w:t xml:space="preserve">), </w:t>
             </w:r>
           </w:p>
           <w:p>
@@ -21046,6 +23659,7 @@
                 <w:lang w:val="en-US" w:eastAsia="de-DE"/>
               </w:rPr>
             </w:pPr>
+            <w:proofErr w:type="spellStart"/>
             <w:r>
               <w:rPr>
                 <w:rFonts w:ascii="Calibri" w:eastAsia="Times New Roman" w:hAnsi="Calibri"/>
@@ -21053,7 +23667,37 @@
                 <w:sz w:val="22"/>
                 <w:lang w:val="en-US" w:eastAsia="de-DE"/>
               </w:rPr>
-              <w:t>meterId = 3 where meterId is null;</w:t>
+              <w:t>meterId</w:t>
+            </w:r>
+            <w:proofErr w:type="spellEnd"/>
+            <w:r>
+              <w:rPr>
+                <w:rFonts w:ascii="Calibri" w:eastAsia="Times New Roman" w:hAnsi="Calibri"/>
+                <w:color w:val="000000"/>
+                <w:sz w:val="22"/>
+                <w:lang w:val="en-US" w:eastAsia="de-DE"/>
+              </w:rPr>
+              <w:t xml:space="preserve"> = 3 where </w:t>
+            </w:r>
+            <w:proofErr w:type="spellStart"/>
+            <w:r>
+              <w:rPr>
+                <w:rFonts w:ascii="Calibri" w:eastAsia="Times New Roman" w:hAnsi="Calibri"/>
+                <w:color w:val="000000"/>
+                <w:sz w:val="22"/>
+                <w:lang w:val="en-US" w:eastAsia="de-DE"/>
+              </w:rPr>
+              <w:t>meterId</w:t>
+            </w:r>
+            <w:proofErr w:type="spellEnd"/>
+            <w:r>
+              <w:rPr>
+                <w:rFonts w:ascii="Calibri" w:eastAsia="Times New Roman" w:hAnsi="Calibri"/>
+                <w:color w:val="000000"/>
+                <w:sz w:val="22"/>
+                <w:lang w:val="en-US" w:eastAsia="de-DE"/>
+              </w:rPr>
+              <w:t xml:space="preserve"> is null;</w:t>
             </w:r>
           </w:p>
         </w:tc>
@@ -21169,7 +23813,6 @@
         <w:docPartUnique/>
       </w:docPartObj>
     </w:sdtPr>
-    <w:sdtEndPr/>
     <w:sdtContent>
       <w:p>
         <w:pPr>
@@ -21242,12 +23885,14 @@
         <w:sz w:val="20"/>
       </w:rPr>
     </w:pPr>
+    <w:proofErr w:type="spellStart"/>
     <w:r>
       <w:rPr>
         <w:sz w:val="20"/>
       </w:rPr>
       <w:t>Literaturverzeichnis</w:t>
     </w:r>
+    <w:proofErr w:type="spellEnd"/>
     <w:r>
       <w:rPr>
         <w:sz w:val="20"/>
@@ -21308,7 +23953,6 @@
         <w:docPartUnique/>
       </w:docPartObj>
     </w:sdtPr>
-    <w:sdtEndPr/>
     <w:sdtContent>
       <w:p>
         <w:pPr>
@@ -21320,12 +23964,14 @@
             <w:sz w:val="20"/>
           </w:rPr>
         </w:pPr>
+        <w:proofErr w:type="spellStart"/>
         <w:r>
           <w:rPr>
             <w:sz w:val="20"/>
           </w:rPr>
           <w:t>Anhang</w:t>
         </w:r>
+        <w:proofErr w:type="spellEnd"/>
         <w:r>
           <w:rPr>
             <w:sz w:val="20"/>
@@ -21388,81 +24034,6 @@
         <w:docPartUnique/>
       </w:docPartObj>
     </w:sdtPr>
-    <w:sdtEndPr/>
-    <w:sdtContent>
-      <w:p>
-        <w:pPr>
-          <w:pStyle w:val="Kopfzeile"/>
-          <w:pBdr>
-            <w:bottom w:val="single" w:sz="4" w:space="1" w:color="auto"/>
-          </w:pBdr>
-          <w:rPr>
-            <w:sz w:val="20"/>
-          </w:rPr>
-        </w:pPr>
-        <w:r>
-          <w:rPr>
-            <w:sz w:val="20"/>
-          </w:rPr>
-          <w:tab/>
-        </w:r>
-        <w:r>
-          <w:rPr>
-            <w:sz w:val="20"/>
-          </w:rPr>
-          <w:tab/>
-        </w:r>
-        <w:r>
-          <w:rPr>
-            <w:sz w:val="20"/>
-          </w:rPr>
-          <w:fldChar w:fldCharType="begin"/>
-        </w:r>
-        <w:r>
-          <w:rPr>
-            <w:sz w:val="20"/>
-          </w:rPr>
-          <w:instrText>PAGE   \* MERGEFORMAT</w:instrText>
-        </w:r>
-        <w:r>
-          <w:rPr>
-            <w:sz w:val="20"/>
-          </w:rPr>
-          <w:fldChar w:fldCharType="separate"/>
-        </w:r>
-        <w:r>
-          <w:rPr>
-            <w:noProof/>
-            <w:sz w:val="20"/>
-          </w:rPr>
-          <w:t>i</w:t>
-        </w:r>
-        <w:r>
-          <w:rPr>
-            <w:sz w:val="20"/>
-          </w:rPr>
-          <w:fldChar w:fldCharType="end"/>
-        </w:r>
-      </w:p>
-    </w:sdtContent>
-  </w:sdt>
-</w:hdr>
-</file>
-
-<file path=word/header3.xml><?xml version="1.0" encoding="utf-8"?>
-<w:hdr xmlns:wpc="http://schemas.microsoft.com/office/word/2010/wordprocessingCanvas" xmlns:cx="http://schemas.microsoft.com/office/drawing/2014/chartex" xmlns:cx1="http://schemas.microsoft.com/office/drawing/2015/9/8/chartex" xmlns:cx2="http://schemas.microsoft.com/office/drawing/2015/10/21/chartex" xmlns:cx3="http://schemas.microsoft.com/office/drawing/2016/5/9/chartex" xmlns:cx4="http://schemas.microsoft.com/office/drawing/2016/5/10/chartex" xmlns:cx5="http://schemas.microsoft.com/office/drawing/2016/5/11/chartex" xmlns:mc="http://schemas.openxmlformats.org/markup-compatibility/2006" xmlns:o="urn:schemas-microsoft-com:office:office" xmlns:r="http://schemas.openxmlformats.org/officeDocument/2006/relationships" xmlns:m="http://schemas.openxmlformats.org/officeDocument/2006/math" xmlns:v="urn:schemas-microsoft-com:vml" xmlns:wp14="http://schemas.microsoft.com/office/word/2010/wordprocessingDrawing" xmlns:wp="http://schemas.openxmlformats.org/drawingml/2006/wordprocessingDrawing" xmlns:w10="urn:schemas-microsoft-com:office:word" xmlns:w="http://schemas.openxmlformats.org/wordprocessingml/2006/main" xmlns:w14="http://schemas.microsoft.com/office/word/2010/wordml" xmlns:w15="http://schemas.microsoft.com/office/word/2012/wordml" xmlns:w16se="http://schemas.microsoft.com/office/word/2015/wordml/symex" xmlns:wpg="http://schemas.microsoft.com/office/word/2010/wordprocessingGroup" xmlns:wpi="http://schemas.microsoft.com/office/word/2010/wordprocessingInk" xmlns:wne="http://schemas.microsoft.com/office/word/2006/wordml" xmlns:wps="http://schemas.microsoft.com/office/word/2010/wordprocessingShape" mc:Ignorable="w14 w15 w16se wp14">
-  <w:sdt>
-    <w:sdtPr>
-      <w:rPr>
-        <w:sz w:val="20"/>
-      </w:rPr>
-      <w:id w:val="-486553823"/>
-      <w:docPartObj>
-        <w:docPartGallery w:val="Page Numbers (Top of Page)"/>
-        <w:docPartUnique/>
-      </w:docPartObj>
-    </w:sdtPr>
-    <w:sdtEndPr/>
     <w:sdtContent>
       <w:p>
         <w:pPr>
@@ -21523,20 +24094,19 @@
 </w:hdr>
 </file>
 
-<file path=word/header4.xml><?xml version="1.0" encoding="utf-8"?>
+<file path=word/header3.xml><?xml version="1.0" encoding="utf-8"?>
 <w:hdr xmlns:wpc="http://schemas.microsoft.com/office/word/2010/wordprocessingCanvas" xmlns:cx="http://schemas.microsoft.com/office/drawing/2014/chartex" xmlns:cx1="http://schemas.microsoft.com/office/drawing/2015/9/8/chartex" xmlns:cx2="http://schemas.microsoft.com/office/drawing/2015/10/21/chartex" xmlns:cx3="http://schemas.microsoft.com/office/drawing/2016/5/9/chartex" xmlns:cx4="http://schemas.microsoft.com/office/drawing/2016/5/10/chartex" xmlns:cx5="http://schemas.microsoft.com/office/drawing/2016/5/11/chartex" xmlns:mc="http://schemas.openxmlformats.org/markup-compatibility/2006" xmlns:o="urn:schemas-microsoft-com:office:office" xmlns:r="http://schemas.openxmlformats.org/officeDocument/2006/relationships" xmlns:m="http://schemas.openxmlformats.org/officeDocument/2006/math" xmlns:v="urn:schemas-microsoft-com:vml" xmlns:wp14="http://schemas.microsoft.com/office/word/2010/wordprocessingDrawing" xmlns:wp="http://schemas.openxmlformats.org/drawingml/2006/wordprocessingDrawing" xmlns:w10="urn:schemas-microsoft-com:office:word" xmlns:w="http://schemas.openxmlformats.org/wordprocessingml/2006/main" xmlns:w14="http://schemas.microsoft.com/office/word/2010/wordml" xmlns:w15="http://schemas.microsoft.com/office/word/2012/wordml" xmlns:w16se="http://schemas.microsoft.com/office/word/2015/wordml/symex" xmlns:wpg="http://schemas.microsoft.com/office/word/2010/wordprocessingGroup" xmlns:wpi="http://schemas.microsoft.com/office/word/2010/wordprocessingInk" xmlns:wne="http://schemas.microsoft.com/office/word/2006/wordml" xmlns:wps="http://schemas.microsoft.com/office/word/2010/wordprocessingShape" mc:Ignorable="w14 w15 w16se wp14">
   <w:sdt>
     <w:sdtPr>
       <w:rPr>
         <w:sz w:val="20"/>
       </w:rPr>
-      <w:id w:val="-797457359"/>
+      <w:id w:val="-486553823"/>
       <w:docPartObj>
         <w:docPartGallery w:val="Page Numbers (Top of Page)"/>
         <w:docPartUnique/>
       </w:docPartObj>
     </w:sdtPr>
-    <w:sdtEndPr/>
     <w:sdtContent>
       <w:p>
         <w:pPr>
@@ -21597,20 +24167,19 @@
 </w:hdr>
 </file>
 
-<file path=word/header5.xml><?xml version="1.0" encoding="utf-8"?>
+<file path=word/header4.xml><?xml version="1.0" encoding="utf-8"?>
 <w:hdr xmlns:wpc="http://schemas.microsoft.com/office/word/2010/wordprocessingCanvas" xmlns:cx="http://schemas.microsoft.com/office/drawing/2014/chartex" xmlns:cx1="http://schemas.microsoft.com/office/drawing/2015/9/8/chartex" xmlns:cx2="http://schemas.microsoft.com/office/drawing/2015/10/21/chartex" xmlns:cx3="http://schemas.microsoft.com/office/drawing/2016/5/9/chartex" xmlns:cx4="http://schemas.microsoft.com/office/drawing/2016/5/10/chartex" xmlns:cx5="http://schemas.microsoft.com/office/drawing/2016/5/11/chartex" xmlns:mc="http://schemas.openxmlformats.org/markup-compatibility/2006" xmlns:o="urn:schemas-microsoft-com:office:office" xmlns:r="http://schemas.openxmlformats.org/officeDocument/2006/relationships" xmlns:m="http://schemas.openxmlformats.org/officeDocument/2006/math" xmlns:v="urn:schemas-microsoft-com:vml" xmlns:wp14="http://schemas.microsoft.com/office/word/2010/wordprocessingDrawing" xmlns:wp="http://schemas.openxmlformats.org/drawingml/2006/wordprocessingDrawing" xmlns:w10="urn:schemas-microsoft-com:office:word" xmlns:w="http://schemas.openxmlformats.org/wordprocessingml/2006/main" xmlns:w14="http://schemas.microsoft.com/office/word/2010/wordml" xmlns:w15="http://schemas.microsoft.com/office/word/2012/wordml" xmlns:w16se="http://schemas.microsoft.com/office/word/2015/wordml/symex" xmlns:wpg="http://schemas.microsoft.com/office/word/2010/wordprocessingGroup" xmlns:wpi="http://schemas.microsoft.com/office/word/2010/wordprocessingInk" xmlns:wne="http://schemas.microsoft.com/office/word/2006/wordml" xmlns:wps="http://schemas.microsoft.com/office/word/2010/wordprocessingShape" mc:Ignorable="w14 w15 w16se wp14">
   <w:sdt>
     <w:sdtPr>
       <w:rPr>
         <w:sz w:val="20"/>
       </w:rPr>
-      <w:id w:val="-2027857035"/>
+      <w:id w:val="-797457359"/>
       <w:docPartObj>
         <w:docPartGallery w:val="Page Numbers (Top of Page)"/>
         <w:docPartUnique/>
       </w:docPartObj>
     </w:sdtPr>
-    <w:sdtEndPr/>
     <w:sdtContent>
       <w:p>
         <w:pPr>
@@ -21622,12 +24191,6 @@
             <w:sz w:val="20"/>
           </w:rPr>
         </w:pPr>
-        <w:r>
-          <w:rPr>
-            <w:sz w:val="20"/>
-          </w:rPr>
-          <w:t>Einleitung</w:t>
-        </w:r>
         <w:r>
           <w:rPr>
             <w:sz w:val="20"/>
@@ -21663,7 +24226,88 @@
             <w:noProof/>
             <w:sz w:val="20"/>
           </w:rPr>
-          <w:t>1</w:t>
+          <w:t>iv</w:t>
+        </w:r>
+        <w:r>
+          <w:rPr>
+            <w:sz w:val="20"/>
+          </w:rPr>
+          <w:fldChar w:fldCharType="end"/>
+        </w:r>
+      </w:p>
+    </w:sdtContent>
+  </w:sdt>
+</w:hdr>
+</file>
+
+<file path=word/header5.xml><?xml version="1.0" encoding="utf-8"?>
+<w:hdr xmlns:wpc="http://schemas.microsoft.com/office/word/2010/wordprocessingCanvas" xmlns:cx="http://schemas.microsoft.com/office/drawing/2014/chartex" xmlns:cx1="http://schemas.microsoft.com/office/drawing/2015/9/8/chartex" xmlns:cx2="http://schemas.microsoft.com/office/drawing/2015/10/21/chartex" xmlns:cx3="http://schemas.microsoft.com/office/drawing/2016/5/9/chartex" xmlns:cx4="http://schemas.microsoft.com/office/drawing/2016/5/10/chartex" xmlns:cx5="http://schemas.microsoft.com/office/drawing/2016/5/11/chartex" xmlns:mc="http://schemas.openxmlformats.org/markup-compatibility/2006" xmlns:o="urn:schemas-microsoft-com:office:office" xmlns:r="http://schemas.openxmlformats.org/officeDocument/2006/relationships" xmlns:m="http://schemas.openxmlformats.org/officeDocument/2006/math" xmlns:v="urn:schemas-microsoft-com:vml" xmlns:wp14="http://schemas.microsoft.com/office/word/2010/wordprocessingDrawing" xmlns:wp="http://schemas.openxmlformats.org/drawingml/2006/wordprocessingDrawing" xmlns:w10="urn:schemas-microsoft-com:office:word" xmlns:w="http://schemas.openxmlformats.org/wordprocessingml/2006/main" xmlns:w14="http://schemas.microsoft.com/office/word/2010/wordml" xmlns:w15="http://schemas.microsoft.com/office/word/2012/wordml" xmlns:w16se="http://schemas.microsoft.com/office/word/2015/wordml/symex" xmlns:wpg="http://schemas.microsoft.com/office/word/2010/wordprocessingGroup" xmlns:wpi="http://schemas.microsoft.com/office/word/2010/wordprocessingInk" xmlns:wne="http://schemas.microsoft.com/office/word/2006/wordml" xmlns:wps="http://schemas.microsoft.com/office/word/2010/wordprocessingShape" mc:Ignorable="w14 w15 w16se wp14">
+  <w:sdt>
+    <w:sdtPr>
+      <w:rPr>
+        <w:sz w:val="20"/>
+      </w:rPr>
+      <w:id w:val="-2027857035"/>
+      <w:docPartObj>
+        <w:docPartGallery w:val="Page Numbers (Top of Page)"/>
+        <w:docPartUnique/>
+      </w:docPartObj>
+    </w:sdtPr>
+    <w:sdtContent>
+      <w:p>
+        <w:pPr>
+          <w:pStyle w:val="Kopfzeile"/>
+          <w:pBdr>
+            <w:bottom w:val="single" w:sz="4" w:space="1" w:color="auto"/>
+          </w:pBdr>
+          <w:rPr>
+            <w:sz w:val="20"/>
+          </w:rPr>
+        </w:pPr>
+        <w:proofErr w:type="spellStart"/>
+        <w:r>
+          <w:rPr>
+            <w:sz w:val="20"/>
+          </w:rPr>
+          <w:t>Einleitung</w:t>
+        </w:r>
+        <w:proofErr w:type="spellEnd"/>
+        <w:r>
+          <w:rPr>
+            <w:sz w:val="20"/>
+          </w:rPr>
+          <w:tab/>
+        </w:r>
+        <w:r>
+          <w:rPr>
+            <w:sz w:val="20"/>
+          </w:rPr>
+          <w:tab/>
+        </w:r>
+        <w:r>
+          <w:rPr>
+            <w:sz w:val="20"/>
+          </w:rPr>
+          <w:fldChar w:fldCharType="begin"/>
+        </w:r>
+        <w:r>
+          <w:rPr>
+            <w:sz w:val="20"/>
+          </w:rPr>
+          <w:instrText>PAGE   \* MERGEFORMAT</w:instrText>
+        </w:r>
+        <w:r>
+          <w:rPr>
+            <w:sz w:val="20"/>
+          </w:rPr>
+          <w:fldChar w:fldCharType="separate"/>
+        </w:r>
+        <w:r>
+          <w:rPr>
+            <w:noProof/>
+            <w:sz w:val="20"/>
+          </w:rPr>
+          <w:t>2</w:t>
         </w:r>
         <w:r>
           <w:rPr>
@@ -21690,7 +24334,6 @@
         <w:docPartUnique/>
       </w:docPartObj>
     </w:sdtPr>
-    <w:sdtEndPr/>
     <w:sdtContent>
       <w:p>
         <w:pPr>
@@ -21769,12 +24412,14 @@
         <w:sz w:val="20"/>
       </w:rPr>
     </w:pPr>
+    <w:proofErr w:type="spellStart"/>
     <w:r>
       <w:rPr>
         <w:sz w:val="20"/>
       </w:rPr>
       <w:t>Umsetzung</w:t>
     </w:r>
+    <w:proofErr w:type="spellEnd"/>
     <w:r>
       <w:rPr>
         <w:sz w:val="20"/>
@@ -21834,12 +24479,14 @@
         <w:sz w:val="20"/>
       </w:rPr>
     </w:pPr>
+    <w:proofErr w:type="spellStart"/>
     <w:r>
       <w:rPr>
         <w:sz w:val="20"/>
       </w:rPr>
       <w:t>Ergebnisse</w:t>
     </w:r>
+    <w:proofErr w:type="spellEnd"/>
     <w:r>
       <w:rPr>
         <w:sz w:val="20"/>
@@ -21875,7 +24522,7 @@
         <w:noProof/>
         <w:sz w:val="20"/>
       </w:rPr>
-      <w:t>15</w:t>
+      <w:t>13</w:t>
     </w:r>
     <w:r>
       <w:rPr>
@@ -21899,12 +24546,28 @@
         <w:sz w:val="20"/>
       </w:rPr>
     </w:pPr>
+    <w:proofErr w:type="spellStart"/>
     <w:r>
       <w:rPr>
         <w:sz w:val="20"/>
       </w:rPr>
-      <w:t>Weitere Schritte</w:t>
+      <w:t>Weitere</w:t>
     </w:r>
+    <w:proofErr w:type="spellEnd"/>
+    <w:r>
+      <w:rPr>
+        <w:sz w:val="20"/>
+      </w:rPr>
+      <w:t xml:space="preserve"> </w:t>
+    </w:r>
+    <w:proofErr w:type="spellStart"/>
+    <w:r>
+      <w:rPr>
+        <w:sz w:val="20"/>
+      </w:rPr>
+      <w:t>Schritte</w:t>
+    </w:r>
+    <w:proofErr w:type="spellEnd"/>
     <w:r>
       <w:rPr>
         <w:sz w:val="20"/>
@@ -26642,7 +29305,6 @@
     <w:basedOn w:val="Standard"/>
     <w:link w:val="HTMLVorformatiertZchn"/>
     <w:uiPriority w:val="99"/>
-    <w:semiHidden/>
     <w:unhideWhenUsed/>
     <w:rsid w:val="008B0AEB"/>
     <w:pPr>
@@ -26679,7 +29341,6 @@
     <w:basedOn w:val="Absatz-Standardschriftart"/>
     <w:link w:val="HTMLVorformatiert"/>
     <w:uiPriority w:val="99"/>
-    <w:semiHidden/>
     <w:rsid w:val="008B0AEB"/>
     <w:rPr>
       <w:rFonts w:ascii="Courier New" w:eastAsia="Times New Roman" w:hAnsi="Courier New" w:cs="Courier New"/>
@@ -29970,7 +32631,7 @@
 </file>
 
 <file path=customXml/itemProps1.xml><?xml version="1.0" encoding="utf-8"?>
-<ds:datastoreItem xmlns:ds="http://schemas.openxmlformats.org/officeDocument/2006/customXml" ds:itemID="{5726DA9D-2458-4D74-B9EC-A48504AF595B}">
+<ds:datastoreItem xmlns:ds="http://schemas.openxmlformats.org/officeDocument/2006/customXml" ds:itemID="{27D1603A-CF77-451B-8889-0CA2BD82CE40}">
   <ds:schemaRefs>
     <ds:schemaRef ds:uri="http://schemas.openxmlformats.org/officeDocument/2006/bibliography"/>
   </ds:schemaRefs>

</xml_diff>